<commit_message>
Spelling, grammar fixes, Anaconda additions
</commit_message>
<xml_diff>
--- a/docs/An Experience in Using Python.docx
+++ b/docs/An Experience in Using Python.docx
@@ -152,7 +152,35 @@
           <w:sz w:val="28"/>
           <w:szCs w:val="28"/>
         </w:rPr>
-        <w:t xml:space="preserve"> some other useful tools, giving the audience some incite in to their use</w:t>
+        <w:t xml:space="preserve"> some other useful tools, giving the audience some </w:t>
+      </w:r>
+      <w:r>
+        <w:rPr>
+          <w:sz w:val="28"/>
+          <w:szCs w:val="28"/>
+        </w:rPr>
+        <w:t>in</w:t>
+      </w:r>
+      <w:r>
+        <w:rPr>
+          <w:sz w:val="28"/>
+          <w:szCs w:val="28"/>
+        </w:rPr>
+        <w:t>s</w:t>
+      </w:r>
+      <w:r>
+        <w:rPr>
+          <w:sz w:val="28"/>
+          <w:szCs w:val="28"/>
+        </w:rPr>
+        <w:t>ight</w:t>
+      </w:r>
+      <w:r>
+        <w:rPr>
+          <w:sz w:val="28"/>
+          <w:szCs w:val="28"/>
+        </w:rPr>
+        <w:t xml:space="preserve"> in to their use</w:t>
       </w:r>
       <w:r>
         <w:rPr>
@@ -371,17 +399,8 @@
           <w:sz w:val="44"/>
           <w:szCs w:val="44"/>
         </w:rPr>
-        <w:t xml:space="preserve"> </w:t>
-      </w:r>
-      <w:proofErr w:type="spellStart"/>
-      <w:r>
-        <w:rPr>
-          <w:sz w:val="44"/>
-          <w:szCs w:val="44"/>
-        </w:rPr>
-        <w:t>fileFind</w:t>
-      </w:r>
-      <w:proofErr w:type="spellEnd"/>
+        <w:t xml:space="preserve"> fileFind</w:t>
+      </w:r>
       <w:r>
         <w:rPr>
           <w:sz w:val="44"/>
@@ -898,33 +917,8 @@
           <w:sz w:val="44"/>
           <w:szCs w:val="44"/>
         </w:rPr>
-        <w:t xml:space="preserve">Additional file types e.g. </w:t>
-      </w:r>
-      <w:proofErr w:type="spellStart"/>
-      <w:r>
-        <w:rPr>
-          <w:sz w:val="44"/>
-          <w:szCs w:val="44"/>
-        </w:rPr>
-        <w:t>MsWord</w:t>
-      </w:r>
-      <w:proofErr w:type="spellEnd"/>
-      <w:r>
-        <w:rPr>
-          <w:sz w:val="44"/>
-          <w:szCs w:val="44"/>
-        </w:rPr>
-        <w:t xml:space="preserve">, </w:t>
-      </w:r>
-      <w:proofErr w:type="spellStart"/>
-      <w:r>
-        <w:rPr>
-          <w:sz w:val="44"/>
-          <w:szCs w:val="44"/>
-        </w:rPr>
-        <w:t>MsExcell</w:t>
-      </w:r>
-      <w:proofErr w:type="spellEnd"/>
+        <w:t>Additional file types e.g. MsWord, MsExcell</w:t>
+      </w:r>
     </w:p>
     <w:p>
       <w:pPr>
@@ -1156,23 +1150,21 @@
           <w:sz w:val="44"/>
           <w:szCs w:val="44"/>
         </w:rPr>
-        <w:t xml:space="preserve">Python3.x – the </w:t>
-      </w:r>
-      <w:proofErr w:type="gramStart"/>
-      <w:r>
-        <w:rPr>
-          <w:sz w:val="44"/>
-          <w:szCs w:val="44"/>
-        </w:rPr>
-        <w:t>future?,</w:t>
-      </w:r>
-      <w:proofErr w:type="gramEnd"/>
-      <w:r>
-        <w:rPr>
-          <w:sz w:val="44"/>
-          <w:szCs w:val="44"/>
-        </w:rPr>
-        <w:t xml:space="preserve"> language improvements</w:t>
+        <w:t xml:space="preserve">Python3.x – </w:t>
+      </w:r>
+      <w:r>
+        <w:rPr>
+          <w:sz w:val="44"/>
+          <w:szCs w:val="44"/>
+        </w:rPr>
+        <w:t xml:space="preserve">possibly </w:t>
+      </w:r>
+      <w:r>
+        <w:rPr>
+          <w:sz w:val="44"/>
+          <w:szCs w:val="44"/>
+        </w:rPr>
+        <w:t>the future, language improvements</w:t>
       </w:r>
     </w:p>
     <w:p>
@@ -1192,23 +1184,7 @@
           <w:sz w:val="44"/>
           <w:szCs w:val="44"/>
         </w:rPr>
-        <w:t>Python2.x – print “</w:t>
-      </w:r>
-      <w:proofErr w:type="gramStart"/>
-      <w:r>
-        <w:rPr>
-          <w:sz w:val="44"/>
-          <w:szCs w:val="44"/>
-        </w:rPr>
-        <w:t>Hi..</w:t>
-      </w:r>
-      <w:proofErr w:type="gramEnd"/>
-      <w:r>
-        <w:rPr>
-          <w:sz w:val="44"/>
-          <w:szCs w:val="44"/>
-        </w:rPr>
-        <w:t xml:space="preserve">”, except </w:t>
+        <w:t xml:space="preserve">Python2.x – print “Hi..”, except </w:t>
       </w:r>
       <w:bookmarkStart w:id="1" w:name="_Hlk512433324"/>
       <w:r>
@@ -1251,23 +1227,7 @@
           <w:sz w:val="44"/>
           <w:szCs w:val="44"/>
         </w:rPr>
-        <w:t xml:space="preserve">Python3.x – </w:t>
-      </w:r>
-      <w:proofErr w:type="gramStart"/>
-      <w:r>
-        <w:rPr>
-          <w:sz w:val="44"/>
-          <w:szCs w:val="44"/>
-        </w:rPr>
-        <w:t>print(</w:t>
-      </w:r>
-      <w:proofErr w:type="gramEnd"/>
-      <w:r>
-        <w:rPr>
-          <w:sz w:val="44"/>
-          <w:szCs w:val="44"/>
-        </w:rPr>
-        <w:t xml:space="preserve">“Hi…), except </w:t>
+        <w:t xml:space="preserve">Python3.x – print(“Hi…), except </w:t>
       </w:r>
       <w:r>
         <w:rPr>
@@ -1470,10 +1430,10 @@
         </w:rPr>
         <w:t> is the easiest way to do Python data science and machine learning. It includes 250+ popular data science packages and the </w:t>
       </w:r>
-      <w:proofErr w:type="spellStart"/>
       <w:r>
         <w:rPr>
           <w:rFonts w:ascii="Helvetica" w:hAnsi="Helvetica" w:cs="Helvetica"/>
+          <w:b/>
           <w:i/>
           <w:iCs/>
           <w:color w:val="414042"/>
@@ -1483,7 +1443,6 @@
         </w:rPr>
         <w:t>conda</w:t>
       </w:r>
-      <w:proofErr w:type="spellEnd"/>
       <w:r>
         <w:rPr>
           <w:rFonts w:ascii="Helvetica" w:hAnsi="Helvetica" w:cs="Helvetica"/>
@@ -1858,7 +1817,6 @@
         </w:rPr>
         <w:t xml:space="preserve">out </w:t>
       </w:r>
-      <w:proofErr w:type="spellStart"/>
       <w:r>
         <w:rPr>
           <w:sz w:val="44"/>
@@ -1866,7 +1824,6 @@
         </w:rPr>
         <w:t>wxPython</w:t>
       </w:r>
-      <w:proofErr w:type="spellEnd"/>
     </w:p>
     <w:p>
       <w:pPr>
@@ -1887,15 +1844,13 @@
         </w:rPr>
         <w:t xml:space="preserve">We have used others, </w:t>
       </w:r>
-      <w:proofErr w:type="spellStart"/>
-      <w:r>
-        <w:rPr>
-          <w:sz w:val="44"/>
-          <w:szCs w:val="44"/>
-        </w:rPr>
-        <w:t>e.g</w:t>
-      </w:r>
-      <w:proofErr w:type="spellEnd"/>
+      <w:r>
+        <w:rPr>
+          <w:sz w:val="44"/>
+          <w:szCs w:val="44"/>
+        </w:rPr>
+        <w:t>e.g.</w:t>
+      </w:r>
       <w:r>
         <w:rPr>
           <w:sz w:val="44"/>
@@ -1903,15 +1858,14 @@
         </w:rPr>
         <w:t xml:space="preserve"> </w:t>
       </w:r>
-      <w:proofErr w:type="spellStart"/>
-      <w:r>
-        <w:rPr>
+      <w:r>
+        <w:rPr>
+          <w:b/>
           <w:sz w:val="44"/>
           <w:szCs w:val="44"/>
         </w:rPr>
         <w:t>Tkinter</w:t>
       </w:r>
-      <w:proofErr w:type="spellEnd"/>
     </w:p>
     <w:p>
       <w:pPr>
@@ -1947,23 +1901,7 @@
           <w:sz w:val="44"/>
           <w:szCs w:val="44"/>
         </w:rPr>
-        <w:t xml:space="preserve"> A </w:t>
-      </w:r>
-      <w:proofErr w:type="gramStart"/>
-      <w:r>
-        <w:rPr>
-          <w:sz w:val="44"/>
-          <w:szCs w:val="44"/>
-        </w:rPr>
-        <w:t>simple</w:t>
-      </w:r>
-      <w:proofErr w:type="gramEnd"/>
-      <w:r>
-        <w:rPr>
-          <w:sz w:val="44"/>
-          <w:szCs w:val="44"/>
-        </w:rPr>
-        <w:t xml:space="preserve"> Python 2 to 3</w:t>
+        <w:t xml:space="preserve"> A simple Python 2 to 3</w:t>
       </w:r>
       <w:r>
         <w:rPr>
@@ -2030,23 +1968,42 @@
           <w:sz w:val="44"/>
           <w:szCs w:val="44"/>
         </w:rPr>
-        <w:t xml:space="preserve">Simple </w:t>
-      </w:r>
-      <w:proofErr w:type="gramStart"/>
-      <w:r>
-        <w:rPr>
-          <w:sz w:val="44"/>
-          <w:szCs w:val="44"/>
-        </w:rPr>
-        <w:t>formatting  name</w:t>
-      </w:r>
-      <w:proofErr w:type="gramEnd"/>
-      <w:r>
-        <w:rPr>
-          <w:sz w:val="44"/>
-          <w:szCs w:val="44"/>
-        </w:rPr>
-        <w:t xml:space="preserve"> = value</w:t>
+        <w:t>Simple formatting</w:t>
+      </w:r>
+      <w:r>
+        <w:rPr>
+          <w:sz w:val="44"/>
+          <w:szCs w:val="44"/>
+        </w:rPr>
+        <w:t>:</w:t>
+      </w:r>
+      <w:r>
+        <w:rPr>
+          <w:sz w:val="44"/>
+          <w:szCs w:val="44"/>
+        </w:rPr>
+        <w:t xml:space="preserve"> </w:t>
+      </w:r>
+      <w:r>
+        <w:rPr>
+          <w:sz w:val="44"/>
+          <w:szCs w:val="44"/>
+        </w:rPr>
+        <w:t>“</w:t>
+      </w:r>
+      <w:r>
+        <w:rPr>
+          <w:sz w:val="44"/>
+          <w:szCs w:val="44"/>
+        </w:rPr>
+        <w:t>name = value</w:t>
+      </w:r>
+      <w:r>
+        <w:rPr>
+          <w:sz w:val="44"/>
+          <w:szCs w:val="44"/>
+        </w:rPr>
+        <w:t>”</w:t>
       </w:r>
     </w:p>
     <w:p>
@@ -2416,15 +2373,14 @@
         </w:rPr>
         <w:t xml:space="preserve">Get </w:t>
       </w:r>
-      <w:proofErr w:type="spellStart"/>
-      <w:r>
-        <w:rPr>
+      <w:r>
+        <w:rPr>
+          <w:b/>
           <w:sz w:val="44"/>
           <w:szCs w:val="44"/>
         </w:rPr>
         <w:t>PyDev</w:t>
       </w:r>
-      <w:proofErr w:type="spellEnd"/>
       <w:r>
         <w:rPr>
           <w:sz w:val="44"/>
@@ -2452,7 +2408,6 @@
           <w:szCs w:val="28"/>
         </w:rPr>
       </w:pPr>
-      <w:proofErr w:type="spellStart"/>
       <w:r>
         <w:rPr>
           <w:rFonts w:ascii="Arial" w:hAnsi="Arial" w:cs="Arial"/>
@@ -2461,18 +2416,7 @@
           <w:szCs w:val="28"/>
           <w:shd w:val="clear" w:color="auto" w:fill="FFFFFF"/>
         </w:rPr>
-        <w:t>PyDev</w:t>
-      </w:r>
-      <w:proofErr w:type="spellEnd"/>
-      <w:r>
-        <w:rPr>
-          <w:rFonts w:ascii="Arial" w:hAnsi="Arial" w:cs="Arial"/>
-          <w:color w:val="333333"/>
-          <w:sz w:val="28"/>
-          <w:szCs w:val="28"/>
-          <w:shd w:val="clear" w:color="auto" w:fill="FFFFFF"/>
-        </w:rPr>
-        <w:t xml:space="preserve"> is a Python Development Environment (Python IDE plugin for Eclipse). </w:t>
+        <w:t>PyDev is a Python Development Environment (Python IDE plugin for Eclipse). </w:t>
       </w:r>
     </w:p>
     <w:p>
@@ -2541,23 +2485,7 @@
           <w:sz w:val="44"/>
           <w:szCs w:val="44"/>
         </w:rPr>
-        <w:t xml:space="preserve"> </w:t>
-      </w:r>
-      <w:proofErr w:type="spellStart"/>
-      <w:r>
-        <w:rPr>
-          <w:sz w:val="44"/>
-          <w:szCs w:val="44"/>
-        </w:rPr>
-        <w:t>PyDev</w:t>
-      </w:r>
-      <w:proofErr w:type="spellEnd"/>
-      <w:r>
-        <w:rPr>
-          <w:sz w:val="44"/>
-          <w:szCs w:val="44"/>
-        </w:rPr>
-        <w:t xml:space="preserve"> </w:t>
+        <w:t xml:space="preserve"> PyDev </w:t>
       </w:r>
       <w:r>
         <w:rPr>
@@ -2737,17 +2665,8 @@
           <w:sz w:val="44"/>
           <w:szCs w:val="44"/>
         </w:rPr>
-        <w:t xml:space="preserve">GUI Example - Learning some </w:t>
-      </w:r>
-      <w:proofErr w:type="spellStart"/>
-      <w:r>
-        <w:rPr>
-          <w:sz w:val="44"/>
-          <w:szCs w:val="44"/>
-        </w:rPr>
-        <w:t>wxPython</w:t>
-      </w:r>
-      <w:proofErr w:type="spellEnd"/>
+        <w:t>GUI Example - Learning some wxPython</w:t>
+      </w:r>
     </w:p>
     <w:p>
       <w:pPr>
@@ -2764,7 +2683,6 @@
           <w:lang w:eastAsia="en-US"/>
         </w:rPr>
       </w:pPr>
-      <w:proofErr w:type="spellStart"/>
       <w:r>
         <w:rPr>
           <w:rFonts w:ascii="Times New Roman" w:eastAsia="Times New Roman" w:hAnsi="Times New Roman" w:cs="Times New Roman"/>
@@ -2776,21 +2694,7 @@
           <w:szCs w:val="48"/>
           <w:lang w:eastAsia="en-US"/>
         </w:rPr>
-        <w:t>wxPython</w:t>
-      </w:r>
-      <w:proofErr w:type="spellEnd"/>
-      <w:r>
-        <w:rPr>
-          <w:rFonts w:ascii="Times New Roman" w:eastAsia="Times New Roman" w:hAnsi="Times New Roman" w:cs="Times New Roman"/>
-          <w:b/>
-          <w:bCs/>
-          <w:color w:val="000000"/>
-          <w:kern w:val="36"/>
-          <w:sz w:val="48"/>
-          <w:szCs w:val="48"/>
-          <w:lang w:eastAsia="en-US"/>
-        </w:rPr>
-        <w:t xml:space="preserve"> tutorial</w:t>
+        <w:t>wxPython tutorial</w:t>
       </w:r>
       <w:r>
         <w:rPr>
@@ -2817,46 +2721,7 @@
             <w:szCs w:val="40"/>
             <w:lang w:eastAsia="en-US"/>
           </w:rPr>
-          <w:t>http://zetc</w:t>
-        </w:r>
-        <w:r>
-          <w:rPr>
-            <w:rStyle w:val="Hyperlink"/>
-            <w:rFonts w:ascii="Times New Roman" w:eastAsia="Times New Roman" w:hAnsi="Times New Roman" w:cs="Times New Roman"/>
-            <w:b/>
-            <w:bCs/>
-            <w:kern w:val="36"/>
-            <w:sz w:val="40"/>
-            <w:szCs w:val="40"/>
-            <w:lang w:eastAsia="en-US"/>
-          </w:rPr>
-          <w:t>o</w:t>
-        </w:r>
-        <w:r>
-          <w:rPr>
-            <w:rStyle w:val="Hyperlink"/>
-            <w:rFonts w:ascii="Times New Roman" w:eastAsia="Times New Roman" w:hAnsi="Times New Roman" w:cs="Times New Roman"/>
-            <w:b/>
-            <w:bCs/>
-            <w:kern w:val="36"/>
-            <w:sz w:val="40"/>
-            <w:szCs w:val="40"/>
-            <w:lang w:eastAsia="en-US"/>
-          </w:rPr>
-          <w:t>d</w:t>
-        </w:r>
-        <w:r>
-          <w:rPr>
-            <w:rStyle w:val="Hyperlink"/>
-            <w:rFonts w:ascii="Times New Roman" w:eastAsia="Times New Roman" w:hAnsi="Times New Roman" w:cs="Times New Roman"/>
-            <w:b/>
-            <w:bCs/>
-            <w:kern w:val="36"/>
-            <w:sz w:val="40"/>
-            <w:szCs w:val="40"/>
-            <w:lang w:eastAsia="en-US"/>
-          </w:rPr>
-          <w:t>e.com/wxpython/</w:t>
+          <w:t>http://zetcode.com/wxpython/</w:t>
         </w:r>
       </w:hyperlink>
     </w:p>
@@ -2875,7 +2740,6 @@
           <w:lang w:eastAsia="en-US"/>
         </w:rPr>
       </w:pPr>
-      <w:proofErr w:type="spellStart"/>
       <w:r>
         <w:rPr>
           <w:rStyle w:val="HTMLDefinition"/>
@@ -2887,7 +2751,6 @@
         </w:rPr>
         <w:t>wxPython</w:t>
       </w:r>
-      <w:proofErr w:type="spellEnd"/>
       <w:r>
         <w:rPr>
           <w:rFonts w:ascii="Georgia" w:hAnsi="Georgia"/>
@@ -2896,29 +2759,7 @@
           <w:szCs w:val="40"/>
           <w:shd w:val="clear" w:color="auto" w:fill="FFFFFF"/>
         </w:rPr>
-        <w:t xml:space="preserve"> is a cross platform toolkit for creating desktop GUI applications. The principal author of </w:t>
-      </w:r>
-      <w:proofErr w:type="spellStart"/>
-      <w:r>
-        <w:rPr>
-          <w:rFonts w:ascii="Georgia" w:hAnsi="Georgia"/>
-          <w:color w:val="000000"/>
-          <w:sz w:val="40"/>
-          <w:szCs w:val="40"/>
-          <w:shd w:val="clear" w:color="auto" w:fill="FFFFFF"/>
-        </w:rPr>
-        <w:t>wxPython</w:t>
-      </w:r>
-      <w:proofErr w:type="spellEnd"/>
-      <w:r>
-        <w:rPr>
-          <w:rFonts w:ascii="Georgia" w:hAnsi="Georgia"/>
-          <w:color w:val="000000"/>
-          <w:sz w:val="40"/>
-          <w:szCs w:val="40"/>
-          <w:shd w:val="clear" w:color="auto" w:fill="FFFFFF"/>
-        </w:rPr>
-        <w:t xml:space="preserve"> is </w:t>
+        <w:t> is a cross platform toolkit for creating desktop GUI applications. The principal author of wxPython is </w:t>
       </w:r>
       <w:r>
         <w:rPr>
@@ -2939,9 +2780,8 @@
           <w:szCs w:val="40"/>
           <w:shd w:val="clear" w:color="auto" w:fill="FFFFFF"/>
         </w:rPr>
-        <w:t xml:space="preserve">. With </w:t>
-      </w:r>
-      <w:proofErr w:type="spellStart"/>
+        <w:t xml:space="preserve">. With wxPython developers can create applications on Windows, Mac and on </w:t>
+      </w:r>
       <w:r>
         <w:rPr>
           <w:rFonts w:ascii="Georgia" w:hAnsi="Georgia"/>
@@ -2950,73 +2790,8 @@
           <w:szCs w:val="40"/>
           <w:shd w:val="clear" w:color="auto" w:fill="FFFFFF"/>
         </w:rPr>
-        <w:t>wxPython</w:t>
-      </w:r>
-      <w:proofErr w:type="spellEnd"/>
-      <w:r>
-        <w:rPr>
-          <w:rFonts w:ascii="Georgia" w:hAnsi="Georgia"/>
-          <w:color w:val="000000"/>
-          <w:sz w:val="40"/>
-          <w:szCs w:val="40"/>
-          <w:shd w:val="clear" w:color="auto" w:fill="FFFFFF"/>
-        </w:rPr>
-        <w:t xml:space="preserve"> developers can create applications on Windows, Mac and on </w:t>
-      </w:r>
-      <w:r>
-        <w:rPr>
-          <w:rFonts w:ascii="Georgia" w:hAnsi="Georgia"/>
-          <w:color w:val="000000"/>
-          <w:sz w:val="40"/>
-          <w:szCs w:val="40"/>
-          <w:shd w:val="clear" w:color="auto" w:fill="FFFFFF"/>
-        </w:rPr>
         <w:lastRenderedPageBreak/>
-        <w:t xml:space="preserve">various Unix systems. </w:t>
-      </w:r>
-      <w:proofErr w:type="spellStart"/>
-      <w:r>
-        <w:rPr>
-          <w:rFonts w:ascii="Georgia" w:hAnsi="Georgia"/>
-          <w:color w:val="000000"/>
-          <w:sz w:val="40"/>
-          <w:szCs w:val="40"/>
-          <w:shd w:val="clear" w:color="auto" w:fill="FFFFFF"/>
-        </w:rPr>
-        <w:t>wxPython</w:t>
-      </w:r>
-      <w:proofErr w:type="spellEnd"/>
-      <w:r>
-        <w:rPr>
-          <w:rFonts w:ascii="Georgia" w:hAnsi="Georgia"/>
-          <w:color w:val="000000"/>
-          <w:sz w:val="40"/>
-          <w:szCs w:val="40"/>
-          <w:shd w:val="clear" w:color="auto" w:fill="FFFFFF"/>
-        </w:rPr>
-        <w:t xml:space="preserve"> is a wrapper around </w:t>
-      </w:r>
-      <w:proofErr w:type="spellStart"/>
-      <w:r>
-        <w:rPr>
-          <w:rFonts w:ascii="Georgia" w:hAnsi="Georgia"/>
-          <w:color w:val="000000"/>
-          <w:sz w:val="40"/>
-          <w:szCs w:val="40"/>
-          <w:shd w:val="clear" w:color="auto" w:fill="FFFFFF"/>
-        </w:rPr>
-        <w:t>wxWidgets</w:t>
-      </w:r>
-      <w:proofErr w:type="spellEnd"/>
-      <w:r>
-        <w:rPr>
-          <w:rFonts w:ascii="Georgia" w:hAnsi="Georgia"/>
-          <w:color w:val="000000"/>
-          <w:sz w:val="40"/>
-          <w:szCs w:val="40"/>
-          <w:shd w:val="clear" w:color="auto" w:fill="FFFFFF"/>
-        </w:rPr>
-        <w:t>, which is a mature cross platform C++ library.</w:t>
+        <w:t>various Unix systems. wxPython is a wrapper around wxWidgets, which is a mature cross platform C++ library.</w:t>
       </w:r>
     </w:p>
     <w:p>
@@ -3046,23 +2821,7 @@
           <w:sz w:val="44"/>
           <w:szCs w:val="44"/>
         </w:rPr>
-        <w:t>Absent from the tutorial are “.</w:t>
-      </w:r>
-      <w:proofErr w:type="spellStart"/>
-      <w:r>
-        <w:rPr>
-          <w:sz w:val="44"/>
-          <w:szCs w:val="44"/>
-        </w:rPr>
-        <w:t>png</w:t>
-      </w:r>
-      <w:proofErr w:type="spellEnd"/>
-      <w:r>
-        <w:rPr>
-          <w:sz w:val="44"/>
-          <w:szCs w:val="44"/>
-        </w:rPr>
-        <w:t>” graphics files</w:t>
+        <w:t>Absent from the tutorial are “.png” graphics files</w:t>
       </w:r>
     </w:p>
     <w:p>
@@ -3095,7 +2854,6 @@
           <w:szCs w:val="44"/>
         </w:rPr>
       </w:pPr>
-      <w:proofErr w:type="spellStart"/>
       <w:r>
         <w:rPr>
           <w:sz w:val="44"/>
@@ -3110,7 +2868,13 @@
         </w:rPr>
         <w:t>indFile</w:t>
       </w:r>
-      <w:proofErr w:type="spellEnd"/>
+      <w:r>
+        <w:rPr>
+          <w:sz w:val="44"/>
+          <w:szCs w:val="44"/>
+        </w:rPr>
+        <w:t>.py</w:t>
+      </w:r>
       <w:r>
         <w:rPr>
           <w:sz w:val="44"/>
@@ -3225,7 +2989,6 @@
           <w:szCs w:val="44"/>
         </w:rPr>
       </w:pPr>
-      <w:proofErr w:type="spellStart"/>
       <w:r>
         <w:rPr>
           <w:sz w:val="44"/>
@@ -3233,7 +2996,6 @@
         </w:rPr>
         <w:t>InitUI</w:t>
       </w:r>
-      <w:proofErr w:type="spellEnd"/>
     </w:p>
     <w:p>
       <w:pPr>
@@ -3564,7 +3326,6 @@
           <w:szCs w:val="44"/>
         </w:rPr>
       </w:pPr>
-      <w:proofErr w:type="spellStart"/>
       <w:r>
         <w:rPr>
           <w:sz w:val="44"/>
@@ -3572,7 +3333,6 @@
         </w:rPr>
         <w:t>getProperty</w:t>
       </w:r>
-      <w:proofErr w:type="spellEnd"/>
     </w:p>
     <w:p>
       <w:pPr>
@@ -3632,7 +3392,6 @@
           <w:szCs w:val="44"/>
         </w:rPr>
       </w:pPr>
-      <w:proofErr w:type="spellStart"/>
       <w:r>
         <w:rPr>
           <w:sz w:val="44"/>
@@ -3647,7 +3406,6 @@
         </w:rPr>
         <w:t>Property</w:t>
       </w:r>
-      <w:proofErr w:type="spellEnd"/>
     </w:p>
     <w:p>
       <w:pPr>
@@ -3706,7 +3464,6 @@
           <w:szCs w:val="44"/>
         </w:rPr>
       </w:pPr>
-      <w:proofErr w:type="spellStart"/>
       <w:r>
         <w:rPr>
           <w:sz w:val="44"/>
@@ -3714,7 +3471,6 @@
         </w:rPr>
         <w:t>propSave</w:t>
       </w:r>
-      <w:proofErr w:type="spellEnd"/>
     </w:p>
     <w:p>
       <w:pPr>
@@ -3793,6 +3549,13 @@
           <w:sz w:val="44"/>
           <w:szCs w:val="44"/>
         </w:rPr>
+        <w:t xml:space="preserve"> </w:t>
+      </w:r>
+      <w:r>
+        <w:rPr>
+          <w:sz w:val="44"/>
+          <w:szCs w:val="44"/>
+        </w:rPr>
         <w:t xml:space="preserve">Define property key string e.g. </w:t>
       </w:r>
       <w:r>
@@ -3842,6 +3605,13 @@
           <w:sz w:val="44"/>
           <w:szCs w:val="44"/>
         </w:rPr>
+        <w:t xml:space="preserve"> </w:t>
+      </w:r>
+      <w:r>
+        <w:rPr>
+          <w:sz w:val="44"/>
+          <w:szCs w:val="44"/>
+        </w:rPr>
         <w:t>Check if present, if not give default value</w:t>
       </w:r>
     </w:p>
@@ -3863,17 +3633,62 @@
           <w:sz w:val="44"/>
           <w:szCs w:val="44"/>
         </w:rPr>
-        <w:t>Split value if segmented e.g. val</w:t>
-      </w:r>
-      <w:proofErr w:type="gramStart"/>
-      <w:r>
-        <w:rPr>
-          <w:sz w:val="44"/>
-          <w:szCs w:val="44"/>
-        </w:rPr>
-        <w:t>1;val</w:t>
-      </w:r>
-      <w:proofErr w:type="gramEnd"/>
+        <w:t xml:space="preserve"> </w:t>
+      </w:r>
+      <w:r>
+        <w:rPr>
+          <w:sz w:val="44"/>
+          <w:szCs w:val="44"/>
+        </w:rPr>
+        <w:t xml:space="preserve">Split value if segmented e.g. </w:t>
+      </w:r>
+      <w:r>
+        <w:rPr>
+          <w:i/>
+          <w:sz w:val="44"/>
+          <w:szCs w:val="44"/>
+        </w:rPr>
+        <w:t>val</w:t>
+      </w:r>
+      <w:r>
+        <w:rPr>
+          <w:i/>
+          <w:sz w:val="44"/>
+          <w:szCs w:val="44"/>
+        </w:rPr>
+        <w:t>ue</w:t>
+      </w:r>
+      <w:r>
+        <w:rPr>
+          <w:i/>
+          <w:sz w:val="44"/>
+          <w:szCs w:val="44"/>
+        </w:rPr>
+        <w:t>1</w:t>
+      </w:r>
+      <w:r>
+        <w:rPr>
+          <w:sz w:val="44"/>
+          <w:szCs w:val="44"/>
+        </w:rPr>
+        <w:t>;</w:t>
+      </w:r>
+      <w:r>
+        <w:rPr>
+          <w:i/>
+          <w:sz w:val="44"/>
+          <w:szCs w:val="44"/>
+        </w:rPr>
+        <w:t>val</w:t>
+      </w:r>
+      <w:r>
+        <w:rPr>
+          <w:i/>
+          <w:sz w:val="44"/>
+          <w:szCs w:val="44"/>
+        </w:rPr>
+        <w:t>ue</w:t>
+      </w:r>
       <w:r>
         <w:rPr>
           <w:sz w:val="44"/>
@@ -3900,6 +3715,13 @@
           <w:sz w:val="44"/>
           <w:szCs w:val="44"/>
         </w:rPr>
+        <w:t xml:space="preserve"> </w:t>
+      </w:r>
+      <w:r>
+        <w:rPr>
+          <w:sz w:val="44"/>
+          <w:szCs w:val="44"/>
+        </w:rPr>
         <w:t>Set input field</w:t>
       </w:r>
     </w:p>
@@ -3921,23 +3743,24 @@
           <w:sz w:val="44"/>
           <w:szCs w:val="44"/>
         </w:rPr>
+        <w:lastRenderedPageBreak/>
+        <w:t xml:space="preserve"> </w:t>
+      </w:r>
+      <w:r>
+        <w:rPr>
+          <w:sz w:val="44"/>
+          <w:szCs w:val="44"/>
+        </w:rPr>
         <w:t xml:space="preserve">Simulate change, calling </w:t>
       </w:r>
-      <w:proofErr w:type="gramStart"/>
-      <w:r>
-        <w:rPr>
-          <w:sz w:val="44"/>
-          <w:szCs w:val="44"/>
-        </w:rPr>
-        <w:t>On</w:t>
-      </w:r>
-      <w:proofErr w:type="gramEnd"/>
-      <w:r>
-        <w:rPr>
-          <w:sz w:val="44"/>
-          <w:szCs w:val="44"/>
-        </w:rPr>
-        <w:t>…Change</w:t>
+      <w:r>
+        <w:rPr>
+          <w:b/>
+          <w:i/>
+          <w:sz w:val="44"/>
+          <w:szCs w:val="44"/>
+        </w:rPr>
+        <w:t>On…Change</w:t>
       </w:r>
     </w:p>
     <w:p>
@@ -3958,7 +3781,6 @@
           <w:sz w:val="44"/>
           <w:szCs w:val="44"/>
         </w:rPr>
-        <w:lastRenderedPageBreak/>
         <w:t>..</w:t>
       </w:r>
     </w:p>
@@ -3982,21 +3804,14 @@
         </w:rPr>
         <w:t xml:space="preserve">Field changes invoke </w:t>
       </w:r>
-      <w:proofErr w:type="gramStart"/>
-      <w:r>
-        <w:rPr>
-          <w:sz w:val="44"/>
-          <w:szCs w:val="44"/>
-        </w:rPr>
-        <w:t>On</w:t>
-      </w:r>
-      <w:proofErr w:type="gramEnd"/>
-      <w:r>
-        <w:rPr>
-          <w:sz w:val="44"/>
-          <w:szCs w:val="44"/>
-        </w:rPr>
-        <w:t>…Change</w:t>
+      <w:r>
+        <w:rPr>
+          <w:b/>
+          <w:i/>
+          <w:sz w:val="44"/>
+          <w:szCs w:val="44"/>
+        </w:rPr>
+        <w:t>On…Change</w:t>
       </w:r>
       <w:r>
         <w:rPr>
@@ -4183,17 +3998,15 @@
           <w:sz w:val="44"/>
           <w:szCs w:val="44"/>
         </w:rPr>
-        <w:t xml:space="preserve">Including type, </w:t>
-      </w:r>
-      <w:proofErr w:type="gramStart"/>
-      <w:r>
-        <w:rPr>
-          <w:sz w:val="44"/>
-          <w:szCs w:val="44"/>
-        </w:rPr>
-        <w:t>position,..</w:t>
-      </w:r>
-      <w:proofErr w:type="gramEnd"/>
+        <w:t>Including type, position,</w:t>
+      </w:r>
+      <w:r>
+        <w:rPr>
+          <w:sz w:val="44"/>
+          <w:szCs w:val="44"/>
+        </w:rPr>
+        <w:t xml:space="preserve"> …</w:t>
+      </w:r>
     </w:p>
     <w:p>
       <w:pPr>
@@ -4251,21 +4064,21 @@
         </w:rPr>
         <w:t xml:space="preserve">2.Bind changing event to </w:t>
       </w:r>
-      <w:proofErr w:type="gramStart"/>
-      <w:r>
-        <w:rPr>
-          <w:sz w:val="44"/>
-          <w:szCs w:val="44"/>
-        </w:rPr>
-        <w:t>On</w:t>
-      </w:r>
-      <w:proofErr w:type="gramEnd"/>
-      <w:r>
-        <w:rPr>
-          <w:sz w:val="44"/>
-          <w:szCs w:val="44"/>
-        </w:rPr>
-        <w:t>…Change function</w:t>
+      <w:r>
+        <w:rPr>
+          <w:b/>
+          <w:i/>
+          <w:sz w:val="44"/>
+          <w:szCs w:val="44"/>
+        </w:rPr>
+        <w:t>On…Change</w:t>
+      </w:r>
+      <w:r>
+        <w:rPr>
+          <w:sz w:val="44"/>
+          <w:szCs w:val="44"/>
+        </w:rPr>
+        <w:t xml:space="preserve"> function</w:t>
       </w:r>
     </w:p>
     <w:p>
@@ -4357,6 +4170,7 @@
           <w:sz w:val="44"/>
           <w:szCs w:val="44"/>
         </w:rPr>
+        <w:lastRenderedPageBreak/>
         <w:br w:type="page"/>
       </w:r>
     </w:p>
@@ -4403,11 +4217,70 @@
     </w:p>
     <w:p>
       <w:pPr>
-        <w:rPr>
-          <w:sz w:val="44"/>
-          <w:szCs w:val="44"/>
-        </w:rPr>
-      </w:pPr>
+        <w:pStyle w:val="ListParagraph"/>
+        <w:numPr>
+          <w:ilvl w:val="0"/>
+          <w:numId w:val="23"/>
+        </w:numPr>
+        <w:rPr>
+          <w:sz w:val="44"/>
+          <w:szCs w:val="44"/>
+        </w:rPr>
+      </w:pPr>
+      <w:r>
+        <w:rPr>
+          <w:sz w:val="44"/>
+          <w:szCs w:val="44"/>
+        </w:rPr>
+        <w:t>NOT BOTH Anaconda2 and Anaconda3</w:t>
+      </w:r>
+    </w:p>
+    <w:p>
+      <w:pPr>
+        <w:pStyle w:val="ListParagraph"/>
+        <w:numPr>
+          <w:ilvl w:val="0"/>
+          <w:numId w:val="23"/>
+        </w:numPr>
+        <w:rPr>
+          <w:sz w:val="44"/>
+          <w:szCs w:val="44"/>
+        </w:rPr>
+      </w:pPr>
+      <w:r>
+        <w:rPr>
+          <w:sz w:val="44"/>
+          <w:szCs w:val="44"/>
+        </w:rPr>
+        <w:t>Install one, switch between Python2/3 if necessary</w:t>
+      </w:r>
+    </w:p>
+    <w:p>
+      <w:pPr>
+        <w:pStyle w:val="ListParagraph"/>
+        <w:numPr>
+          <w:ilvl w:val="0"/>
+          <w:numId w:val="23"/>
+        </w:numPr>
+        <w:rPr>
+          <w:sz w:val="44"/>
+          <w:szCs w:val="44"/>
+        </w:rPr>
+      </w:pPr>
+      <w:r>
+        <w:rPr>
+          <w:sz w:val="44"/>
+          <w:szCs w:val="44"/>
+        </w:rPr>
+        <w:t xml:space="preserve">Example: </w:t>
+      </w:r>
+      <w:r>
+        <w:rPr>
+          <w:sz w:val="40"/>
+          <w:szCs w:val="40"/>
+        </w:rPr>
+        <w:t>Anaconda3-5.1.0-Windows-x86_64.exe</w:t>
+      </w:r>
     </w:p>
     <w:p>
       <w:pPr>
@@ -4416,16 +4289,1383 @@
         <w:rPr>
           <w:sz w:val="44"/>
           <w:szCs w:val="44"/>
+        </w:rPr>
+      </w:pPr>
+      <w:r>
+        <w:rPr>
+          <w:noProof/>
+        </w:rPr>
+        <w:drawing>
+          <wp:inline distT="0" distB="0" distL="0" distR="0" wp14:anchorId="6120F08F" wp14:editId="47B9917D">
+            <wp:extent cx="4747671" cy="3696020"/>
+            <wp:effectExtent l="0" t="0" r="0" b="0"/>
+            <wp:docPr id="2" name="Picture 2"/>
+            <wp:cNvGraphicFramePr>
+              <a:graphicFrameLocks xmlns:a="http://schemas.openxmlformats.org/drawingml/2006/main" noChangeAspect="1"/>
+            </wp:cNvGraphicFramePr>
+            <a:graphic xmlns:a="http://schemas.openxmlformats.org/drawingml/2006/main">
+              <a:graphicData uri="http://schemas.openxmlformats.org/drawingml/2006/picture">
+                <pic:pic xmlns:pic="http://schemas.openxmlformats.org/drawingml/2006/picture">
+                  <pic:nvPicPr>
+                    <pic:cNvPr id="1" name=""/>
+                    <pic:cNvPicPr/>
+                  </pic:nvPicPr>
+                  <pic:blipFill>
+                    <a:blip r:embed="rId18"/>
+                    <a:stretch>
+                      <a:fillRect/>
+                    </a:stretch>
+                  </pic:blipFill>
+                  <pic:spPr>
+                    <a:xfrm>
+                      <a:off x="0" y="0"/>
+                      <a:ext cx="4747671" cy="3696020"/>
+                    </a:xfrm>
+                    <a:prstGeom prst="rect">
+                      <a:avLst/>
+                    </a:prstGeom>
+                  </pic:spPr>
+                </pic:pic>
+              </a:graphicData>
+            </a:graphic>
+          </wp:inline>
+        </w:drawing>
+      </w:r>
+    </w:p>
+    <w:p>
+      <w:pPr>
+        <w:pStyle w:val="ListParagraph"/>
+        <w:ind w:left="708"/>
+        <w:rPr>
+          <w:sz w:val="36"/>
+          <w:szCs w:val="36"/>
+        </w:rPr>
+      </w:pPr>
+      <w:r>
+        <w:rPr>
+          <w:sz w:val="36"/>
+          <w:szCs w:val="36"/>
+        </w:rPr>
+        <w:t>Startup window, executing above …_64.exe</w:t>
+      </w:r>
+    </w:p>
+    <w:p>
+      <w:pPr>
+        <w:pStyle w:val="ListParagraph"/>
+        <w:ind w:left="0"/>
+        <w:rPr>
+          <w:sz w:val="36"/>
+          <w:szCs w:val="36"/>
+        </w:rPr>
+      </w:pPr>
+    </w:p>
+    <w:p>
+      <w:pPr>
+        <w:pStyle w:val="ListParagraph"/>
+        <w:ind w:left="0"/>
+        <w:rPr>
+          <w:sz w:val="36"/>
+          <w:szCs w:val="36"/>
+        </w:rPr>
+      </w:pPr>
+    </w:p>
+    <w:p>
+      <w:pPr>
+        <w:pStyle w:val="ListParagraph"/>
+        <w:ind w:left="0"/>
+        <w:rPr>
+          <w:sz w:val="36"/>
+          <w:szCs w:val="36"/>
+        </w:rPr>
+      </w:pPr>
+      <w:r>
+        <w:rPr>
+          <w:noProof/>
+        </w:rPr>
+        <w:lastRenderedPageBreak/>
+        <w:drawing>
+          <wp:inline distT="0" distB="0" distL="0" distR="0" wp14:anchorId="54D88D3C" wp14:editId="12AF1D3A">
+            <wp:extent cx="4747671" cy="3696020"/>
+            <wp:effectExtent l="0" t="0" r="0" b="0"/>
+            <wp:docPr id="3" name="Picture 3"/>
+            <wp:cNvGraphicFramePr>
+              <a:graphicFrameLocks xmlns:a="http://schemas.openxmlformats.org/drawingml/2006/main" noChangeAspect="1"/>
+            </wp:cNvGraphicFramePr>
+            <a:graphic xmlns:a="http://schemas.openxmlformats.org/drawingml/2006/main">
+              <a:graphicData uri="http://schemas.openxmlformats.org/drawingml/2006/picture">
+                <pic:pic xmlns:pic="http://schemas.openxmlformats.org/drawingml/2006/picture">
+                  <pic:nvPicPr>
+                    <pic:cNvPr id="1" name=""/>
+                    <pic:cNvPicPr/>
+                  </pic:nvPicPr>
+                  <pic:blipFill>
+                    <a:blip r:embed="rId19"/>
+                    <a:stretch>
+                      <a:fillRect/>
+                    </a:stretch>
+                  </pic:blipFill>
+                  <pic:spPr>
+                    <a:xfrm>
+                      <a:off x="0" y="0"/>
+                      <a:ext cx="4747671" cy="3696020"/>
+                    </a:xfrm>
+                    <a:prstGeom prst="rect">
+                      <a:avLst/>
+                    </a:prstGeom>
+                  </pic:spPr>
+                </pic:pic>
+              </a:graphicData>
+            </a:graphic>
+          </wp:inline>
+        </w:drawing>
+      </w:r>
+    </w:p>
+    <w:p>
+      <w:pPr>
+        <w:pStyle w:val="ListParagraph"/>
+        <w:ind w:left="0"/>
+        <w:rPr>
+          <w:sz w:val="36"/>
+          <w:szCs w:val="36"/>
+        </w:rPr>
+      </w:pPr>
+      <w:r>
+        <w:rPr>
+          <w:sz w:val="36"/>
+          <w:szCs w:val="36"/>
+        </w:rPr>
+        <w:t>Processing – Takes minutes</w:t>
+      </w:r>
+    </w:p>
+    <w:p>
+      <w:pPr>
+        <w:pStyle w:val="ListParagraph"/>
+        <w:ind w:left="0"/>
+        <w:rPr>
+          <w:sz w:val="36"/>
+          <w:szCs w:val="36"/>
+        </w:rPr>
+      </w:pPr>
+    </w:p>
+    <w:p>
+      <w:pPr>
+        <w:pStyle w:val="ListParagraph"/>
+        <w:ind w:left="0"/>
+        <w:rPr>
+          <w:sz w:val="36"/>
+          <w:szCs w:val="36"/>
+        </w:rPr>
+      </w:pPr>
+    </w:p>
+    <w:p>
+      <w:pPr>
+        <w:pStyle w:val="ListParagraph"/>
+        <w:ind w:left="0"/>
+        <w:rPr>
+          <w:sz w:val="36"/>
+          <w:szCs w:val="36"/>
+        </w:rPr>
+      </w:pPr>
+      <w:r>
+        <w:rPr>
+          <w:noProof/>
+        </w:rPr>
+        <w:lastRenderedPageBreak/>
+        <w:drawing>
+          <wp:inline distT="0" distB="0" distL="0" distR="0" wp14:anchorId="6E8214C2" wp14:editId="0F6355DC">
+            <wp:extent cx="4747671" cy="3696020"/>
+            <wp:effectExtent l="0" t="0" r="0" b="0"/>
+            <wp:docPr id="4" name="Picture 4"/>
+            <wp:cNvGraphicFramePr>
+              <a:graphicFrameLocks xmlns:a="http://schemas.openxmlformats.org/drawingml/2006/main" noChangeAspect="1"/>
+            </wp:cNvGraphicFramePr>
+            <a:graphic xmlns:a="http://schemas.openxmlformats.org/drawingml/2006/main">
+              <a:graphicData uri="http://schemas.openxmlformats.org/drawingml/2006/picture">
+                <pic:pic xmlns:pic="http://schemas.openxmlformats.org/drawingml/2006/picture">
+                  <pic:nvPicPr>
+                    <pic:cNvPr id="1" name=""/>
+                    <pic:cNvPicPr/>
+                  </pic:nvPicPr>
+                  <pic:blipFill>
+                    <a:blip r:embed="rId20"/>
+                    <a:stretch>
+                      <a:fillRect/>
+                    </a:stretch>
+                  </pic:blipFill>
+                  <pic:spPr>
+                    <a:xfrm>
+                      <a:off x="0" y="0"/>
+                      <a:ext cx="4747671" cy="3696020"/>
+                    </a:xfrm>
+                    <a:prstGeom prst="rect">
+                      <a:avLst/>
+                    </a:prstGeom>
+                  </pic:spPr>
+                </pic:pic>
+              </a:graphicData>
+            </a:graphic>
+          </wp:inline>
+        </w:drawing>
+      </w:r>
+    </w:p>
+    <w:p>
+      <w:pPr>
+        <w:pStyle w:val="ListParagraph"/>
+        <w:ind w:left="0"/>
+        <w:rPr>
+          <w:sz w:val="36"/>
+          <w:szCs w:val="36"/>
+        </w:rPr>
+      </w:pPr>
+      <w:r>
+        <w:rPr>
+          <w:sz w:val="36"/>
+          <w:szCs w:val="36"/>
+        </w:rPr>
+        <w:t>At end</w:t>
+      </w:r>
+      <w:r>
+        <w:rPr>
+          <w:sz w:val="36"/>
+          <w:szCs w:val="36"/>
+        </w:rPr>
+        <w:t xml:space="preserve"> of installing</w:t>
+      </w:r>
+    </w:p>
+    <w:p>
+      <w:pPr>
+        <w:rPr>
+          <w:sz w:val="36"/>
+          <w:szCs w:val="36"/>
+        </w:rPr>
+      </w:pPr>
+      <w:r>
+        <w:rPr>
+          <w:sz w:val="36"/>
+          <w:szCs w:val="36"/>
+        </w:rPr>
+        <w:br w:type="page"/>
+      </w:r>
+    </w:p>
+    <w:p>
+      <w:pPr>
+        <w:pStyle w:val="ListParagraph"/>
+        <w:ind w:left="0"/>
+        <w:rPr>
+          <w:sz w:val="36"/>
+          <w:szCs w:val="36"/>
+        </w:rPr>
+      </w:pPr>
+    </w:p>
+    <w:p>
+      <w:pPr>
+        <w:pStyle w:val="ListParagraph"/>
+        <w:ind w:left="0"/>
+        <w:rPr>
+          <w:sz w:val="36"/>
+          <w:szCs w:val="36"/>
+        </w:rPr>
+      </w:pPr>
+      <w:r>
+        <w:rPr>
+          <w:sz w:val="36"/>
+          <w:szCs w:val="36"/>
+        </w:rPr>
+        <w:t>Updating Anaconda</w:t>
+      </w:r>
+    </w:p>
+    <w:p>
+      <w:pPr>
+        <w:pStyle w:val="ListParagraph"/>
+        <w:ind w:left="0"/>
+        <w:rPr>
+          <w:sz w:val="36"/>
+          <w:szCs w:val="36"/>
+        </w:rPr>
+      </w:pPr>
+    </w:p>
+    <w:p>
+      <w:pPr>
+        <w:rPr>
+          <w:sz w:val="36"/>
+          <w:szCs w:val="36"/>
+        </w:rPr>
+      </w:pPr>
+      <w:r>
+        <w:rPr>
+          <w:noProof/>
+        </w:rPr>
+        <w:drawing>
+          <wp:inline distT="0" distB="0" distL="0" distR="0" wp14:anchorId="7B0CEF46" wp14:editId="7D519E49">
+            <wp:extent cx="5943600" cy="4883150"/>
+            <wp:effectExtent l="0" t="0" r="0" b="0"/>
+            <wp:docPr id="7" name="Picture 7"/>
+            <wp:cNvGraphicFramePr>
+              <a:graphicFrameLocks xmlns:a="http://schemas.openxmlformats.org/drawingml/2006/main" noChangeAspect="1"/>
+            </wp:cNvGraphicFramePr>
+            <a:graphic xmlns:a="http://schemas.openxmlformats.org/drawingml/2006/main">
+              <a:graphicData uri="http://schemas.openxmlformats.org/drawingml/2006/picture">
+                <pic:pic xmlns:pic="http://schemas.openxmlformats.org/drawingml/2006/picture">
+                  <pic:nvPicPr>
+                    <pic:cNvPr id="1" name=""/>
+                    <pic:cNvPicPr/>
+                  </pic:nvPicPr>
+                  <pic:blipFill>
+                    <a:blip r:embed="rId21"/>
+                    <a:stretch>
+                      <a:fillRect/>
+                    </a:stretch>
+                  </pic:blipFill>
+                  <pic:spPr>
+                    <a:xfrm>
+                      <a:off x="0" y="0"/>
+                      <a:ext cx="5943600" cy="4883150"/>
+                    </a:xfrm>
+                    <a:prstGeom prst="rect">
+                      <a:avLst/>
+                    </a:prstGeom>
+                  </pic:spPr>
+                </pic:pic>
+              </a:graphicData>
+            </a:graphic>
+          </wp:inline>
+        </w:drawing>
+      </w:r>
+    </w:p>
+    <w:p>
+      <w:pPr>
+        <w:rPr>
+          <w:sz w:val="36"/>
+          <w:szCs w:val="36"/>
+        </w:rPr>
+      </w:pPr>
+    </w:p>
+    <w:p>
+      <w:pPr>
+        <w:rPr>
+          <w:sz w:val="36"/>
+          <w:szCs w:val="36"/>
+        </w:rPr>
+      </w:pPr>
+      <w:r>
+        <w:rPr>
+          <w:sz w:val="36"/>
+          <w:szCs w:val="36"/>
+        </w:rPr>
+        <w:br w:type="page"/>
+      </w:r>
+    </w:p>
+    <w:p>
+      <w:pPr>
+        <w:rPr>
+          <w:sz w:val="36"/>
+          <w:szCs w:val="36"/>
+        </w:rPr>
+      </w:pPr>
+      <w:r>
+        <w:rPr>
+          <w:sz w:val="36"/>
+          <w:szCs w:val="36"/>
+        </w:rPr>
+        <w:lastRenderedPageBreak/>
+        <w:t>Update conda command</w:t>
+      </w:r>
+    </w:p>
+    <w:p>
+      <w:pPr>
+        <w:rPr>
+          <w:sz w:val="36"/>
+          <w:szCs w:val="36"/>
+        </w:rPr>
+      </w:pPr>
+      <w:r>
+        <w:rPr>
+          <w:noProof/>
+        </w:rPr>
+        <w:drawing>
+          <wp:inline distT="0" distB="0" distL="0" distR="0" wp14:anchorId="197220B1" wp14:editId="7E51C23C">
+            <wp:extent cx="5943600" cy="4407535"/>
+            <wp:effectExtent l="0" t="0" r="0" b="0"/>
+            <wp:docPr id="8" name="Picture 8"/>
+            <wp:cNvGraphicFramePr>
+              <a:graphicFrameLocks xmlns:a="http://schemas.openxmlformats.org/drawingml/2006/main" noChangeAspect="1"/>
+            </wp:cNvGraphicFramePr>
+            <a:graphic xmlns:a="http://schemas.openxmlformats.org/drawingml/2006/main">
+              <a:graphicData uri="http://schemas.openxmlformats.org/drawingml/2006/picture">
+                <pic:pic xmlns:pic="http://schemas.openxmlformats.org/drawingml/2006/picture">
+                  <pic:nvPicPr>
+                    <pic:cNvPr id="1" name=""/>
+                    <pic:cNvPicPr/>
+                  </pic:nvPicPr>
+                  <pic:blipFill>
+                    <a:blip r:embed="rId22"/>
+                    <a:stretch>
+                      <a:fillRect/>
+                    </a:stretch>
+                  </pic:blipFill>
+                  <pic:spPr>
+                    <a:xfrm>
+                      <a:off x="0" y="0"/>
+                      <a:ext cx="5943600" cy="4407535"/>
+                    </a:xfrm>
+                    <a:prstGeom prst="rect">
+                      <a:avLst/>
+                    </a:prstGeom>
+                  </pic:spPr>
+                </pic:pic>
+              </a:graphicData>
+            </a:graphic>
+          </wp:inline>
+        </w:drawing>
+      </w:r>
+      <w:r>
+        <w:rPr>
+          <w:sz w:val="36"/>
+          <w:szCs w:val="36"/>
+        </w:rPr>
+        <w:br w:type="page"/>
+      </w:r>
+    </w:p>
+    <w:p>
+      <w:pPr>
+        <w:pStyle w:val="ListParagraph"/>
+        <w:ind w:left="0"/>
+        <w:rPr>
+          <w:sz w:val="36"/>
+          <w:szCs w:val="36"/>
+        </w:rPr>
+      </w:pPr>
+    </w:p>
+    <w:p>
+      <w:pPr>
+        <w:pStyle w:val="ListParagraph"/>
+        <w:ind w:left="0"/>
+        <w:rPr>
+          <w:sz w:val="36"/>
+          <w:szCs w:val="36"/>
+        </w:rPr>
+      </w:pPr>
+      <w:r>
+        <w:rPr>
+          <w:sz w:val="36"/>
+          <w:szCs w:val="36"/>
+        </w:rPr>
+        <w:t xml:space="preserve">Adding </w:t>
+      </w:r>
+      <w:r>
+        <w:rPr>
+          <w:sz w:val="36"/>
+          <w:szCs w:val="36"/>
+        </w:rPr>
+        <w:t>Graphics Support (</w:t>
+      </w:r>
+      <w:r>
+        <w:rPr>
+          <w:sz w:val="36"/>
+          <w:szCs w:val="36"/>
+        </w:rPr>
+        <w:t>wxPython</w:t>
+      </w:r>
+      <w:r>
+        <w:rPr>
+          <w:sz w:val="36"/>
+          <w:szCs w:val="36"/>
+        </w:rPr>
+        <w:t>)</w:t>
+      </w:r>
+      <w:r>
+        <w:rPr>
+          <w:sz w:val="36"/>
+          <w:szCs w:val="36"/>
+        </w:rPr>
+        <w:t xml:space="preserve"> via Anaconda Shell</w:t>
+      </w:r>
+    </w:p>
+    <w:p>
+      <w:pPr>
+        <w:pStyle w:val="ListParagraph"/>
+        <w:ind w:left="0"/>
+        <w:rPr>
+          <w:sz w:val="36"/>
+          <w:szCs w:val="36"/>
+        </w:rPr>
+      </w:pPr>
+      <w:r>
+        <w:rPr>
+          <w:noProof/>
+        </w:rPr>
+        <w:drawing>
+          <wp:inline distT="0" distB="0" distL="0" distR="0" wp14:anchorId="3EBF0998" wp14:editId="2A7360D2">
+            <wp:extent cx="5943600" cy="4705350"/>
+            <wp:effectExtent l="0" t="0" r="0" b="0"/>
+            <wp:docPr id="5" name="Picture 5"/>
+            <wp:cNvGraphicFramePr>
+              <a:graphicFrameLocks xmlns:a="http://schemas.openxmlformats.org/drawingml/2006/main" noChangeAspect="1"/>
+            </wp:cNvGraphicFramePr>
+            <a:graphic xmlns:a="http://schemas.openxmlformats.org/drawingml/2006/main">
+              <a:graphicData uri="http://schemas.openxmlformats.org/drawingml/2006/picture">
+                <pic:pic xmlns:pic="http://schemas.openxmlformats.org/drawingml/2006/picture">
+                  <pic:nvPicPr>
+                    <pic:cNvPr id="1" name=""/>
+                    <pic:cNvPicPr/>
+                  </pic:nvPicPr>
+                  <pic:blipFill>
+                    <a:blip r:embed="rId23"/>
+                    <a:stretch>
+                      <a:fillRect/>
+                    </a:stretch>
+                  </pic:blipFill>
+                  <pic:spPr>
+                    <a:xfrm>
+                      <a:off x="0" y="0"/>
+                      <a:ext cx="5943600" cy="4705350"/>
+                    </a:xfrm>
+                    <a:prstGeom prst="rect">
+                      <a:avLst/>
+                    </a:prstGeom>
+                  </pic:spPr>
+                </pic:pic>
+              </a:graphicData>
+            </a:graphic>
+          </wp:inline>
+        </w:drawing>
+      </w:r>
+    </w:p>
+    <w:p>
+      <w:pPr>
+        <w:pStyle w:val="ListParagraph"/>
+        <w:ind w:left="0"/>
+        <w:rPr>
+          <w:sz w:val="36"/>
+          <w:szCs w:val="36"/>
+        </w:rPr>
+      </w:pPr>
+      <w:r>
+        <w:rPr>
+          <w:sz w:val="36"/>
+          <w:szCs w:val="36"/>
+        </w:rPr>
+        <w:t>Anaconda Prompt view</w:t>
+      </w:r>
+    </w:p>
+    <w:p>
+      <w:pPr>
+        <w:pStyle w:val="ListParagraph"/>
+        <w:ind w:left="0"/>
+        <w:rPr>
+          <w:sz w:val="36"/>
+          <w:szCs w:val="36"/>
+        </w:rPr>
+      </w:pPr>
+    </w:p>
+    <w:p>
+      <w:pPr>
+        <w:pStyle w:val="ListParagraph"/>
+        <w:ind w:left="0"/>
+        <w:rPr>
+          <w:sz w:val="36"/>
+          <w:szCs w:val="36"/>
+        </w:rPr>
+      </w:pPr>
+      <w:r>
+        <w:rPr>
+          <w:sz w:val="36"/>
+          <w:szCs w:val="36"/>
+        </w:rPr>
+        <w:t>Adding / Updating Eclipse with Python Development (PyDev)</w:t>
+      </w:r>
+    </w:p>
+    <w:p>
+      <w:pPr>
+        <w:pStyle w:val="ListParagraph"/>
+        <w:ind w:left="0"/>
+        <w:rPr>
+          <w:sz w:val="36"/>
+          <w:szCs w:val="36"/>
+        </w:rPr>
+      </w:pPr>
+      <w:r>
+        <w:rPr>
+          <w:sz w:val="36"/>
+          <w:szCs w:val="36"/>
+        </w:rPr>
+        <w:t xml:space="preserve">Eclipse Menu: Help </w:t>
+      </w:r>
+      <w:r>
+        <w:rPr>
+          <w:sz w:val="36"/>
+          <w:szCs w:val="36"/>
+        </w:rPr>
+        <w:sym w:font="Wingdings" w:char="F0E0"/>
+      </w:r>
+      <w:r>
+        <w:rPr>
+          <w:sz w:val="36"/>
+          <w:szCs w:val="36"/>
+        </w:rPr>
+        <w:t xml:space="preserve"> Install New Software</w:t>
+      </w:r>
+    </w:p>
+    <w:p>
+      <w:pPr>
+        <w:pStyle w:val="ListParagraph"/>
+        <w:ind w:left="0"/>
+        <w:rPr>
+          <w:sz w:val="36"/>
+          <w:szCs w:val="36"/>
+        </w:rPr>
+      </w:pPr>
+    </w:p>
+    <w:p>
+      <w:pPr>
+        <w:pStyle w:val="ListParagraph"/>
+        <w:ind w:left="0"/>
+        <w:rPr>
+          <w:sz w:val="36"/>
+          <w:szCs w:val="36"/>
+        </w:rPr>
+      </w:pPr>
+      <w:r>
+        <w:rPr>
+          <w:noProof/>
+        </w:rPr>
+        <w:lastRenderedPageBreak/>
+        <w:drawing>
+          <wp:inline distT="0" distB="0" distL="0" distR="0" wp14:anchorId="0FD54B16" wp14:editId="003129E5">
+            <wp:extent cx="5943600" cy="5313680"/>
+            <wp:effectExtent l="0" t="0" r="0" b="1270"/>
+            <wp:docPr id="6" name="Picture 6"/>
+            <wp:cNvGraphicFramePr>
+              <a:graphicFrameLocks xmlns:a="http://schemas.openxmlformats.org/drawingml/2006/main" noChangeAspect="1"/>
+            </wp:cNvGraphicFramePr>
+            <a:graphic xmlns:a="http://schemas.openxmlformats.org/drawingml/2006/main">
+              <a:graphicData uri="http://schemas.openxmlformats.org/drawingml/2006/picture">
+                <pic:pic xmlns:pic="http://schemas.openxmlformats.org/drawingml/2006/picture">
+                  <pic:nvPicPr>
+                    <pic:cNvPr id="1" name=""/>
+                    <pic:cNvPicPr/>
+                  </pic:nvPicPr>
+                  <pic:blipFill>
+                    <a:blip r:embed="rId24"/>
+                    <a:stretch>
+                      <a:fillRect/>
+                    </a:stretch>
+                  </pic:blipFill>
+                  <pic:spPr>
+                    <a:xfrm>
+                      <a:off x="0" y="0"/>
+                      <a:ext cx="5943600" cy="5313680"/>
+                    </a:xfrm>
+                    <a:prstGeom prst="rect">
+                      <a:avLst/>
+                    </a:prstGeom>
+                  </pic:spPr>
+                </pic:pic>
+              </a:graphicData>
+            </a:graphic>
+          </wp:inline>
+        </w:drawing>
+      </w:r>
+    </w:p>
+    <w:p>
+      <w:pPr>
+        <w:pStyle w:val="ListParagraph"/>
+        <w:ind w:left="0"/>
+        <w:rPr>
+          <w:sz w:val="36"/>
+          <w:szCs w:val="36"/>
+        </w:rPr>
+      </w:pPr>
+      <w:r>
+        <w:rPr>
+          <w:sz w:val="36"/>
+          <w:szCs w:val="36"/>
+        </w:rPr>
+        <w:t>Eclipse Available Software after setting sites, Filter Name</w:t>
+      </w:r>
+    </w:p>
+    <w:p>
+      <w:pPr>
+        <w:pStyle w:val="ListParagraph"/>
+        <w:ind w:left="0"/>
+        <w:rPr>
+          <w:sz w:val="36"/>
+          <w:szCs w:val="36"/>
+        </w:rPr>
+      </w:pPr>
+    </w:p>
+    <w:p>
+      <w:pPr>
+        <w:pStyle w:val="ListParagraph"/>
+        <w:ind w:left="0"/>
+        <w:rPr>
+          <w:sz w:val="36"/>
+          <w:szCs w:val="36"/>
+        </w:rPr>
+      </w:pPr>
+      <w:r>
+        <w:rPr>
+          <w:sz w:val="36"/>
+          <w:szCs w:val="36"/>
+        </w:rPr>
+        <w:t xml:space="preserve">Click Next, </w:t>
+      </w:r>
+      <w:r>
+        <w:rPr>
+          <w:sz w:val="36"/>
+          <w:szCs w:val="36"/>
+        </w:rPr>
+        <w:t>Ag</w:t>
+      </w:r>
+      <w:r>
+        <w:rPr>
+          <w:sz w:val="36"/>
+          <w:szCs w:val="36"/>
+        </w:rPr>
+        <w:t>ree with License, …</w:t>
+      </w:r>
+    </w:p>
+    <w:p>
+      <w:pPr>
+        <w:pStyle w:val="ListParagraph"/>
+        <w:ind w:left="0"/>
+        <w:rPr>
+          <w:sz w:val="36"/>
+          <w:szCs w:val="36"/>
+        </w:rPr>
+      </w:pPr>
+    </w:p>
+    <w:p>
+      <w:pPr>
+        <w:pStyle w:val="ListParagraph"/>
+        <w:ind w:left="0"/>
+        <w:rPr>
+          <w:sz w:val="36"/>
+          <w:szCs w:val="36"/>
+        </w:rPr>
+      </w:pPr>
+      <w:r>
+        <w:rPr>
+          <w:sz w:val="36"/>
+          <w:szCs w:val="36"/>
+        </w:rPr>
+        <w:t>Creating Anaconda environments</w:t>
+      </w:r>
+    </w:p>
+    <w:p>
+      <w:pPr>
+        <w:pStyle w:val="ListParagraph"/>
+        <w:ind w:left="0"/>
+        <w:rPr>
+          <w:sz w:val="36"/>
+          <w:szCs w:val="36"/>
+        </w:rPr>
+      </w:pPr>
+      <w:r>
+        <w:rPr>
+          <w:sz w:val="36"/>
+          <w:szCs w:val="36"/>
+        </w:rPr>
+        <w:t>Using Anaconda Navigator (from Programs)</w:t>
+      </w:r>
+    </w:p>
+    <w:p>
+      <w:pPr>
+        <w:pStyle w:val="ListParagraph"/>
+        <w:ind w:left="0"/>
+        <w:rPr>
+          <w:sz w:val="36"/>
+          <w:szCs w:val="36"/>
+        </w:rPr>
+      </w:pPr>
+      <w:r>
+        <w:rPr>
+          <w:sz w:val="36"/>
+          <w:szCs w:val="36"/>
+        </w:rPr>
+        <w:t xml:space="preserve">Got error: </w:t>
+      </w:r>
+      <w:r>
+        <w:rPr>
+          <w:sz w:val="36"/>
+          <w:szCs w:val="36"/>
+        </w:rPr>
+        <w:t>could not determine a constructor for the tag '</w:t>
+      </w:r>
+      <w:proofErr w:type="gramStart"/>
+      <w:r>
+        <w:rPr>
+          <w:sz w:val="36"/>
+          <w:szCs w:val="36"/>
+        </w:rPr>
+        <w:t>tag:yaml.org</w:t>
+      </w:r>
+      <w:proofErr w:type="gramEnd"/>
+      <w:r>
+        <w:rPr>
+          <w:sz w:val="36"/>
+          <w:szCs w:val="36"/>
+        </w:rPr>
+        <w:t>,2002:python/</w:t>
+      </w:r>
+      <w:proofErr w:type="spellStart"/>
+      <w:r>
+        <w:rPr>
+          <w:sz w:val="36"/>
+          <w:szCs w:val="36"/>
+        </w:rPr>
+        <w:t>unicode</w:t>
+      </w:r>
+      <w:proofErr w:type="spellEnd"/>
+      <w:r>
+        <w:rPr>
+          <w:sz w:val="36"/>
+          <w:szCs w:val="36"/>
+        </w:rPr>
+        <w:t>' #8568</w:t>
+      </w:r>
+    </w:p>
+    <w:p>
+      <w:pPr>
+        <w:pStyle w:val="ListParagraph"/>
+        <w:ind w:left="0"/>
+        <w:rPr>
+          <w:sz w:val="36"/>
+          <w:szCs w:val="36"/>
+        </w:rPr>
+      </w:pPr>
+    </w:p>
+    <w:p>
+      <w:pPr>
+        <w:pStyle w:val="ListParagraph"/>
+        <w:ind w:left="0"/>
+        <w:rPr>
+          <w:sz w:val="36"/>
+          <w:szCs w:val="36"/>
+        </w:rPr>
+      </w:pPr>
+      <w:r>
+        <w:rPr>
+          <w:sz w:val="36"/>
+          <w:szCs w:val="36"/>
+        </w:rPr>
+        <w:lastRenderedPageBreak/>
+        <w:t xml:space="preserve">Suggestion from Web: </w:t>
+      </w:r>
+    </w:p>
+    <w:p>
+      <w:pPr>
+        <w:pStyle w:val="ListParagraph"/>
+        <w:ind w:left="0"/>
+        <w:rPr>
+          <w:sz w:val="36"/>
+          <w:szCs w:val="36"/>
+        </w:rPr>
+      </w:pPr>
+      <w:r>
+        <w:rPr>
+          <w:noProof/>
+        </w:rPr>
+        <w:drawing>
+          <wp:inline distT="0" distB="0" distL="0" distR="0" wp14:anchorId="54DE0722" wp14:editId="3147732E">
+            <wp:extent cx="5943600" cy="3361055"/>
+            <wp:effectExtent l="0" t="0" r="0" b="0"/>
+            <wp:docPr id="9" name="Picture 9"/>
+            <wp:cNvGraphicFramePr>
+              <a:graphicFrameLocks xmlns:a="http://schemas.openxmlformats.org/drawingml/2006/main" noChangeAspect="1"/>
+            </wp:cNvGraphicFramePr>
+            <a:graphic xmlns:a="http://schemas.openxmlformats.org/drawingml/2006/main">
+              <a:graphicData uri="http://schemas.openxmlformats.org/drawingml/2006/picture">
+                <pic:pic xmlns:pic="http://schemas.openxmlformats.org/drawingml/2006/picture">
+                  <pic:nvPicPr>
+                    <pic:cNvPr id="1" name=""/>
+                    <pic:cNvPicPr/>
+                  </pic:nvPicPr>
+                  <pic:blipFill>
+                    <a:blip r:embed="rId25"/>
+                    <a:stretch>
+                      <a:fillRect/>
+                    </a:stretch>
+                  </pic:blipFill>
+                  <pic:spPr>
+                    <a:xfrm>
+                      <a:off x="0" y="0"/>
+                      <a:ext cx="5943600" cy="3361055"/>
+                    </a:xfrm>
+                    <a:prstGeom prst="rect">
+                      <a:avLst/>
+                    </a:prstGeom>
+                  </pic:spPr>
+                </pic:pic>
+              </a:graphicData>
+            </a:graphic>
+          </wp:inline>
+        </w:drawing>
+      </w:r>
+      <w:r>
+        <w:rPr>
+          <w:sz w:val="36"/>
+          <w:szCs w:val="36"/>
+        </w:rPr>
+        <w:t xml:space="preserve"> </w:t>
+      </w:r>
+    </w:p>
+    <w:p>
+      <w:pPr>
+        <w:pStyle w:val="ListParagraph"/>
+        <w:ind w:left="0"/>
+        <w:rPr>
+          <w:sz w:val="36"/>
+          <w:szCs w:val="36"/>
+        </w:rPr>
+      </w:pPr>
+    </w:p>
+    <w:p>
+      <w:pPr>
+        <w:pStyle w:val="ListParagraph"/>
+        <w:ind w:left="0"/>
+        <w:rPr>
+          <w:sz w:val="36"/>
+          <w:szCs w:val="36"/>
+        </w:rPr>
+      </w:pPr>
+      <w:r>
+        <w:rPr>
+          <w:sz w:val="36"/>
+          <w:szCs w:val="36"/>
+        </w:rPr>
+        <w:t>Create environment py36 (Python3.6)</w:t>
+      </w:r>
+    </w:p>
+    <w:p>
+      <w:pPr>
+        <w:pStyle w:val="ListParagraph"/>
+        <w:ind w:left="0"/>
+        <w:rPr>
+          <w:sz w:val="36"/>
+          <w:szCs w:val="36"/>
+        </w:rPr>
+      </w:pPr>
+      <w:r>
+        <w:rPr>
+          <w:noProof/>
+        </w:rPr>
+        <w:drawing>
+          <wp:inline distT="0" distB="0" distL="0" distR="0" wp14:anchorId="006EED76" wp14:editId="0DE2F3B9">
+            <wp:extent cx="5943600" cy="3852545"/>
+            <wp:effectExtent l="0" t="0" r="0" b="0"/>
+            <wp:docPr id="10" name="Picture 10"/>
+            <wp:cNvGraphicFramePr>
+              <a:graphicFrameLocks xmlns:a="http://schemas.openxmlformats.org/drawingml/2006/main" noChangeAspect="1"/>
+            </wp:cNvGraphicFramePr>
+            <a:graphic xmlns:a="http://schemas.openxmlformats.org/drawingml/2006/main">
+              <a:graphicData uri="http://schemas.openxmlformats.org/drawingml/2006/picture">
+                <pic:pic xmlns:pic="http://schemas.openxmlformats.org/drawingml/2006/picture">
+                  <pic:nvPicPr>
+                    <pic:cNvPr id="1" name=""/>
+                    <pic:cNvPicPr/>
+                  </pic:nvPicPr>
+                  <pic:blipFill>
+                    <a:blip r:embed="rId26"/>
+                    <a:stretch>
+                      <a:fillRect/>
+                    </a:stretch>
+                  </pic:blipFill>
+                  <pic:spPr>
+                    <a:xfrm>
+                      <a:off x="0" y="0"/>
+                      <a:ext cx="5943600" cy="3852545"/>
+                    </a:xfrm>
+                    <a:prstGeom prst="rect">
+                      <a:avLst/>
+                    </a:prstGeom>
+                  </pic:spPr>
+                </pic:pic>
+              </a:graphicData>
+            </a:graphic>
+          </wp:inline>
+        </w:drawing>
+      </w:r>
+    </w:p>
+    <w:p>
+      <w:pPr>
+        <w:pStyle w:val="ListParagraph"/>
+        <w:ind w:left="0"/>
+        <w:rPr>
+          <w:sz w:val="36"/>
+          <w:szCs w:val="36"/>
+        </w:rPr>
+      </w:pPr>
+      <w:r>
+        <w:rPr>
+          <w:sz w:val="36"/>
+          <w:szCs w:val="36"/>
+        </w:rPr>
+        <w:lastRenderedPageBreak/>
+        <w:t>Creating py36 in progress</w:t>
+      </w:r>
+    </w:p>
+    <w:p>
+      <w:pPr>
+        <w:pStyle w:val="ListParagraph"/>
+        <w:ind w:left="0"/>
+        <w:rPr>
+          <w:sz w:val="36"/>
+          <w:szCs w:val="36"/>
+        </w:rPr>
+      </w:pPr>
+      <w:r>
+        <w:rPr>
+          <w:noProof/>
+        </w:rPr>
+        <w:drawing>
+          <wp:inline distT="0" distB="0" distL="0" distR="0" wp14:anchorId="71883052" wp14:editId="5B0BDB54">
+            <wp:extent cx="5943600" cy="3852545"/>
+            <wp:effectExtent l="0" t="0" r="0" b="0"/>
+            <wp:docPr id="11" name="Picture 11"/>
+            <wp:cNvGraphicFramePr>
+              <a:graphicFrameLocks xmlns:a="http://schemas.openxmlformats.org/drawingml/2006/main" noChangeAspect="1"/>
+            </wp:cNvGraphicFramePr>
+            <a:graphic xmlns:a="http://schemas.openxmlformats.org/drawingml/2006/main">
+              <a:graphicData uri="http://schemas.openxmlformats.org/drawingml/2006/picture">
+                <pic:pic xmlns:pic="http://schemas.openxmlformats.org/drawingml/2006/picture">
+                  <pic:nvPicPr>
+                    <pic:cNvPr id="1" name=""/>
+                    <pic:cNvPicPr/>
+                  </pic:nvPicPr>
+                  <pic:blipFill>
+                    <a:blip r:embed="rId27"/>
+                    <a:stretch>
+                      <a:fillRect/>
+                    </a:stretch>
+                  </pic:blipFill>
+                  <pic:spPr>
+                    <a:xfrm>
+                      <a:off x="0" y="0"/>
+                      <a:ext cx="5943600" cy="3852545"/>
+                    </a:xfrm>
+                    <a:prstGeom prst="rect">
+                      <a:avLst/>
+                    </a:prstGeom>
+                  </pic:spPr>
+                </pic:pic>
+              </a:graphicData>
+            </a:graphic>
+          </wp:inline>
+        </w:drawing>
+      </w:r>
+    </w:p>
+    <w:p>
+      <w:pPr>
+        <w:pStyle w:val="ListParagraph"/>
+        <w:ind w:left="0"/>
+        <w:rPr>
+          <w:sz w:val="36"/>
+          <w:szCs w:val="36"/>
+        </w:rPr>
+      </w:pPr>
+    </w:p>
+    <w:p>
+      <w:pPr>
+        <w:pStyle w:val="ListParagraph"/>
+        <w:ind w:left="0"/>
+        <w:rPr>
+          <w:sz w:val="36"/>
+          <w:szCs w:val="36"/>
+        </w:rPr>
+      </w:pPr>
+    </w:p>
+    <w:p>
+      <w:pPr>
+        <w:rPr>
+          <w:sz w:val="36"/>
+          <w:szCs w:val="36"/>
+        </w:rPr>
+      </w:pPr>
+      <w:r>
+        <w:rPr>
+          <w:sz w:val="36"/>
+          <w:szCs w:val="36"/>
+        </w:rPr>
+        <w:br w:type="page"/>
+      </w:r>
+    </w:p>
+    <w:p>
+      <w:pPr>
+        <w:pStyle w:val="ListParagraph"/>
+        <w:ind w:left="0"/>
+        <w:rPr>
+          <w:sz w:val="36"/>
+          <w:szCs w:val="36"/>
+        </w:rPr>
+      </w:pPr>
+      <w:r>
+        <w:rPr>
+          <w:sz w:val="36"/>
+          <w:szCs w:val="36"/>
+        </w:rPr>
+        <w:lastRenderedPageBreak/>
+        <w:t>Selecting py27</w:t>
+      </w:r>
+    </w:p>
+    <w:p>
+      <w:pPr>
+        <w:pStyle w:val="ListParagraph"/>
+        <w:ind w:left="0"/>
+        <w:rPr>
+          <w:sz w:val="36"/>
+          <w:szCs w:val="36"/>
+        </w:rPr>
+      </w:pPr>
+      <w:r>
+        <w:rPr>
+          <w:noProof/>
+        </w:rPr>
+        <w:drawing>
+          <wp:inline distT="0" distB="0" distL="0" distR="0" wp14:anchorId="26A15044" wp14:editId="593BB653">
+            <wp:extent cx="5943600" cy="3782695"/>
+            <wp:effectExtent l="0" t="0" r="0" b="8255"/>
+            <wp:docPr id="13" name="Picture 13"/>
+            <wp:cNvGraphicFramePr>
+              <a:graphicFrameLocks xmlns:a="http://schemas.openxmlformats.org/drawingml/2006/main" noChangeAspect="1"/>
+            </wp:cNvGraphicFramePr>
+            <a:graphic xmlns:a="http://schemas.openxmlformats.org/drawingml/2006/main">
+              <a:graphicData uri="http://schemas.openxmlformats.org/drawingml/2006/picture">
+                <pic:pic xmlns:pic="http://schemas.openxmlformats.org/drawingml/2006/picture">
+                  <pic:nvPicPr>
+                    <pic:cNvPr id="1" name=""/>
+                    <pic:cNvPicPr/>
+                  </pic:nvPicPr>
+                  <pic:blipFill>
+                    <a:blip r:embed="rId28"/>
+                    <a:stretch>
+                      <a:fillRect/>
+                    </a:stretch>
+                  </pic:blipFill>
+                  <pic:spPr>
+                    <a:xfrm>
+                      <a:off x="0" y="0"/>
+                      <a:ext cx="5943600" cy="3782695"/>
+                    </a:xfrm>
+                    <a:prstGeom prst="rect">
+                      <a:avLst/>
+                    </a:prstGeom>
+                  </pic:spPr>
+                </pic:pic>
+              </a:graphicData>
+            </a:graphic>
+          </wp:inline>
+        </w:drawing>
+      </w:r>
+    </w:p>
+    <w:p>
+      <w:pPr>
+        <w:pStyle w:val="ListParagraph"/>
+        <w:ind w:left="0"/>
+        <w:rPr>
+          <w:noProof/>
+        </w:rPr>
+      </w:pPr>
+    </w:p>
+    <w:p>
+      <w:pPr>
+        <w:pStyle w:val="ListParagraph"/>
+        <w:ind w:left="0"/>
+        <w:rPr>
+          <w:noProof/>
+          <w:sz w:val="32"/>
+          <w:szCs w:val="32"/>
+        </w:rPr>
+      </w:pPr>
+      <w:r>
+        <w:rPr>
+          <w:noProof/>
+          <w:sz w:val="32"/>
+          <w:szCs w:val="32"/>
+        </w:rPr>
+        <w:t>Open Terminal</w:t>
+      </w:r>
+    </w:p>
+    <w:p>
+      <w:pPr>
+        <w:pStyle w:val="ListParagraph"/>
+        <w:ind w:left="0"/>
+        <w:rPr>
+          <w:noProof/>
+          <w:sz w:val="32"/>
+          <w:szCs w:val="32"/>
+        </w:rPr>
+      </w:pPr>
+      <w:r>
+        <w:rPr>
+          <w:noProof/>
+        </w:rPr>
+        <w:drawing>
+          <wp:inline distT="0" distB="0" distL="0" distR="0" wp14:anchorId="24F8BB22" wp14:editId="7B8FB2F4">
+            <wp:extent cx="5943600" cy="2562225"/>
+            <wp:effectExtent l="0" t="0" r="0" b="9525"/>
+            <wp:docPr id="15" name="Picture 15"/>
+            <wp:cNvGraphicFramePr>
+              <a:graphicFrameLocks xmlns:a="http://schemas.openxmlformats.org/drawingml/2006/main" noChangeAspect="1"/>
+            </wp:cNvGraphicFramePr>
+            <a:graphic xmlns:a="http://schemas.openxmlformats.org/drawingml/2006/main">
+              <a:graphicData uri="http://schemas.openxmlformats.org/drawingml/2006/picture">
+                <pic:pic xmlns:pic="http://schemas.openxmlformats.org/drawingml/2006/picture">
+                  <pic:nvPicPr>
+                    <pic:cNvPr id="1" name=""/>
+                    <pic:cNvPicPr/>
+                  </pic:nvPicPr>
+                  <pic:blipFill>
+                    <a:blip r:embed="rId29"/>
+                    <a:stretch>
+                      <a:fillRect/>
+                    </a:stretch>
+                  </pic:blipFill>
+                  <pic:spPr>
+                    <a:xfrm>
+                      <a:off x="0" y="0"/>
+                      <a:ext cx="5943600" cy="2562225"/>
+                    </a:xfrm>
+                    <a:prstGeom prst="rect">
+                      <a:avLst/>
+                    </a:prstGeom>
+                  </pic:spPr>
+                </pic:pic>
+              </a:graphicData>
+            </a:graphic>
+          </wp:inline>
+        </w:drawing>
+      </w:r>
+    </w:p>
+    <w:p>
+      <w:pPr>
+        <w:pStyle w:val="ListParagraph"/>
+        <w:ind w:left="0"/>
+        <w:rPr>
+          <w:noProof/>
+          <w:sz w:val="32"/>
+          <w:szCs w:val="32"/>
+        </w:rPr>
+      </w:pPr>
+    </w:p>
+    <w:p>
+      <w:pPr>
+        <w:rPr>
+          <w:noProof/>
+          <w:sz w:val="32"/>
+          <w:szCs w:val="32"/>
+        </w:rPr>
+      </w:pPr>
+      <w:r>
+        <w:rPr>
+          <w:noProof/>
+          <w:sz w:val="32"/>
+          <w:szCs w:val="32"/>
+        </w:rPr>
+        <w:br w:type="page"/>
+      </w:r>
+    </w:p>
+    <w:p>
+      <w:pPr>
+        <w:pStyle w:val="ListParagraph"/>
+        <w:ind w:left="0"/>
+        <w:rPr>
+          <w:noProof/>
+          <w:sz w:val="32"/>
+          <w:szCs w:val="32"/>
         </w:rPr>
       </w:pPr>
       <w:bookmarkStart w:id="4" w:name="_GoBack"/>
       <w:bookmarkEnd w:id="4"/>
+      <w:r>
+        <w:rPr>
+          <w:noProof/>
+          <w:sz w:val="32"/>
+          <w:szCs w:val="32"/>
+        </w:rPr>
+        <w:lastRenderedPageBreak/>
+        <w:t>Open Terminal on py36</w:t>
+      </w:r>
+    </w:p>
+    <w:p>
+      <w:pPr>
+        <w:pStyle w:val="ListParagraph"/>
+        <w:ind w:left="0"/>
+        <w:rPr>
+          <w:noProof/>
+          <w:sz w:val="32"/>
+          <w:szCs w:val="32"/>
+        </w:rPr>
+      </w:pPr>
+      <w:r>
+        <w:rPr>
+          <w:noProof/>
+        </w:rPr>
+        <w:drawing>
+          <wp:inline distT="0" distB="0" distL="0" distR="0" wp14:anchorId="04B72421" wp14:editId="4BFEA194">
+            <wp:extent cx="5943600" cy="2561591"/>
+            <wp:effectExtent l="0" t="0" r="0" b="0"/>
+            <wp:docPr id="16" name="Picture 2" descr="C:\Users\raysm\AppData\Local\Temp\SNAGHTML2142ee4.PNG"/>
+            <wp:cNvGraphicFramePr>
+              <a:graphicFrameLocks xmlns:a="http://schemas.openxmlformats.org/drawingml/2006/main" noChangeAspect="1"/>
+            </wp:cNvGraphicFramePr>
+            <a:graphic xmlns:a="http://schemas.openxmlformats.org/drawingml/2006/main">
+              <a:graphicData uri="http://schemas.openxmlformats.org/drawingml/2006/picture">
+                <pic:pic xmlns:pic="http://schemas.openxmlformats.org/drawingml/2006/picture">
+                  <pic:nvPicPr>
+                    <pic:cNvPr id="0" name="Picture 2" descr="C:\Users\raysm\AppData\Local\Temp\SNAGHTML2142ee4.PNG"/>
+                    <pic:cNvPicPr>
+                      <a:picLocks noChangeAspect="1" noChangeArrowheads="1"/>
+                    </pic:cNvPicPr>
+                  </pic:nvPicPr>
+                  <pic:blipFill>
+                    <a:blip r:embed="rId30">
+                      <a:extLst>
+                        <a:ext uri="{28A0092B-C50C-407E-A947-70E740481C1C}">
+                          <a14:useLocalDpi xmlns:a14="http://schemas.microsoft.com/office/drawing/2010/main" val="0"/>
+                        </a:ext>
+                      </a:extLst>
+                    </a:blip>
+                    <a:srcRect/>
+                    <a:stretch>
+                      <a:fillRect/>
+                    </a:stretch>
+                  </pic:blipFill>
+                  <pic:spPr bwMode="auto">
+                    <a:xfrm>
+                      <a:off x="0" y="0"/>
+                      <a:ext cx="5943600" cy="2561591"/>
+                    </a:xfrm>
+                    <a:prstGeom prst="rect">
+                      <a:avLst/>
+                    </a:prstGeom>
+                    <a:noFill/>
+                    <a:ln>
+                      <a:noFill/>
+                    </a:ln>
+                  </pic:spPr>
+                </pic:pic>
+              </a:graphicData>
+            </a:graphic>
+          </wp:inline>
+        </w:drawing>
+      </w:r>
+    </w:p>
+    <w:p>
+      <w:pPr>
+        <w:pStyle w:val="ListParagraph"/>
+        <w:ind w:left="0"/>
+        <w:rPr>
+          <w:sz w:val="36"/>
+          <w:szCs w:val="36"/>
+        </w:rPr>
+      </w:pPr>
     </w:p>
     <w:sectPr>
-      <w:headerReference w:type="default" r:id="rId18"/>
-      <w:footerReference w:type="default" r:id="rId19"/>
-      <w:headerReference w:type="first" r:id="rId20"/>
-      <w:footerReference w:type="first" r:id="rId21"/>
+      <w:headerReference w:type="default" r:id="rId31"/>
+      <w:footerReference w:type="default" r:id="rId32"/>
+      <w:headerReference w:type="first" r:id="rId33"/>
+      <w:footerReference w:type="first" r:id="rId34"/>
       <w:pgSz w:w="12240" w:h="15840"/>
       <w:pgMar w:top="1440" w:right="1440" w:bottom="1440" w:left="1440" w:header="720" w:footer="720" w:gutter="0"/>
       <w:cols w:space="720"/>
@@ -4757,17 +5997,17 @@
   <w:abstractNum w:abstractNumId="0" w15:restartNumberingAfterBreak="0">
     <w:nsid w:val="00735DFC"/>
     <w:multiLevelType w:val="hybridMultilevel"/>
-    <w:tmpl w:val="C8F27658"/>
-    <w:lvl w:ilvl="0" w:tplc="04090003">
-      <w:start w:val="1"/>
-      <w:numFmt w:val="bullet"/>
-      <w:lvlText w:val="o"/>
+    <w:tmpl w:val="D1D2F55C"/>
+    <w:lvl w:ilvl="0" w:tplc="0409000F">
+      <w:start w:val="1"/>
+      <w:numFmt w:val="decimal"/>
+      <w:lvlText w:val="%1."/>
       <w:lvlJc w:val="left"/>
       <w:pPr>
         <w:ind w:left="1428" w:hanging="360"/>
       </w:pPr>
       <w:rPr>
-        <w:rFonts w:ascii="Courier New" w:hAnsi="Courier New" w:cs="Courier New" w:hint="default"/>
+        <w:rFonts w:hint="default"/>
       </w:rPr>
     </w:lvl>
     <w:lvl w:ilvl="1" w:tplc="04090003">
@@ -6485,6 +7725,119 @@
     </w:lvl>
   </w:abstractNum>
   <w:abstractNum w:abstractNumId="16" w15:restartNumberingAfterBreak="0">
+    <w:nsid w:val="51C41EED"/>
+    <w:multiLevelType w:val="hybridMultilevel"/>
+    <w:tmpl w:val="6256D97A"/>
+    <w:lvl w:ilvl="0" w:tplc="04090001">
+      <w:start w:val="1"/>
+      <w:numFmt w:val="bullet"/>
+      <w:lvlText w:val=""/>
+      <w:lvlJc w:val="left"/>
+      <w:pPr>
+        <w:ind w:left="720" w:hanging="360"/>
+      </w:pPr>
+      <w:rPr>
+        <w:rFonts w:ascii="Symbol" w:hAnsi="Symbol" w:hint="default"/>
+      </w:rPr>
+    </w:lvl>
+    <w:lvl w:ilvl="1" w:tplc="04090003" w:tentative="1">
+      <w:start w:val="1"/>
+      <w:numFmt w:val="bullet"/>
+      <w:lvlText w:val="o"/>
+      <w:lvlJc w:val="left"/>
+      <w:pPr>
+        <w:ind w:left="1440" w:hanging="360"/>
+      </w:pPr>
+      <w:rPr>
+        <w:rFonts w:ascii="Courier New" w:hAnsi="Courier New" w:cs="Courier New" w:hint="default"/>
+      </w:rPr>
+    </w:lvl>
+    <w:lvl w:ilvl="2" w:tplc="04090005" w:tentative="1">
+      <w:start w:val="1"/>
+      <w:numFmt w:val="bullet"/>
+      <w:lvlText w:val=""/>
+      <w:lvlJc w:val="left"/>
+      <w:pPr>
+        <w:ind w:left="2160" w:hanging="360"/>
+      </w:pPr>
+      <w:rPr>
+        <w:rFonts w:ascii="Wingdings" w:hAnsi="Wingdings" w:hint="default"/>
+      </w:rPr>
+    </w:lvl>
+    <w:lvl w:ilvl="3" w:tplc="04090001" w:tentative="1">
+      <w:start w:val="1"/>
+      <w:numFmt w:val="bullet"/>
+      <w:lvlText w:val=""/>
+      <w:lvlJc w:val="left"/>
+      <w:pPr>
+        <w:ind w:left="2880" w:hanging="360"/>
+      </w:pPr>
+      <w:rPr>
+        <w:rFonts w:ascii="Symbol" w:hAnsi="Symbol" w:hint="default"/>
+      </w:rPr>
+    </w:lvl>
+    <w:lvl w:ilvl="4" w:tplc="04090003" w:tentative="1">
+      <w:start w:val="1"/>
+      <w:numFmt w:val="bullet"/>
+      <w:lvlText w:val="o"/>
+      <w:lvlJc w:val="left"/>
+      <w:pPr>
+        <w:ind w:left="3600" w:hanging="360"/>
+      </w:pPr>
+      <w:rPr>
+        <w:rFonts w:ascii="Courier New" w:hAnsi="Courier New" w:cs="Courier New" w:hint="default"/>
+      </w:rPr>
+    </w:lvl>
+    <w:lvl w:ilvl="5" w:tplc="04090005" w:tentative="1">
+      <w:start w:val="1"/>
+      <w:numFmt w:val="bullet"/>
+      <w:lvlText w:val=""/>
+      <w:lvlJc w:val="left"/>
+      <w:pPr>
+        <w:ind w:left="4320" w:hanging="360"/>
+      </w:pPr>
+      <w:rPr>
+        <w:rFonts w:ascii="Wingdings" w:hAnsi="Wingdings" w:hint="default"/>
+      </w:rPr>
+    </w:lvl>
+    <w:lvl w:ilvl="6" w:tplc="04090001" w:tentative="1">
+      <w:start w:val="1"/>
+      <w:numFmt w:val="bullet"/>
+      <w:lvlText w:val=""/>
+      <w:lvlJc w:val="left"/>
+      <w:pPr>
+        <w:ind w:left="5040" w:hanging="360"/>
+      </w:pPr>
+      <w:rPr>
+        <w:rFonts w:ascii="Symbol" w:hAnsi="Symbol" w:hint="default"/>
+      </w:rPr>
+    </w:lvl>
+    <w:lvl w:ilvl="7" w:tplc="04090003" w:tentative="1">
+      <w:start w:val="1"/>
+      <w:numFmt w:val="bullet"/>
+      <w:lvlText w:val="o"/>
+      <w:lvlJc w:val="left"/>
+      <w:pPr>
+        <w:ind w:left="5760" w:hanging="360"/>
+      </w:pPr>
+      <w:rPr>
+        <w:rFonts w:ascii="Courier New" w:hAnsi="Courier New" w:cs="Courier New" w:hint="default"/>
+      </w:rPr>
+    </w:lvl>
+    <w:lvl w:ilvl="8" w:tplc="04090005" w:tentative="1">
+      <w:start w:val="1"/>
+      <w:numFmt w:val="bullet"/>
+      <w:lvlText w:val=""/>
+      <w:lvlJc w:val="left"/>
+      <w:pPr>
+        <w:ind w:left="6480" w:hanging="360"/>
+      </w:pPr>
+      <w:rPr>
+        <w:rFonts w:ascii="Wingdings" w:hAnsi="Wingdings" w:hint="default"/>
+      </w:rPr>
+    </w:lvl>
+  </w:abstractNum>
+  <w:abstractNum w:abstractNumId="17" w15:restartNumberingAfterBreak="0">
     <w:nsid w:val="54155DF3"/>
     <w:multiLevelType w:val="hybridMultilevel"/>
     <w:tmpl w:val="DEFC0200"/>
@@ -6597,7 +7950,7 @@
       </w:rPr>
     </w:lvl>
   </w:abstractNum>
-  <w:abstractNum w:abstractNumId="17" w15:restartNumberingAfterBreak="0">
+  <w:abstractNum w:abstractNumId="18" w15:restartNumberingAfterBreak="0">
     <w:nsid w:val="549D5174"/>
     <w:multiLevelType w:val="hybridMultilevel"/>
     <w:tmpl w:val="491AC5EA"/>
@@ -6710,7 +8063,7 @@
       </w:rPr>
     </w:lvl>
   </w:abstractNum>
-  <w:abstractNum w:abstractNumId="18" w15:restartNumberingAfterBreak="0">
+  <w:abstractNum w:abstractNumId="19" w15:restartNumberingAfterBreak="0">
     <w:nsid w:val="5511426A"/>
     <w:multiLevelType w:val="hybridMultilevel"/>
     <w:tmpl w:val="9B221866"/>
@@ -6823,7 +8176,7 @@
       </w:rPr>
     </w:lvl>
   </w:abstractNum>
-  <w:abstractNum w:abstractNumId="19" w15:restartNumberingAfterBreak="0">
+  <w:abstractNum w:abstractNumId="20" w15:restartNumberingAfterBreak="0">
     <w:nsid w:val="5E942C8C"/>
     <w:multiLevelType w:val="hybridMultilevel"/>
     <w:tmpl w:val="8856E6CE"/>
@@ -6936,7 +8289,7 @@
       </w:rPr>
     </w:lvl>
   </w:abstractNum>
-  <w:abstractNum w:abstractNumId="20" w15:restartNumberingAfterBreak="0">
+  <w:abstractNum w:abstractNumId="21" w15:restartNumberingAfterBreak="0">
     <w:nsid w:val="70D205C7"/>
     <w:multiLevelType w:val="hybridMultilevel"/>
     <w:tmpl w:val="BED6A5D0"/>
@@ -7049,7 +8402,7 @@
       </w:rPr>
     </w:lvl>
   </w:abstractNum>
-  <w:abstractNum w:abstractNumId="21" w15:restartNumberingAfterBreak="0">
+  <w:abstractNum w:abstractNumId="22" w15:restartNumberingAfterBreak="0">
     <w:nsid w:val="7A927E79"/>
     <w:multiLevelType w:val="hybridMultilevel"/>
     <w:tmpl w:val="EBC695FA"/>
@@ -7163,7 +8516,7 @@
     </w:lvl>
   </w:abstractNum>
   <w:num w:numId="1">
-    <w:abstractNumId w:val="17"/>
+    <w:abstractNumId w:val="18"/>
   </w:num>
   <w:num w:numId="2">
     <w:abstractNumId w:val="2"/>
@@ -7181,13 +8534,13 @@
     <w:abstractNumId w:val="12"/>
   </w:num>
   <w:num w:numId="7">
-    <w:abstractNumId w:val="18"/>
+    <w:abstractNumId w:val="19"/>
   </w:num>
   <w:num w:numId="8">
     <w:abstractNumId w:val="3"/>
   </w:num>
   <w:num w:numId="9">
-    <w:abstractNumId w:val="16"/>
+    <w:abstractNumId w:val="17"/>
   </w:num>
   <w:num w:numId="10">
     <w:abstractNumId w:val="5"/>
@@ -7205,10 +8558,10 @@
     <w:abstractNumId w:val="1"/>
   </w:num>
   <w:num w:numId="15">
-    <w:abstractNumId w:val="19"/>
+    <w:abstractNumId w:val="20"/>
   </w:num>
   <w:num w:numId="16">
-    <w:abstractNumId w:val="21"/>
+    <w:abstractNumId w:val="22"/>
   </w:num>
   <w:num w:numId="17">
     <w:abstractNumId w:val="10"/>
@@ -7226,7 +8579,10 @@
     <w:abstractNumId w:val="14"/>
   </w:num>
   <w:num w:numId="22">
-    <w:abstractNumId w:val="20"/>
+    <w:abstractNumId w:val="21"/>
+  </w:num>
+  <w:num w:numId="23">
+    <w:abstractNumId w:val="16"/>
   </w:num>
   <w:numIdMacAtCleanup w:val="22"/>
 </w:numbering>
@@ -8774,19 +10130,19 @@
 
 <file path=word/glossary/fontTable.xml><?xml version="1.0" encoding="utf-8"?>
 <w:fonts xmlns:mc="http://schemas.openxmlformats.org/markup-compatibility/2006" xmlns:r="http://schemas.openxmlformats.org/officeDocument/2006/relationships" xmlns:w="http://schemas.openxmlformats.org/wordprocessingml/2006/main" xmlns:w14="http://schemas.microsoft.com/office/word/2010/wordml" xmlns:w15="http://schemas.microsoft.com/office/word/2012/wordml" xmlns:w16cid="http://schemas.microsoft.com/office/word/2016/wordml/cid" xmlns:w16se="http://schemas.microsoft.com/office/word/2015/wordml/symex" mc:Ignorable="w14 w15 w16se w16cid">
+  <w:font w:name="Times New Roman">
+    <w:panose1 w:val="02020603050405020304"/>
+    <w:charset w:val="00"/>
+    <w:family w:val="roman"/>
+    <w:pitch w:val="variable"/>
+    <w:sig w:usb0="E0002EFF" w:usb1="C000785B" w:usb2="00000009" w:usb3="00000000" w:csb0="000001FF" w:csb1="00000000"/>
+  </w:font>
   <w:font w:name="Courier New">
     <w:panose1 w:val="02070309020205020404"/>
     <w:charset w:val="00"/>
     <w:family w:val="modern"/>
     <w:pitch w:val="fixed"/>
     <w:sig w:usb0="E0002EFF" w:usb1="C0007843" w:usb2="00000009" w:usb3="00000000" w:csb0="000001FF" w:csb1="00000000"/>
-  </w:font>
-  <w:font w:name="Times New Roman">
-    <w:panose1 w:val="02020603050405020304"/>
-    <w:charset w:val="00"/>
-    <w:family w:val="roman"/>
-    <w:pitch w:val="variable"/>
-    <w:sig w:usb0="E0002EFF" w:usb1="C000785B" w:usb2="00000009" w:usb3="00000000" w:csb0="000001FF" w:csb1="00000000"/>
   </w:font>
   <w:font w:name="Wingdings">
     <w:panose1 w:val="05000000000000000000"/>
@@ -8882,6 +10238,8 @@
     <w:rsid w:val="002C6016"/>
     <w:rsid w:val="002D065A"/>
     <w:rsid w:val="00712E6F"/>
+    <w:rsid w:val="00F86CD7"/>
+    <w:rsid w:val="00FE5AC4"/>
   </w:rsids>
   <m:mathPr>
     <m:mathFont m:val="Cambria Math"/>
@@ -9637,6 +10995,132 @@
 </file>
 
 <file path=customXml/item2.xml><?xml version="1.0" encoding="utf-8"?>
+<p:properties xmlns:p="http://schemas.microsoft.com/office/2006/metadata/properties" xmlns:xsi="http://www.w3.org/2001/XMLSchema-instance" xmlns:pc="http://schemas.microsoft.com/office/infopath/2007/PartnerControls">
+  <documentManagement>
+    <APDescription xmlns="4873beb7-5857-4685-be1f-d57550cc96cc" xsi:nil="true"/>
+    <AssetExpire xmlns="4873beb7-5857-4685-be1f-d57550cc96cc">2029-01-01T08:00:00+00:00</AssetExpire>
+    <CampaignTagsTaxHTField0 xmlns="4873beb7-5857-4685-be1f-d57550cc96cc">
+      <Terms xmlns="http://schemas.microsoft.com/office/infopath/2007/PartnerControls"/>
+    </CampaignTagsTaxHTField0>
+    <IntlLangReviewDate xmlns="4873beb7-5857-4685-be1f-d57550cc96cc" xsi:nil="true"/>
+    <TPFriendlyName xmlns="4873beb7-5857-4685-be1f-d57550cc96cc" xsi:nil="true"/>
+    <IntlLangReview xmlns="4873beb7-5857-4685-be1f-d57550cc96cc">false</IntlLangReview>
+    <LocLastLocAttemptVersionLookup xmlns="4873beb7-5857-4685-be1f-d57550cc96cc">856581</LocLastLocAttemptVersionLookup>
+    <PolicheckWords xmlns="4873beb7-5857-4685-be1f-d57550cc96cc" xsi:nil="true"/>
+    <SubmitterId xmlns="4873beb7-5857-4685-be1f-d57550cc96cc" xsi:nil="true"/>
+    <AcquiredFrom xmlns="4873beb7-5857-4685-be1f-d57550cc96cc">Internal MS</AcquiredFrom>
+    <EditorialStatus xmlns="4873beb7-5857-4685-be1f-d57550cc96cc">Complete</EditorialStatus>
+    <Markets xmlns="4873beb7-5857-4685-be1f-d57550cc96cc"/>
+    <OriginAsset xmlns="4873beb7-5857-4685-be1f-d57550cc96cc" xsi:nil="true"/>
+    <AssetStart xmlns="4873beb7-5857-4685-be1f-d57550cc96cc">2012-09-19T07:42:00+00:00</AssetStart>
+    <FriendlyTitle xmlns="4873beb7-5857-4685-be1f-d57550cc96cc" xsi:nil="true"/>
+    <MarketSpecific xmlns="4873beb7-5857-4685-be1f-d57550cc96cc">false</MarketSpecific>
+    <TPNamespace xmlns="4873beb7-5857-4685-be1f-d57550cc96cc" xsi:nil="true"/>
+    <PublishStatusLookup xmlns="4873beb7-5857-4685-be1f-d57550cc96cc">
+      <Value>1622610</Value>
+    </PublishStatusLookup>
+    <APAuthor xmlns="4873beb7-5857-4685-be1f-d57550cc96cc">
+      <UserInfo>
+        <DisplayName>REDMOND\v-aptall</DisplayName>
+        <AccountId>2566</AccountId>
+        <AccountType/>
+      </UserInfo>
+    </APAuthor>
+    <TPCommandLine xmlns="4873beb7-5857-4685-be1f-d57550cc96cc" xsi:nil="true"/>
+    <IntlLangReviewer xmlns="4873beb7-5857-4685-be1f-d57550cc96cc" xsi:nil="true"/>
+    <OpenTemplate xmlns="4873beb7-5857-4685-be1f-d57550cc96cc">true</OpenTemplate>
+    <CSXSubmissionDate xmlns="4873beb7-5857-4685-be1f-d57550cc96cc" xsi:nil="true"/>
+    <TaxCatchAll xmlns="4873beb7-5857-4685-be1f-d57550cc96cc"/>
+    <Manager xmlns="4873beb7-5857-4685-be1f-d57550cc96cc" xsi:nil="true"/>
+    <NumericId xmlns="4873beb7-5857-4685-be1f-d57550cc96cc" xsi:nil="true"/>
+    <ParentAssetId xmlns="4873beb7-5857-4685-be1f-d57550cc96cc" xsi:nil="true"/>
+    <OriginalSourceMarket xmlns="4873beb7-5857-4685-be1f-d57550cc96cc" xsi:nil="true"/>
+    <ApprovalStatus xmlns="4873beb7-5857-4685-be1f-d57550cc96cc">InProgress</ApprovalStatus>
+    <TPComponent xmlns="4873beb7-5857-4685-be1f-d57550cc96cc" xsi:nil="true"/>
+    <EditorialTags xmlns="4873beb7-5857-4685-be1f-d57550cc96cc" xsi:nil="true"/>
+    <TPExecutable xmlns="4873beb7-5857-4685-be1f-d57550cc96cc" xsi:nil="true"/>
+    <TPLaunchHelpLink xmlns="4873beb7-5857-4685-be1f-d57550cc96cc" xsi:nil="true"/>
+    <LocComments xmlns="4873beb7-5857-4685-be1f-d57550cc96cc" xsi:nil="true"/>
+    <LocRecommendedHandoff xmlns="4873beb7-5857-4685-be1f-d57550cc96cc" xsi:nil="true"/>
+    <SourceTitle xmlns="4873beb7-5857-4685-be1f-d57550cc96cc" xsi:nil="true"/>
+    <CSXUpdate xmlns="4873beb7-5857-4685-be1f-d57550cc96cc">false</CSXUpdate>
+    <IntlLocPriority xmlns="4873beb7-5857-4685-be1f-d57550cc96cc" xsi:nil="true"/>
+    <UAProjectedTotalWords xmlns="4873beb7-5857-4685-be1f-d57550cc96cc" xsi:nil="true"/>
+    <AssetType xmlns="4873beb7-5857-4685-be1f-d57550cc96cc">TP</AssetType>
+    <MachineTranslated xmlns="4873beb7-5857-4685-be1f-d57550cc96cc">false</MachineTranslated>
+    <OutputCachingOn xmlns="4873beb7-5857-4685-be1f-d57550cc96cc">false</OutputCachingOn>
+    <TemplateStatus xmlns="4873beb7-5857-4685-be1f-d57550cc96cc">Complete</TemplateStatus>
+    <IsSearchable xmlns="4873beb7-5857-4685-be1f-d57550cc96cc">true</IsSearchable>
+    <ContentItem xmlns="4873beb7-5857-4685-be1f-d57550cc96cc" xsi:nil="true"/>
+    <HandoffToMSDN xmlns="4873beb7-5857-4685-be1f-d57550cc96cc" xsi:nil="true"/>
+    <ShowIn xmlns="4873beb7-5857-4685-be1f-d57550cc96cc">Show everywhere</ShowIn>
+    <ThumbnailAssetId xmlns="4873beb7-5857-4685-be1f-d57550cc96cc" xsi:nil="true"/>
+    <UALocComments xmlns="4873beb7-5857-4685-be1f-d57550cc96cc" xsi:nil="true"/>
+    <UALocRecommendation xmlns="4873beb7-5857-4685-be1f-d57550cc96cc">Localize</UALocRecommendation>
+    <LastModifiedDateTime xmlns="4873beb7-5857-4685-be1f-d57550cc96cc" xsi:nil="true"/>
+    <LegacyData xmlns="4873beb7-5857-4685-be1f-d57550cc96cc" xsi:nil="true"/>
+    <LocManualTestRequired xmlns="4873beb7-5857-4685-be1f-d57550cc96cc">false</LocManualTestRequired>
+    <LocMarketGroupTiers2 xmlns="4873beb7-5857-4685-be1f-d57550cc96cc" xsi:nil="true"/>
+    <ClipArtFilename xmlns="4873beb7-5857-4685-be1f-d57550cc96cc" xsi:nil="true"/>
+    <TPApplication xmlns="4873beb7-5857-4685-be1f-d57550cc96cc" xsi:nil="true"/>
+    <CSXHash xmlns="4873beb7-5857-4685-be1f-d57550cc96cc" xsi:nil="true"/>
+    <DirectSourceMarket xmlns="4873beb7-5857-4685-be1f-d57550cc96cc" xsi:nil="true"/>
+    <PrimaryImageGen xmlns="4873beb7-5857-4685-be1f-d57550cc96cc">true</PrimaryImageGen>
+    <PlannedPubDate xmlns="4873beb7-5857-4685-be1f-d57550cc96cc" xsi:nil="true"/>
+    <CSXSubmissionMarket xmlns="4873beb7-5857-4685-be1f-d57550cc96cc" xsi:nil="true"/>
+    <Downloads xmlns="4873beb7-5857-4685-be1f-d57550cc96cc">0</Downloads>
+    <ArtSampleDocs xmlns="4873beb7-5857-4685-be1f-d57550cc96cc" xsi:nil="true"/>
+    <TrustLevel xmlns="4873beb7-5857-4685-be1f-d57550cc96cc">1 Microsoft Managed Content</TrustLevel>
+    <BlockPublish xmlns="4873beb7-5857-4685-be1f-d57550cc96cc">false</BlockPublish>
+    <TPLaunchHelpLinkType xmlns="4873beb7-5857-4685-be1f-d57550cc96cc">Template</TPLaunchHelpLinkType>
+    <LocalizationTagsTaxHTField0 xmlns="4873beb7-5857-4685-be1f-d57550cc96cc">
+      <Terms xmlns="http://schemas.microsoft.com/office/infopath/2007/PartnerControls"/>
+    </LocalizationTagsTaxHTField0>
+    <BusinessGroup xmlns="4873beb7-5857-4685-be1f-d57550cc96cc" xsi:nil="true"/>
+    <Providers xmlns="4873beb7-5857-4685-be1f-d57550cc96cc" xsi:nil="true"/>
+    <TemplateTemplateType xmlns="4873beb7-5857-4685-be1f-d57550cc96cc">Word Document Template</TemplateTemplateType>
+    <TimesCloned xmlns="4873beb7-5857-4685-be1f-d57550cc96cc" xsi:nil="true"/>
+    <TPAppVersion xmlns="4873beb7-5857-4685-be1f-d57550cc96cc" xsi:nil="true"/>
+    <VoteCount xmlns="4873beb7-5857-4685-be1f-d57550cc96cc" xsi:nil="true"/>
+    <AverageRating xmlns="4873beb7-5857-4685-be1f-d57550cc96cc" xsi:nil="true"/>
+    <FeatureTagsTaxHTField0 xmlns="4873beb7-5857-4685-be1f-d57550cc96cc">
+      <Terms xmlns="http://schemas.microsoft.com/office/infopath/2007/PartnerControls"/>
+    </FeatureTagsTaxHTField0>
+    <Provider xmlns="4873beb7-5857-4685-be1f-d57550cc96cc" xsi:nil="true"/>
+    <UACurrentWords xmlns="4873beb7-5857-4685-be1f-d57550cc96cc" xsi:nil="true"/>
+    <AssetId xmlns="4873beb7-5857-4685-be1f-d57550cc96cc">TP103457714</AssetId>
+    <TPClientViewer xmlns="4873beb7-5857-4685-be1f-d57550cc96cc" xsi:nil="true"/>
+    <DSATActionTaken xmlns="4873beb7-5857-4685-be1f-d57550cc96cc" xsi:nil="true"/>
+    <APEditor xmlns="4873beb7-5857-4685-be1f-d57550cc96cc">
+      <UserInfo>
+        <DisplayName/>
+        <AccountId xsi:nil="true"/>
+        <AccountType/>
+      </UserInfo>
+    </APEditor>
+    <TPInstallLocation xmlns="4873beb7-5857-4685-be1f-d57550cc96cc" xsi:nil="true"/>
+    <OOCacheId xmlns="4873beb7-5857-4685-be1f-d57550cc96cc" xsi:nil="true"/>
+    <IsDeleted xmlns="4873beb7-5857-4685-be1f-d57550cc96cc">false</IsDeleted>
+    <PublishTargets xmlns="4873beb7-5857-4685-be1f-d57550cc96cc">OfficeOnlineVNext</PublishTargets>
+    <ApprovalLog xmlns="4873beb7-5857-4685-be1f-d57550cc96cc" xsi:nil="true"/>
+    <BugNumber xmlns="4873beb7-5857-4685-be1f-d57550cc96cc" xsi:nil="true"/>
+    <CrawlForDependencies xmlns="4873beb7-5857-4685-be1f-d57550cc96cc">false</CrawlForDependencies>
+    <InternalTagsTaxHTField0 xmlns="4873beb7-5857-4685-be1f-d57550cc96cc">
+      <Terms xmlns="http://schemas.microsoft.com/office/infopath/2007/PartnerControls"/>
+    </InternalTagsTaxHTField0>
+    <LastHandOff xmlns="4873beb7-5857-4685-be1f-d57550cc96cc" xsi:nil="true"/>
+    <Milestone xmlns="4873beb7-5857-4685-be1f-d57550cc96cc" xsi:nil="true"/>
+    <OriginalRelease xmlns="4873beb7-5857-4685-be1f-d57550cc96cc">15</OriginalRelease>
+    <RecommendationsModifier xmlns="4873beb7-5857-4685-be1f-d57550cc96cc" xsi:nil="true"/>
+    <ScenarioTagsTaxHTField0 xmlns="4873beb7-5857-4685-be1f-d57550cc96cc">
+      <Terms xmlns="http://schemas.microsoft.com/office/infopath/2007/PartnerControls"/>
+    </ScenarioTagsTaxHTField0>
+    <UANotes xmlns="4873beb7-5857-4685-be1f-d57550cc96cc" xsi:nil="true"/>
+  </documentManagement>
+</p:properties>
+</file>
+
+<file path=customXml/item3.xml><?xml version="1.0" encoding="utf-8"?>
 <?mso-contentType ?>
 <FormTemplates xmlns="http://schemas.microsoft.com/sharepoint/v3/contenttype/forms">
   <Display>DocumentLibraryForm</Display>
@@ -9645,7 +11129,7 @@
 </FormTemplates>
 </file>
 
-<file path=customXml/item3.xml><?xml version="1.0" encoding="utf-8"?>
+<file path=customXml/item4.xml><?xml version="1.0" encoding="utf-8"?>
 <ct:contentTypeSchema xmlns:ct="http://schemas.microsoft.com/office/2006/metadata/contentType" xmlns:ma="http://schemas.microsoft.com/office/2006/metadata/properties/metaAttributes" ct:_="" ma:_="" ma:contentTypeName="TemplateFile" ma:contentTypeID="0x0101006EDDDB5EE6D98C44930B742096920B300400F5B6D36B3EF94B4E9A635CDF2A18F5B8" ma:contentTypeVersion="72" ma:contentTypeDescription="Create a new document." ma:contentTypeScope="" ma:versionID="a23e56308344d904b51738559c3d67c9">
   <xsd:schema xmlns:xsd="http://www.w3.org/2001/XMLSchema" xmlns:xs="http://www.w3.org/2001/XMLSchema" xmlns:p="http://schemas.microsoft.com/office/2006/metadata/properties" xmlns:ns2="4873beb7-5857-4685-be1f-d57550cc96cc" targetNamespace="http://schemas.microsoft.com/office/2006/metadata/properties" ma:root="true" ma:fieldsID="cd0908cc4600e77bf5da051303e00c8d" ns2:_="">
     <xsd:import namespace="4873beb7-5857-4685-be1f-d57550cc96cc"/>
@@ -10685,132 +12169,6 @@
 </ct:contentTypeSchema>
 </file>
 
-<file path=customXml/item4.xml><?xml version="1.0" encoding="utf-8"?>
-<p:properties xmlns:p="http://schemas.microsoft.com/office/2006/metadata/properties" xmlns:xsi="http://www.w3.org/2001/XMLSchema-instance" xmlns:pc="http://schemas.microsoft.com/office/infopath/2007/PartnerControls">
-  <documentManagement>
-    <APDescription xmlns="4873beb7-5857-4685-be1f-d57550cc96cc" xsi:nil="true"/>
-    <AssetExpire xmlns="4873beb7-5857-4685-be1f-d57550cc96cc">2029-01-01T08:00:00+00:00</AssetExpire>
-    <CampaignTagsTaxHTField0 xmlns="4873beb7-5857-4685-be1f-d57550cc96cc">
-      <Terms xmlns="http://schemas.microsoft.com/office/infopath/2007/PartnerControls"/>
-    </CampaignTagsTaxHTField0>
-    <IntlLangReviewDate xmlns="4873beb7-5857-4685-be1f-d57550cc96cc" xsi:nil="true"/>
-    <TPFriendlyName xmlns="4873beb7-5857-4685-be1f-d57550cc96cc" xsi:nil="true"/>
-    <IntlLangReview xmlns="4873beb7-5857-4685-be1f-d57550cc96cc">false</IntlLangReview>
-    <LocLastLocAttemptVersionLookup xmlns="4873beb7-5857-4685-be1f-d57550cc96cc">856581</LocLastLocAttemptVersionLookup>
-    <PolicheckWords xmlns="4873beb7-5857-4685-be1f-d57550cc96cc" xsi:nil="true"/>
-    <SubmitterId xmlns="4873beb7-5857-4685-be1f-d57550cc96cc" xsi:nil="true"/>
-    <AcquiredFrom xmlns="4873beb7-5857-4685-be1f-d57550cc96cc">Internal MS</AcquiredFrom>
-    <EditorialStatus xmlns="4873beb7-5857-4685-be1f-d57550cc96cc">Complete</EditorialStatus>
-    <Markets xmlns="4873beb7-5857-4685-be1f-d57550cc96cc"/>
-    <OriginAsset xmlns="4873beb7-5857-4685-be1f-d57550cc96cc" xsi:nil="true"/>
-    <AssetStart xmlns="4873beb7-5857-4685-be1f-d57550cc96cc">2012-09-19T07:42:00+00:00</AssetStart>
-    <FriendlyTitle xmlns="4873beb7-5857-4685-be1f-d57550cc96cc" xsi:nil="true"/>
-    <MarketSpecific xmlns="4873beb7-5857-4685-be1f-d57550cc96cc">false</MarketSpecific>
-    <TPNamespace xmlns="4873beb7-5857-4685-be1f-d57550cc96cc" xsi:nil="true"/>
-    <PublishStatusLookup xmlns="4873beb7-5857-4685-be1f-d57550cc96cc">
-      <Value>1622610</Value>
-    </PublishStatusLookup>
-    <APAuthor xmlns="4873beb7-5857-4685-be1f-d57550cc96cc">
-      <UserInfo>
-        <DisplayName>REDMOND\v-aptall</DisplayName>
-        <AccountId>2566</AccountId>
-        <AccountType/>
-      </UserInfo>
-    </APAuthor>
-    <TPCommandLine xmlns="4873beb7-5857-4685-be1f-d57550cc96cc" xsi:nil="true"/>
-    <IntlLangReviewer xmlns="4873beb7-5857-4685-be1f-d57550cc96cc" xsi:nil="true"/>
-    <OpenTemplate xmlns="4873beb7-5857-4685-be1f-d57550cc96cc">true</OpenTemplate>
-    <CSXSubmissionDate xmlns="4873beb7-5857-4685-be1f-d57550cc96cc" xsi:nil="true"/>
-    <TaxCatchAll xmlns="4873beb7-5857-4685-be1f-d57550cc96cc"/>
-    <Manager xmlns="4873beb7-5857-4685-be1f-d57550cc96cc" xsi:nil="true"/>
-    <NumericId xmlns="4873beb7-5857-4685-be1f-d57550cc96cc" xsi:nil="true"/>
-    <ParentAssetId xmlns="4873beb7-5857-4685-be1f-d57550cc96cc" xsi:nil="true"/>
-    <OriginalSourceMarket xmlns="4873beb7-5857-4685-be1f-d57550cc96cc" xsi:nil="true"/>
-    <ApprovalStatus xmlns="4873beb7-5857-4685-be1f-d57550cc96cc">InProgress</ApprovalStatus>
-    <TPComponent xmlns="4873beb7-5857-4685-be1f-d57550cc96cc" xsi:nil="true"/>
-    <EditorialTags xmlns="4873beb7-5857-4685-be1f-d57550cc96cc" xsi:nil="true"/>
-    <TPExecutable xmlns="4873beb7-5857-4685-be1f-d57550cc96cc" xsi:nil="true"/>
-    <TPLaunchHelpLink xmlns="4873beb7-5857-4685-be1f-d57550cc96cc" xsi:nil="true"/>
-    <LocComments xmlns="4873beb7-5857-4685-be1f-d57550cc96cc" xsi:nil="true"/>
-    <LocRecommendedHandoff xmlns="4873beb7-5857-4685-be1f-d57550cc96cc" xsi:nil="true"/>
-    <SourceTitle xmlns="4873beb7-5857-4685-be1f-d57550cc96cc" xsi:nil="true"/>
-    <CSXUpdate xmlns="4873beb7-5857-4685-be1f-d57550cc96cc">false</CSXUpdate>
-    <IntlLocPriority xmlns="4873beb7-5857-4685-be1f-d57550cc96cc" xsi:nil="true"/>
-    <UAProjectedTotalWords xmlns="4873beb7-5857-4685-be1f-d57550cc96cc" xsi:nil="true"/>
-    <AssetType xmlns="4873beb7-5857-4685-be1f-d57550cc96cc">TP</AssetType>
-    <MachineTranslated xmlns="4873beb7-5857-4685-be1f-d57550cc96cc">false</MachineTranslated>
-    <OutputCachingOn xmlns="4873beb7-5857-4685-be1f-d57550cc96cc">false</OutputCachingOn>
-    <TemplateStatus xmlns="4873beb7-5857-4685-be1f-d57550cc96cc">Complete</TemplateStatus>
-    <IsSearchable xmlns="4873beb7-5857-4685-be1f-d57550cc96cc">true</IsSearchable>
-    <ContentItem xmlns="4873beb7-5857-4685-be1f-d57550cc96cc" xsi:nil="true"/>
-    <HandoffToMSDN xmlns="4873beb7-5857-4685-be1f-d57550cc96cc" xsi:nil="true"/>
-    <ShowIn xmlns="4873beb7-5857-4685-be1f-d57550cc96cc">Show everywhere</ShowIn>
-    <ThumbnailAssetId xmlns="4873beb7-5857-4685-be1f-d57550cc96cc" xsi:nil="true"/>
-    <UALocComments xmlns="4873beb7-5857-4685-be1f-d57550cc96cc" xsi:nil="true"/>
-    <UALocRecommendation xmlns="4873beb7-5857-4685-be1f-d57550cc96cc">Localize</UALocRecommendation>
-    <LastModifiedDateTime xmlns="4873beb7-5857-4685-be1f-d57550cc96cc" xsi:nil="true"/>
-    <LegacyData xmlns="4873beb7-5857-4685-be1f-d57550cc96cc" xsi:nil="true"/>
-    <LocManualTestRequired xmlns="4873beb7-5857-4685-be1f-d57550cc96cc">false</LocManualTestRequired>
-    <LocMarketGroupTiers2 xmlns="4873beb7-5857-4685-be1f-d57550cc96cc" xsi:nil="true"/>
-    <ClipArtFilename xmlns="4873beb7-5857-4685-be1f-d57550cc96cc" xsi:nil="true"/>
-    <TPApplication xmlns="4873beb7-5857-4685-be1f-d57550cc96cc" xsi:nil="true"/>
-    <CSXHash xmlns="4873beb7-5857-4685-be1f-d57550cc96cc" xsi:nil="true"/>
-    <DirectSourceMarket xmlns="4873beb7-5857-4685-be1f-d57550cc96cc" xsi:nil="true"/>
-    <PrimaryImageGen xmlns="4873beb7-5857-4685-be1f-d57550cc96cc">true</PrimaryImageGen>
-    <PlannedPubDate xmlns="4873beb7-5857-4685-be1f-d57550cc96cc" xsi:nil="true"/>
-    <CSXSubmissionMarket xmlns="4873beb7-5857-4685-be1f-d57550cc96cc" xsi:nil="true"/>
-    <Downloads xmlns="4873beb7-5857-4685-be1f-d57550cc96cc">0</Downloads>
-    <ArtSampleDocs xmlns="4873beb7-5857-4685-be1f-d57550cc96cc" xsi:nil="true"/>
-    <TrustLevel xmlns="4873beb7-5857-4685-be1f-d57550cc96cc">1 Microsoft Managed Content</TrustLevel>
-    <BlockPublish xmlns="4873beb7-5857-4685-be1f-d57550cc96cc">false</BlockPublish>
-    <TPLaunchHelpLinkType xmlns="4873beb7-5857-4685-be1f-d57550cc96cc">Template</TPLaunchHelpLinkType>
-    <LocalizationTagsTaxHTField0 xmlns="4873beb7-5857-4685-be1f-d57550cc96cc">
-      <Terms xmlns="http://schemas.microsoft.com/office/infopath/2007/PartnerControls"/>
-    </LocalizationTagsTaxHTField0>
-    <BusinessGroup xmlns="4873beb7-5857-4685-be1f-d57550cc96cc" xsi:nil="true"/>
-    <Providers xmlns="4873beb7-5857-4685-be1f-d57550cc96cc" xsi:nil="true"/>
-    <TemplateTemplateType xmlns="4873beb7-5857-4685-be1f-d57550cc96cc">Word Document Template</TemplateTemplateType>
-    <TimesCloned xmlns="4873beb7-5857-4685-be1f-d57550cc96cc" xsi:nil="true"/>
-    <TPAppVersion xmlns="4873beb7-5857-4685-be1f-d57550cc96cc" xsi:nil="true"/>
-    <VoteCount xmlns="4873beb7-5857-4685-be1f-d57550cc96cc" xsi:nil="true"/>
-    <AverageRating xmlns="4873beb7-5857-4685-be1f-d57550cc96cc" xsi:nil="true"/>
-    <FeatureTagsTaxHTField0 xmlns="4873beb7-5857-4685-be1f-d57550cc96cc">
-      <Terms xmlns="http://schemas.microsoft.com/office/infopath/2007/PartnerControls"/>
-    </FeatureTagsTaxHTField0>
-    <Provider xmlns="4873beb7-5857-4685-be1f-d57550cc96cc" xsi:nil="true"/>
-    <UACurrentWords xmlns="4873beb7-5857-4685-be1f-d57550cc96cc" xsi:nil="true"/>
-    <AssetId xmlns="4873beb7-5857-4685-be1f-d57550cc96cc">TP103457714</AssetId>
-    <TPClientViewer xmlns="4873beb7-5857-4685-be1f-d57550cc96cc" xsi:nil="true"/>
-    <DSATActionTaken xmlns="4873beb7-5857-4685-be1f-d57550cc96cc" xsi:nil="true"/>
-    <APEditor xmlns="4873beb7-5857-4685-be1f-d57550cc96cc">
-      <UserInfo>
-        <DisplayName/>
-        <AccountId xsi:nil="true"/>
-        <AccountType/>
-      </UserInfo>
-    </APEditor>
-    <TPInstallLocation xmlns="4873beb7-5857-4685-be1f-d57550cc96cc" xsi:nil="true"/>
-    <OOCacheId xmlns="4873beb7-5857-4685-be1f-d57550cc96cc" xsi:nil="true"/>
-    <IsDeleted xmlns="4873beb7-5857-4685-be1f-d57550cc96cc">false</IsDeleted>
-    <PublishTargets xmlns="4873beb7-5857-4685-be1f-d57550cc96cc">OfficeOnlineVNext</PublishTargets>
-    <ApprovalLog xmlns="4873beb7-5857-4685-be1f-d57550cc96cc" xsi:nil="true"/>
-    <BugNumber xmlns="4873beb7-5857-4685-be1f-d57550cc96cc" xsi:nil="true"/>
-    <CrawlForDependencies xmlns="4873beb7-5857-4685-be1f-d57550cc96cc">false</CrawlForDependencies>
-    <InternalTagsTaxHTField0 xmlns="4873beb7-5857-4685-be1f-d57550cc96cc">
-      <Terms xmlns="http://schemas.microsoft.com/office/infopath/2007/PartnerControls"/>
-    </InternalTagsTaxHTField0>
-    <LastHandOff xmlns="4873beb7-5857-4685-be1f-d57550cc96cc" xsi:nil="true"/>
-    <Milestone xmlns="4873beb7-5857-4685-be1f-d57550cc96cc" xsi:nil="true"/>
-    <OriginalRelease xmlns="4873beb7-5857-4685-be1f-d57550cc96cc">15</OriginalRelease>
-    <RecommendationsModifier xmlns="4873beb7-5857-4685-be1f-d57550cc96cc" xsi:nil="true"/>
-    <ScenarioTagsTaxHTField0 xmlns="4873beb7-5857-4685-be1f-d57550cc96cc">
-      <Terms xmlns="http://schemas.microsoft.com/office/infopath/2007/PartnerControls"/>
-    </ScenarioTagsTaxHTField0>
-    <UANotes xmlns="4873beb7-5857-4685-be1f-d57550cc96cc" xsi:nil="true"/>
-  </documentManagement>
-</p:properties>
-</file>
-
 <file path=customXml/itemProps1.xml><?xml version="1.0" encoding="utf-8"?>
 <ds:datastoreItem xmlns:ds="http://schemas.openxmlformats.org/officeDocument/2006/customXml" ds:itemID="{55AF091B-3C7A-41E3-B477-F2FDAA23CFDA}">
   <ds:schemaRefs>
@@ -10820,6 +12178,16 @@
 </file>
 
 <file path=customXml/itemProps2.xml><?xml version="1.0" encoding="utf-8"?>
+<ds:datastoreItem xmlns:ds="http://schemas.openxmlformats.org/officeDocument/2006/customXml" ds:itemID="{63671810-3EF7-4C8E-BCBA-248ABE2BAB39}">
+  <ds:schemaRefs>
+    <ds:schemaRef ds:uri="http://schemas.microsoft.com/office/2006/metadata/properties"/>
+    <ds:schemaRef ds:uri="http://schemas.microsoft.com/office/infopath/2007/PartnerControls"/>
+    <ds:schemaRef ds:uri="4873beb7-5857-4685-be1f-d57550cc96cc"/>
+  </ds:schemaRefs>
+</ds:datastoreItem>
+</file>
+
+<file path=customXml/itemProps3.xml><?xml version="1.0" encoding="utf-8"?>
 <ds:datastoreItem xmlns:ds="http://schemas.openxmlformats.org/officeDocument/2006/customXml" ds:itemID="{499EA1EC-B023-4266-9865-E1EDA122A8C9}">
   <ds:schemaRefs>
     <ds:schemaRef ds:uri="http://schemas.microsoft.com/sharepoint/v3/contenttype/forms"/>
@@ -10827,7 +12195,7 @@
 </ds:datastoreItem>
 </file>
 
-<file path=customXml/itemProps3.xml><?xml version="1.0" encoding="utf-8"?>
+<file path=customXml/itemProps4.xml><?xml version="1.0" encoding="utf-8"?>
 <ds:datastoreItem xmlns:ds="http://schemas.openxmlformats.org/officeDocument/2006/customXml" ds:itemID="{9332E30D-EFB4-40E8-AB8F-C2E02C2E75EB}">
   <ds:schemaRefs>
     <ds:schemaRef ds:uri="http://schemas.microsoft.com/office/2006/metadata/contentType"/>
@@ -10843,14 +12211,4 @@
     <ds:schemaRef ds:uri="http://schemas.microsoft.com/internal/obd"/>
   </ds:schemaRefs>
 </ds:datastoreItem>
-</file>
-
-<file path=customXml/itemProps4.xml><?xml version="1.0" encoding="utf-8"?>
-<ds:datastoreItem xmlns:ds="http://schemas.openxmlformats.org/officeDocument/2006/customXml" ds:itemID="{63671810-3EF7-4C8E-BCBA-248ABE2BAB39}">
-  <ds:schemaRefs>
-    <ds:schemaRef ds:uri="http://schemas.microsoft.com/office/2006/metadata/properties"/>
-    <ds:schemaRef ds:uri="http://schemas.microsoft.com/office/infopath/2007/PartnerControls"/>
-    <ds:schemaRef ds:uri="4873beb7-5857-4685-be1f-d57550cc96cc"/>
-  </ds:schemaRefs>
-</ds:datastoreItem>
 </file>
</xml_diff>

<commit_message>
More on Python and Eclipse
</commit_message>
<xml_diff>
--- a/docs/An Experience in Using Python.docx
+++ b/docs/An Experience in Using Python.docx
@@ -9,7 +9,12 @@
       </w:pPr>
       <w:bookmarkStart w:id="0" w:name="_Hlk512433497"/>
       <w:r>
-        <w:t>An Experience in Using Python</w:t>
+        <w:t>An Experience i</w:t>
+      </w:r>
+      <w:bookmarkStart w:id="1" w:name="_GoBack"/>
+      <w:bookmarkEnd w:id="1"/>
+      <w:r>
+        <w:t>n Using Python</w:t>
       </w:r>
       <w:bookmarkEnd w:id="0"/>
     </w:p>
@@ -1186,7 +1191,7 @@
         </w:rPr>
         <w:t xml:space="preserve">Python2.x – print “Hi..”, except </w:t>
       </w:r>
-      <w:bookmarkStart w:id="1" w:name="_Hlk512433324"/>
+      <w:bookmarkStart w:id="2" w:name="_Hlk512433324"/>
       <w:r>
         <w:rPr>
           <w:sz w:val="44"/>
@@ -1194,7 +1199,7 @@
         </w:rPr>
         <w:t>Exception</w:t>
       </w:r>
-      <w:bookmarkEnd w:id="1"/>
+      <w:bookmarkEnd w:id="2"/>
       <w:r>
         <w:rPr>
           <w:sz w:val="44"/>
@@ -1263,13 +1268,16 @@
           <w:szCs w:val="44"/>
         </w:rPr>
       </w:pPr>
-      <w:r>
-        <w:rPr>
-          <w:sz w:val="44"/>
-          <w:szCs w:val="44"/>
-        </w:rPr>
-        <w:t>https://www.digitalocean.com/community/tutorials/how-to-port-python-2-code-to-python-3</w:t>
-      </w:r>
+      <w:hyperlink r:id="rId14" w:history="1">
+        <w:r>
+          <w:rPr>
+            <w:rStyle w:val="Hyperlink"/>
+            <w:sz w:val="44"/>
+            <w:szCs w:val="44"/>
+          </w:rPr>
+          <w:t>https://www.digitalocean.com/community/tutorials/how-to-port-python-2-code-to-python-3</w:t>
+        </w:r>
+      </w:hyperlink>
     </w:p>
     <w:p>
       <w:pPr>
@@ -1283,13 +1291,25 @@
           <w:szCs w:val="44"/>
         </w:rPr>
       </w:pPr>
-      <w:r>
-        <w:rPr>
-          <w:sz w:val="44"/>
-          <w:szCs w:val="44"/>
-        </w:rPr>
-        <w:t>http://python-future.org/overview.html</w:t>
-      </w:r>
+      <w:hyperlink r:id="rId15" w:history="1">
+        <w:r>
+          <w:rPr>
+            <w:rStyle w:val="Hyperlink"/>
+            <w:sz w:val="44"/>
+            <w:szCs w:val="44"/>
+          </w:rPr>
+          <w:t>http://python-future.org/overview.html</w:t>
+        </w:r>
+      </w:hyperlink>
+    </w:p>
+    <w:p>
+      <w:pPr>
+        <w:ind w:left="360"/>
+        <w:rPr>
+          <w:sz w:val="44"/>
+          <w:szCs w:val="44"/>
+        </w:rPr>
+      </w:pPr>
     </w:p>
     <w:p>
       <w:pPr>
@@ -1364,7 +1384,7 @@
           <w:szCs w:val="44"/>
         </w:rPr>
       </w:pPr>
-      <w:hyperlink r:id="rId14" w:history="1">
+      <w:hyperlink r:id="rId16" w:history="1">
         <w:r>
           <w:rPr>
             <w:rStyle w:val="Hyperlink"/>
@@ -1383,37 +1403,27 @@
           <w:numId w:val="4"/>
         </w:numPr>
         <w:rPr>
-          <w:sz w:val="44"/>
-          <w:szCs w:val="44"/>
+          <w:sz w:val="36"/>
+          <w:szCs w:val="36"/>
         </w:rPr>
       </w:pPr>
       <w:r>
         <w:rPr>
           <w:rFonts w:ascii="Helvetica" w:hAnsi="Helvetica" w:cs="Helvetica"/>
           <w:color w:val="414042"/>
-          <w:sz w:val="27"/>
-          <w:szCs w:val="27"/>
+          <w:sz w:val="36"/>
+          <w:szCs w:val="36"/>
           <w:shd w:val="clear" w:color="auto" w:fill="FFFFFF"/>
         </w:rPr>
-        <w:t>“</w:t>
-      </w:r>
-      <w:r>
-        <w:rPr>
-          <w:rFonts w:ascii="Helvetica" w:hAnsi="Helvetica" w:cs="Helvetica"/>
-          <w:color w:val="414042"/>
-          <w:sz w:val="27"/>
-          <w:szCs w:val="27"/>
-          <w:shd w:val="clear" w:color="auto" w:fill="FFFFFF"/>
-        </w:rPr>
-        <w:t>With over 6 million users, the open source </w:t>
-      </w:r>
-      <w:hyperlink r:id="rId15" w:history="1">
+        <w:t>“With over 6 million users, the open source </w:t>
+      </w:r>
+      <w:hyperlink r:id="rId17" w:history="1">
         <w:r>
           <w:rPr>
             <w:rFonts w:ascii="Helvetica" w:hAnsi="Helvetica" w:cs="Helvetica"/>
             <w:color w:val="047704"/>
-            <w:sz w:val="27"/>
-            <w:szCs w:val="27"/>
+            <w:sz w:val="36"/>
+            <w:szCs w:val="36"/>
             <w:u w:val="single"/>
             <w:shd w:val="clear" w:color="auto" w:fill="FFFFFF"/>
           </w:rPr>
@@ -1424,8 +1434,8 @@
         <w:rPr>
           <w:rFonts w:ascii="Helvetica" w:hAnsi="Helvetica" w:cs="Helvetica"/>
           <w:color w:val="414042"/>
-          <w:sz w:val="27"/>
-          <w:szCs w:val="27"/>
+          <w:sz w:val="36"/>
+          <w:szCs w:val="36"/>
           <w:shd w:val="clear" w:color="auto" w:fill="FFFFFF"/>
         </w:rPr>
         <w:t> is the easiest way to do Python data science and machine learning. It includes 250+ popular data science packages and the </w:t>
@@ -1437,8 +1447,8 @@
           <w:i/>
           <w:iCs/>
           <w:color w:val="414042"/>
-          <w:sz w:val="27"/>
-          <w:szCs w:val="27"/>
+          <w:sz w:val="36"/>
+          <w:szCs w:val="36"/>
           <w:shd w:val="clear" w:color="auto" w:fill="FFFFFF"/>
         </w:rPr>
         <w:t>conda</w:t>
@@ -1447,21 +1457,21 @@
         <w:rPr>
           <w:rFonts w:ascii="Helvetica" w:hAnsi="Helvetica" w:cs="Helvetica"/>
           <w:color w:val="414042"/>
-          <w:sz w:val="27"/>
-          <w:szCs w:val="27"/>
+          <w:sz w:val="36"/>
+          <w:szCs w:val="36"/>
           <w:shd w:val="clear" w:color="auto" w:fill="FFFFFF"/>
         </w:rPr>
-        <w:t> package and virtual environment manager for Windows, Linux, and MacOS. </w:t>
+        <w:t> package and virtual environment manager for Windows, Linux, and MacOS. …</w:t>
       </w:r>
       <w:r>
         <w:rPr>
           <w:rFonts w:ascii="Helvetica" w:hAnsi="Helvetica" w:cs="Helvetica"/>
           <w:color w:val="414042"/>
-          <w:sz w:val="27"/>
-          <w:szCs w:val="27"/>
+          <w:sz w:val="36"/>
+          <w:szCs w:val="36"/>
           <w:shd w:val="clear" w:color="auto" w:fill="FFFFFF"/>
         </w:rPr>
-        <w:t>…</w:t>
+        <w:t>”</w:t>
       </w:r>
     </w:p>
     <w:p>
@@ -2124,7 +2134,7 @@
         </w:rPr>
         <w:t xml:space="preserve">_3.py – </w:t>
       </w:r>
-      <w:bookmarkStart w:id="2" w:name="_Hlk512852698"/>
+      <w:bookmarkStart w:id="3" w:name="_Hlk512852698"/>
       <w:r>
         <w:rPr>
           <w:sz w:val="44"/>
@@ -2132,7 +2142,7 @@
         </w:rPr>
         <w:t>after a few Python2.x to Python3.x changes</w:t>
       </w:r>
-      <w:bookmarkEnd w:id="2"/>
+      <w:bookmarkEnd w:id="3"/>
     </w:p>
     <w:p>
       <w:pPr>
@@ -2240,24 +2250,30 @@
     <w:p>
       <w:pPr>
         <w:rPr>
-          <w:sz w:val="44"/>
-          <w:szCs w:val="44"/>
-        </w:rPr>
-      </w:pPr>
-    </w:p>
-    <w:p>
-      <w:pPr>
-        <w:rPr>
-          <w:sz w:val="44"/>
-          <w:szCs w:val="44"/>
-        </w:rPr>
-      </w:pPr>
-      <w:r>
-        <w:rPr>
-          <w:sz w:val="44"/>
-          <w:szCs w:val="44"/>
-        </w:rPr>
-        <w:t>Getting / Using a Development Environment</w:t>
+          <w:sz w:val="48"/>
+          <w:szCs w:val="48"/>
+        </w:rPr>
+      </w:pPr>
+      <w:r>
+        <w:rPr>
+          <w:sz w:val="48"/>
+          <w:szCs w:val="48"/>
+        </w:rPr>
+        <w:t xml:space="preserve">findFile - </w:t>
+      </w:r>
+      <w:r>
+        <w:rPr>
+          <w:sz w:val="44"/>
+          <w:szCs w:val="44"/>
+        </w:rPr>
+        <w:t xml:space="preserve">A </w:t>
+      </w:r>
+      <w:r>
+        <w:rPr>
+          <w:sz w:val="44"/>
+          <w:szCs w:val="44"/>
+        </w:rPr>
+        <w:t>GUI Example - Learning some wxPython</w:t>
       </w:r>
     </w:p>
     <w:p>
@@ -2265,411 +2281,8 @@
         <w:pStyle w:val="ListParagraph"/>
         <w:numPr>
           <w:ilvl w:val="0"/>
-          <w:numId w:val="12"/>
+          <w:numId w:val="30"/>
         </w:numPr>
-        <w:rPr>
-          <w:sz w:val="44"/>
-          <w:szCs w:val="44"/>
-        </w:rPr>
-      </w:pPr>
-      <w:r>
-        <w:rPr>
-          <w:sz w:val="44"/>
-          <w:szCs w:val="44"/>
-        </w:rPr>
-        <w:t>Get Anaconda2 and Anaconda</w:t>
-      </w:r>
-      <w:r>
-        <w:rPr>
-          <w:sz w:val="44"/>
-          <w:szCs w:val="44"/>
-        </w:rPr>
-        <w:t>3</w:t>
-      </w:r>
-    </w:p>
-    <w:p>
-      <w:pPr>
-        <w:pStyle w:val="ListParagraph"/>
-        <w:numPr>
-          <w:ilvl w:val="1"/>
-          <w:numId w:val="12"/>
-        </w:numPr>
-        <w:rPr>
-          <w:sz w:val="44"/>
-          <w:szCs w:val="44"/>
-        </w:rPr>
-      </w:pPr>
-      <w:r>
-        <w:rPr>
-          <w:sz w:val="44"/>
-          <w:szCs w:val="44"/>
-        </w:rPr>
-        <w:t>Install any additionally necessary modules to the Anaconda of choice</w:t>
-      </w:r>
-    </w:p>
-    <w:p>
-      <w:pPr>
-        <w:pStyle w:val="ListParagraph"/>
-        <w:numPr>
-          <w:ilvl w:val="0"/>
-          <w:numId w:val="12"/>
-        </w:numPr>
-        <w:rPr>
-          <w:sz w:val="44"/>
-          <w:szCs w:val="44"/>
-        </w:rPr>
-      </w:pPr>
-      <w:r>
-        <w:rPr>
-          <w:sz w:val="44"/>
-          <w:szCs w:val="44"/>
-        </w:rPr>
-        <w:t>Get Eclipse</w:t>
-      </w:r>
-    </w:p>
-    <w:p>
-      <w:pPr>
-        <w:pStyle w:val="ListParagraph"/>
-        <w:numPr>
-          <w:ilvl w:val="1"/>
-          <w:numId w:val="12"/>
-        </w:numPr>
-        <w:rPr>
-          <w:sz w:val="44"/>
-          <w:szCs w:val="44"/>
-        </w:rPr>
-      </w:pPr>
-      <w:r>
-        <w:rPr>
-          <w:sz w:val="44"/>
-          <w:szCs w:val="44"/>
-        </w:rPr>
-        <w:t xml:space="preserve"> Install Eclipse</w:t>
-      </w:r>
-    </w:p>
-    <w:p>
-      <w:pPr>
-        <w:pStyle w:val="ListParagraph"/>
-        <w:numPr>
-          <w:ilvl w:val="1"/>
-          <w:numId w:val="12"/>
-        </w:numPr>
-        <w:rPr>
-          <w:sz w:val="44"/>
-          <w:szCs w:val="44"/>
-        </w:rPr>
-      </w:pPr>
-      <w:r>
-        <w:rPr>
-          <w:sz w:val="44"/>
-          <w:szCs w:val="44"/>
-        </w:rPr>
-        <w:t xml:space="preserve"> </w:t>
-      </w:r>
-      <w:r>
-        <w:rPr>
-          <w:sz w:val="44"/>
-          <w:szCs w:val="44"/>
-        </w:rPr>
-        <w:t xml:space="preserve">Get </w:t>
-      </w:r>
-      <w:r>
-        <w:rPr>
-          <w:b/>
-          <w:sz w:val="44"/>
-          <w:szCs w:val="44"/>
-        </w:rPr>
-        <w:t>PyDev</w:t>
-      </w:r>
-      <w:r>
-        <w:rPr>
-          <w:sz w:val="44"/>
-          <w:szCs w:val="44"/>
-        </w:rPr>
-        <w:t xml:space="preserve"> – Python Plugin</w:t>
-      </w:r>
-      <w:r>
-        <w:rPr>
-          <w:sz w:val="44"/>
-          <w:szCs w:val="44"/>
-        </w:rPr>
-        <w:t xml:space="preserve"> (Maybe already installed)</w:t>
-      </w:r>
-    </w:p>
-    <w:p>
-      <w:pPr>
-        <w:pStyle w:val="ListParagraph"/>
-        <w:numPr>
-          <w:ilvl w:val="2"/>
-          <w:numId w:val="12"/>
-        </w:numPr>
-        <w:rPr>
-          <w:sz w:val="28"/>
-          <w:szCs w:val="28"/>
-        </w:rPr>
-      </w:pPr>
-      <w:r>
-        <w:rPr>
-          <w:rFonts w:ascii="Arial" w:hAnsi="Arial" w:cs="Arial"/>
-          <w:color w:val="333333"/>
-          <w:sz w:val="28"/>
-          <w:szCs w:val="28"/>
-          <w:shd w:val="clear" w:color="auto" w:fill="FFFFFF"/>
-        </w:rPr>
-        <w:t>PyDev is a Python Development Environment (Python IDE plugin for Eclipse). </w:t>
-      </w:r>
-    </w:p>
-    <w:p>
-      <w:pPr>
-        <w:pStyle w:val="ListParagraph"/>
-        <w:numPr>
-          <w:ilvl w:val="0"/>
-          <w:numId w:val="12"/>
-        </w:numPr>
-        <w:rPr>
-          <w:sz w:val="44"/>
-          <w:szCs w:val="44"/>
-        </w:rPr>
-      </w:pPr>
-      <w:r>
-        <w:rPr>
-          <w:sz w:val="44"/>
-          <w:szCs w:val="44"/>
-        </w:rPr>
-        <w:lastRenderedPageBreak/>
-        <w:t xml:space="preserve"> Add Anaconda library to project(s)</w:t>
-      </w:r>
-      <w:r>
-        <w:rPr>
-          <w:sz w:val="44"/>
-          <w:szCs w:val="44"/>
-        </w:rPr>
-        <w:t xml:space="preserve"> by including the Anaconda of choice’s site library to your project(s)</w:t>
-      </w:r>
-    </w:p>
-    <w:p>
-      <w:pPr>
-        <w:pStyle w:val="ListParagraph"/>
-        <w:numPr>
-          <w:ilvl w:val="1"/>
-          <w:numId w:val="12"/>
-        </w:numPr>
-        <w:rPr>
-          <w:sz w:val="44"/>
-          <w:szCs w:val="44"/>
-        </w:rPr>
-      </w:pPr>
-      <w:r>
-        <w:rPr>
-          <w:sz w:val="44"/>
-          <w:szCs w:val="44"/>
-        </w:rPr>
-        <w:t xml:space="preserve">Add / Modify via Eclipse: </w:t>
-      </w:r>
-      <w:r>
-        <w:rPr>
-          <w:sz w:val="44"/>
-          <w:szCs w:val="44"/>
-        </w:rPr>
-        <w:t xml:space="preserve">Window </w:t>
-      </w:r>
-      <w:r>
-        <w:rPr>
-          <w:sz w:val="44"/>
-          <w:szCs w:val="44"/>
-        </w:rPr>
-        <w:sym w:font="Wingdings" w:char="F0E8"/>
-      </w:r>
-      <w:r>
-        <w:rPr>
-          <w:sz w:val="44"/>
-          <w:szCs w:val="44"/>
-        </w:rPr>
-        <w:t xml:space="preserve"> PyDev </w:t>
-      </w:r>
-      <w:r>
-        <w:rPr>
-          <w:sz w:val="44"/>
-          <w:szCs w:val="44"/>
-        </w:rPr>
-        <w:sym w:font="Wingdings" w:char="F0E8"/>
-      </w:r>
-      <w:r>
-        <w:rPr>
-          <w:sz w:val="44"/>
-          <w:szCs w:val="44"/>
-        </w:rPr>
-        <w:t xml:space="preserve"> Interpreters </w:t>
-      </w:r>
-      <w:r>
-        <w:rPr>
-          <w:sz w:val="44"/>
-          <w:szCs w:val="44"/>
-        </w:rPr>
-        <w:sym w:font="Wingdings" w:char="F0E8"/>
-      </w:r>
-      <w:r>
-        <w:rPr>
-          <w:sz w:val="44"/>
-          <w:szCs w:val="44"/>
-        </w:rPr>
-        <w:t xml:space="preserve"> Python</w:t>
-      </w:r>
-      <w:r>
-        <w:rPr>
-          <w:sz w:val="44"/>
-          <w:szCs w:val="44"/>
-        </w:rPr>
-        <w:t xml:space="preserve"> Interpreter</w:t>
-      </w:r>
-    </w:p>
-    <w:p>
-      <w:pPr>
-        <w:pStyle w:val="ListParagraph"/>
-        <w:numPr>
-          <w:ilvl w:val="2"/>
-          <w:numId w:val="12"/>
-        </w:numPr>
-        <w:rPr>
-          <w:sz w:val="44"/>
-          <w:szCs w:val="44"/>
-        </w:rPr>
-      </w:pPr>
-      <w:r>
-        <w:rPr>
-          <w:sz w:val="44"/>
-          <w:szCs w:val="44"/>
-        </w:rPr>
-        <w:t>Python Interpreters: e.g.</w:t>
-      </w:r>
-    </w:p>
-    <w:p>
-      <w:pPr>
-        <w:ind w:left="2160"/>
-        <w:rPr>
-          <w:sz w:val="32"/>
-          <w:szCs w:val="32"/>
-        </w:rPr>
-      </w:pPr>
-      <w:r>
-        <w:rPr>
-          <w:sz w:val="44"/>
-          <w:szCs w:val="44"/>
-        </w:rPr>
-        <w:t xml:space="preserve"> </w:t>
-      </w:r>
-      <w:r>
-        <w:rPr>
-          <w:sz w:val="32"/>
-          <w:szCs w:val="32"/>
-        </w:rPr>
-        <w:t>C:\ProgramData\Anaconda3\python.exe</w:t>
-      </w:r>
-    </w:p>
-    <w:p>
-      <w:pPr>
-        <w:pStyle w:val="ListParagraph"/>
-        <w:numPr>
-          <w:ilvl w:val="2"/>
-          <w:numId w:val="12"/>
-        </w:numPr>
-        <w:rPr>
-          <w:sz w:val="44"/>
-          <w:szCs w:val="44"/>
-        </w:rPr>
-      </w:pPr>
-      <w:r>
-        <w:rPr>
-          <w:sz w:val="44"/>
-          <w:szCs w:val="44"/>
-        </w:rPr>
-        <w:t>Libraries: e.g.</w:t>
-      </w:r>
-    </w:p>
-    <w:p>
-      <w:pPr>
-        <w:ind w:left="2160"/>
-        <w:rPr>
-          <w:sz w:val="32"/>
-          <w:szCs w:val="32"/>
-        </w:rPr>
-      </w:pPr>
-      <w:r>
-        <w:rPr>
-          <w:sz w:val="44"/>
-          <w:szCs w:val="44"/>
-        </w:rPr>
-        <w:t xml:space="preserve"> </w:t>
-      </w:r>
-      <w:r>
-        <w:rPr>
-          <w:sz w:val="32"/>
-          <w:szCs w:val="32"/>
-        </w:rPr>
-        <w:t>C:\ProgramData\Anaconda3\Lib\site-packages</w:t>
-      </w:r>
-    </w:p>
-    <w:p>
-      <w:pPr>
-        <w:pStyle w:val="ListParagraph"/>
-        <w:numPr>
-          <w:ilvl w:val="1"/>
-          <w:numId w:val="12"/>
-        </w:numPr>
-        <w:rPr>
-          <w:sz w:val="44"/>
-          <w:szCs w:val="44"/>
-        </w:rPr>
-      </w:pPr>
-      <w:r>
-        <w:rPr>
-          <w:sz w:val="44"/>
-          <w:szCs w:val="44"/>
-        </w:rPr>
-        <w:t xml:space="preserve"> Although Eclipse has its own installation mechanism, I’ve found using Anaconda’s easier to use</w:t>
-      </w:r>
-      <w:r>
-        <w:rPr>
-          <w:sz w:val="44"/>
-          <w:szCs w:val="44"/>
-        </w:rPr>
-        <w:t xml:space="preserve"> </w:t>
-      </w:r>
-    </w:p>
-    <w:p>
-      <w:pPr>
-        <w:ind w:left="360"/>
-        <w:rPr>
-          <w:sz w:val="44"/>
-          <w:szCs w:val="44"/>
-        </w:rPr>
-      </w:pPr>
-    </w:p>
-    <w:p>
-      <w:pPr>
-        <w:rPr>
-          <w:sz w:val="44"/>
-          <w:szCs w:val="44"/>
-        </w:rPr>
-      </w:pPr>
-    </w:p>
-    <w:p>
-      <w:pPr>
-        <w:rPr>
-          <w:sz w:val="44"/>
-          <w:szCs w:val="44"/>
-        </w:rPr>
-      </w:pPr>
-      <w:r>
-        <w:rPr>
-          <w:sz w:val="44"/>
-          <w:szCs w:val="44"/>
-        </w:rPr>
-        <w:t>GUI Example - Learning some wxPython</w:t>
-      </w:r>
-    </w:p>
-    <w:p>
-      <w:pPr>
         <w:spacing w:before="375" w:after="375" w:line="240" w:lineRule="auto"/>
         <w:outlineLvl w:val="0"/>
         <w:rPr>
@@ -2678,8 +2291,8 @@
           <w:bCs/>
           <w:color w:val="000000"/>
           <w:kern w:val="36"/>
-          <w:sz w:val="48"/>
-          <w:szCs w:val="48"/>
+          <w:sz w:val="36"/>
+          <w:szCs w:val="36"/>
           <w:lang w:eastAsia="en-US"/>
         </w:rPr>
       </w:pPr>
@@ -2690,8 +2303,8 @@
           <w:bCs/>
           <w:color w:val="000000"/>
           <w:kern w:val="36"/>
-          <w:sz w:val="48"/>
-          <w:szCs w:val="48"/>
+          <w:sz w:val="36"/>
+          <w:szCs w:val="36"/>
           <w:lang w:eastAsia="en-US"/>
         </w:rPr>
         <w:t>wxPython tutorial</w:t>
@@ -2703,13 +2316,13 @@
           <w:bCs/>
           <w:color w:val="000000"/>
           <w:kern w:val="36"/>
-          <w:sz w:val="48"/>
-          <w:szCs w:val="48"/>
+          <w:sz w:val="36"/>
+          <w:szCs w:val="36"/>
           <w:lang w:eastAsia="en-US"/>
         </w:rPr>
         <w:t xml:space="preserve"> - </w:t>
       </w:r>
-      <w:hyperlink r:id="rId16" w:history="1">
+      <w:hyperlink r:id="rId18" w:history="1">
         <w:r>
           <w:rPr>
             <w:rStyle w:val="Hyperlink"/>
@@ -2717,8 +2330,8 @@
             <w:b/>
             <w:bCs/>
             <w:kern w:val="36"/>
-            <w:sz w:val="40"/>
-            <w:szCs w:val="40"/>
+            <w:sz w:val="36"/>
+            <w:szCs w:val="36"/>
             <w:lang w:eastAsia="en-US"/>
           </w:rPr>
           <w:t>http://zetcode.com/wxpython/</w:t>
@@ -2728,6 +2341,7 @@
     <w:p>
       <w:pPr>
         <w:spacing w:before="375" w:after="375" w:line="240" w:lineRule="auto"/>
+        <w:ind w:left="708"/>
         <w:outlineLvl w:val="0"/>
         <w:rPr>
           <w:rFonts w:ascii="Times New Roman" w:eastAsia="Times New Roman" w:hAnsi="Times New Roman" w:cs="Times New Roman"/>
@@ -2735,8 +2349,8 @@
           <w:bCs/>
           <w:color w:val="000000"/>
           <w:kern w:val="36"/>
-          <w:sz w:val="40"/>
-          <w:szCs w:val="40"/>
+          <w:sz w:val="36"/>
+          <w:szCs w:val="36"/>
           <w:lang w:eastAsia="en-US"/>
         </w:rPr>
       </w:pPr>
@@ -2745,18 +2359,29 @@
           <w:rStyle w:val="HTMLDefinition"/>
           <w:rFonts w:ascii="Georgia" w:hAnsi="Georgia"/>
           <w:color w:val="000000"/>
-          <w:sz w:val="40"/>
-          <w:szCs w:val="40"/>
+          <w:sz w:val="36"/>
+          <w:szCs w:val="36"/>
           <w:shd w:val="clear" w:color="auto" w:fill="FFFFFF"/>
         </w:rPr>
-        <w:t>wxPython</w:t>
-      </w:r>
-      <w:r>
-        <w:rPr>
+        <w:t>“</w:t>
+      </w:r>
+      <w:r>
+        <w:rPr>
+          <w:rStyle w:val="HTMLDefinition"/>
           <w:rFonts w:ascii="Georgia" w:hAnsi="Georgia"/>
           <w:color w:val="000000"/>
-          <w:sz w:val="40"/>
-          <w:szCs w:val="40"/>
+          <w:sz w:val="36"/>
+          <w:szCs w:val="36"/>
+          <w:shd w:val="clear" w:color="auto" w:fill="FFFFFF"/>
+        </w:rPr>
+        <w:t>wxPython</w:t>
+      </w:r>
+      <w:r>
+        <w:rPr>
+          <w:rFonts w:ascii="Georgia" w:hAnsi="Georgia"/>
+          <w:color w:val="000000"/>
+          <w:sz w:val="36"/>
+          <w:szCs w:val="36"/>
           <w:shd w:val="clear" w:color="auto" w:fill="FFFFFF"/>
         </w:rPr>
         <w:t> is a cross platform toolkit for creating desktop GUI applications. The principal author of wxPython is </w:t>
@@ -2766,8 +2391,8 @@
           <w:rStyle w:val="Emphasis"/>
           <w:rFonts w:ascii="Georgia" w:hAnsi="Georgia"/>
           <w:color w:val="000000"/>
-          <w:sz w:val="40"/>
-          <w:szCs w:val="40"/>
+          <w:sz w:val="36"/>
+          <w:szCs w:val="36"/>
           <w:shd w:val="clear" w:color="auto" w:fill="FFFFFF"/>
         </w:rPr>
         <w:t>Robin Dunn</w:t>
@@ -2776,65 +2401,75 @@
         <w:rPr>
           <w:rFonts w:ascii="Georgia" w:hAnsi="Georgia"/>
           <w:color w:val="000000"/>
-          <w:sz w:val="40"/>
-          <w:szCs w:val="40"/>
+          <w:sz w:val="36"/>
+          <w:szCs w:val="36"/>
           <w:shd w:val="clear" w:color="auto" w:fill="FFFFFF"/>
         </w:rPr>
-        <w:t xml:space="preserve">. With wxPython developers can create applications on Windows, Mac and on </w:t>
+        <w:t>. With wxPython developers can create applications on Windows, Mac and on various Unix systems. wxPython is a wrapper around wxWidgets, which is a mature cross platform C++ library.</w:t>
       </w:r>
       <w:r>
         <w:rPr>
           <w:rFonts w:ascii="Georgia" w:hAnsi="Georgia"/>
           <w:color w:val="000000"/>
-          <w:sz w:val="40"/>
-          <w:szCs w:val="40"/>
+          <w:sz w:val="36"/>
+          <w:szCs w:val="36"/>
           <w:shd w:val="clear" w:color="auto" w:fill="FFFFFF"/>
         </w:rPr>
-        <w:lastRenderedPageBreak/>
-        <w:t>various Unix systems. wxPython is a wrapper around wxWidgets, which is a mature cross platform C++ library.</w:t>
-      </w:r>
-    </w:p>
-    <w:p>
-      <w:pPr>
-        <w:rPr>
-          <w:sz w:val="44"/>
-          <w:szCs w:val="44"/>
-        </w:rPr>
-      </w:pPr>
-      <w:r>
-        <w:rPr>
-          <w:sz w:val="44"/>
-          <w:szCs w:val="44"/>
+        <w:t>”</w:t>
+      </w:r>
+    </w:p>
+    <w:p>
+      <w:pPr>
+        <w:pStyle w:val="ListParagraph"/>
+        <w:numPr>
+          <w:ilvl w:val="0"/>
+          <w:numId w:val="30"/>
+        </w:numPr>
+        <w:rPr>
+          <w:sz w:val="36"/>
+          <w:szCs w:val="36"/>
+        </w:rPr>
+      </w:pPr>
+      <w:r>
+        <w:rPr>
+          <w:sz w:val="36"/>
+          <w:szCs w:val="36"/>
         </w:rPr>
         <w:t>Examples were cut and pasted into Python files</w:t>
       </w:r>
     </w:p>
     <w:p>
       <w:pPr>
-        <w:rPr>
-          <w:sz w:val="44"/>
-          <w:szCs w:val="44"/>
-        </w:rPr>
-      </w:pPr>
-      <w:r>
-        <w:rPr>
-          <w:sz w:val="44"/>
-          <w:szCs w:val="44"/>
+        <w:pStyle w:val="ListParagraph"/>
+        <w:numPr>
+          <w:ilvl w:val="0"/>
+          <w:numId w:val="30"/>
+        </w:numPr>
+        <w:rPr>
+          <w:sz w:val="36"/>
+          <w:szCs w:val="36"/>
+        </w:rPr>
+      </w:pPr>
+      <w:r>
+        <w:rPr>
+          <w:sz w:val="36"/>
+          <w:szCs w:val="36"/>
         </w:rPr>
         <w:t>Absent from the tutorial are “.png” graphics files</w:t>
       </w:r>
     </w:p>
     <w:p>
       <w:pPr>
-        <w:rPr>
-          <w:sz w:val="44"/>
-          <w:szCs w:val="44"/>
-        </w:rPr>
-      </w:pPr>
-      <w:r>
-        <w:rPr>
-          <w:sz w:val="44"/>
-          <w:szCs w:val="44"/>
+        <w:ind w:left="708"/>
+        <w:rPr>
+          <w:sz w:val="36"/>
+          <w:szCs w:val="36"/>
+        </w:rPr>
+      </w:pPr>
+      <w:r>
+        <w:rPr>
+          <w:sz w:val="36"/>
+          <w:szCs w:val="36"/>
         </w:rPr>
         <w:t>Graphic files were created manually</w:t>
       </w:r>
@@ -2935,7 +2570,47 @@
           <w:sz w:val="44"/>
           <w:szCs w:val="44"/>
         </w:rPr>
-        <w:t>filebrowsebutton.py – implements directory / file specification / input</w:t>
+        <w:t>filebrowsebutton.py</w:t>
+      </w:r>
+    </w:p>
+    <w:p>
+      <w:pPr>
+        <w:pStyle w:val="ListParagraph"/>
+        <w:numPr>
+          <w:ilvl w:val="1"/>
+          <w:numId w:val="13"/>
+        </w:numPr>
+        <w:rPr>
+          <w:sz w:val="44"/>
+          <w:szCs w:val="44"/>
+        </w:rPr>
+      </w:pPr>
+      <w:r>
+        <w:rPr>
+          <w:sz w:val="44"/>
+          <w:szCs w:val="44"/>
+        </w:rPr>
+        <w:t>From the NET</w:t>
+      </w:r>
+    </w:p>
+    <w:p>
+      <w:pPr>
+        <w:pStyle w:val="ListParagraph"/>
+        <w:numPr>
+          <w:ilvl w:val="1"/>
+          <w:numId w:val="13"/>
+        </w:numPr>
+        <w:rPr>
+          <w:sz w:val="44"/>
+          <w:szCs w:val="44"/>
+        </w:rPr>
+      </w:pPr>
+      <w:r>
+        <w:rPr>
+          <w:sz w:val="44"/>
+          <w:szCs w:val="44"/>
+        </w:rPr>
+        <w:t>implements directory / file specification / input</w:t>
       </w:r>
     </w:p>
     <w:p>
@@ -2955,42 +2630,91 @@
           <w:sz w:val="44"/>
           <w:szCs w:val="44"/>
         </w:rPr>
-        <w:t>properties.py – read, write, parse properties files</w:t>
-      </w:r>
-    </w:p>
-    <w:p>
-      <w:pPr>
-        <w:rPr>
-          <w:sz w:val="44"/>
-          <w:szCs w:val="44"/>
-        </w:rPr>
-      </w:pPr>
-    </w:p>
-    <w:p>
-      <w:pPr>
-        <w:rPr>
-          <w:sz w:val="44"/>
-          <w:szCs w:val="44"/>
-        </w:rPr>
-      </w:pPr>
-      <w:r>
-        <w:rPr>
-          <w:sz w:val="44"/>
-          <w:szCs w:val="44"/>
-        </w:rPr>
-        <w:t>findFile.py layout</w:t>
+        <w:t>properties.py</w:t>
+      </w:r>
+    </w:p>
+    <w:p>
+      <w:pPr>
+        <w:pStyle w:val="ListParagraph"/>
+        <w:numPr>
+          <w:ilvl w:val="1"/>
+          <w:numId w:val="13"/>
+        </w:numPr>
+        <w:rPr>
+          <w:sz w:val="44"/>
+          <w:szCs w:val="44"/>
+        </w:rPr>
+      </w:pPr>
+      <w:r>
+        <w:rPr>
+          <w:sz w:val="44"/>
+          <w:szCs w:val="44"/>
+        </w:rPr>
+        <w:t>From the NET</w:t>
+      </w:r>
+    </w:p>
+    <w:p>
+      <w:pPr>
+        <w:pStyle w:val="ListParagraph"/>
+        <w:numPr>
+          <w:ilvl w:val="1"/>
+          <w:numId w:val="13"/>
+        </w:numPr>
+        <w:rPr>
+          <w:sz w:val="44"/>
+          <w:szCs w:val="44"/>
+        </w:rPr>
+      </w:pPr>
+      <w:r>
+        <w:rPr>
+          <w:sz w:val="44"/>
+          <w:szCs w:val="44"/>
+        </w:rPr>
+        <w:t>read, write, parse properties files</w:t>
+      </w:r>
+    </w:p>
+    <w:p>
+      <w:pPr>
+        <w:rPr>
+          <w:sz w:val="44"/>
+          <w:szCs w:val="44"/>
+        </w:rPr>
+      </w:pPr>
+    </w:p>
+    <w:p>
+      <w:pPr>
+        <w:rPr>
+          <w:sz w:val="44"/>
+          <w:szCs w:val="44"/>
+        </w:rPr>
+      </w:pPr>
+      <w:r>
+        <w:rPr>
+          <w:sz w:val="44"/>
+          <w:szCs w:val="44"/>
+        </w:rPr>
+        <w:t xml:space="preserve">findFile.py </w:t>
+      </w:r>
+      <w:r>
+        <w:rPr>
+          <w:sz w:val="44"/>
+          <w:szCs w:val="44"/>
+        </w:rPr>
+        <w:t>functions</w:t>
       </w:r>
     </w:p>
     <w:p>
       <w:pPr>
         <w:ind w:left="708"/>
         <w:rPr>
-          <w:sz w:val="44"/>
-          <w:szCs w:val="44"/>
-        </w:rPr>
-      </w:pPr>
-      <w:r>
-        <w:rPr>
+          <w:b/>
+          <w:sz w:val="44"/>
+          <w:szCs w:val="44"/>
+        </w:rPr>
+      </w:pPr>
+      <w:r>
+        <w:rPr>
+          <w:b/>
           <w:sz w:val="44"/>
           <w:szCs w:val="44"/>
         </w:rPr>
@@ -3054,7 +2778,6 @@
           <w:sz w:val="44"/>
           <w:szCs w:val="44"/>
         </w:rPr>
-        <w:lastRenderedPageBreak/>
         <w:t>Setup input update actions</w:t>
       </w:r>
     </w:p>
@@ -3091,15 +2814,18 @@
       <w:pPr>
         <w:ind w:left="708"/>
         <w:rPr>
-          <w:sz w:val="44"/>
-          <w:szCs w:val="44"/>
-        </w:rPr>
-      </w:pPr>
-      <w:r>
-        <w:rPr>
-          <w:sz w:val="44"/>
-          <w:szCs w:val="44"/>
-        </w:rPr>
+          <w:b/>
+          <w:sz w:val="44"/>
+          <w:szCs w:val="44"/>
+        </w:rPr>
+      </w:pPr>
+      <w:r>
+        <w:rPr>
+          <w:b/>
+          <w:sz w:val="44"/>
+          <w:szCs w:val="44"/>
+        </w:rPr>
+        <w:lastRenderedPageBreak/>
         <w:t>search</w:t>
       </w:r>
     </w:p>
@@ -3193,24 +2919,32 @@
           <w:highlight w:val="yellow"/>
         </w:rPr>
       </w:pPr>
-      <w:bookmarkStart w:id="3" w:name="_Hlk512874934"/>
+      <w:bookmarkStart w:id="4" w:name="_Hlk512874934"/>
     </w:p>
     <w:p>
       <w:pPr>
         <w:ind w:left="708"/>
         <w:rPr>
-          <w:i/>
-          <w:sz w:val="44"/>
-          <w:szCs w:val="44"/>
-        </w:rPr>
-      </w:pPr>
-      <w:r>
-        <w:rPr>
-          <w:i/>
-          <w:sz w:val="44"/>
-          <w:szCs w:val="44"/>
-        </w:rPr>
-        <w:t>On…</w:t>
+          <w:b/>
+          <w:sz w:val="44"/>
+          <w:szCs w:val="44"/>
+        </w:rPr>
+      </w:pPr>
+      <w:r>
+        <w:rPr>
+          <w:b/>
+          <w:sz w:val="44"/>
+          <w:szCs w:val="44"/>
+        </w:rPr>
+        <w:t>on</w:t>
+      </w:r>
+      <w:r>
+        <w:rPr>
+          <w:b/>
+          <w:sz w:val="44"/>
+          <w:szCs w:val="44"/>
+        </w:rPr>
+        <w:t>…</w:t>
       </w:r>
     </w:p>
     <w:p>
@@ -3218,53 +2952,62 @@
         <w:pStyle w:val="ListParagraph"/>
         <w:numPr>
           <w:ilvl w:val="0"/>
-          <w:numId w:val="15"/>
+          <w:numId w:val="28"/>
         </w:numPr>
         <w:rPr>
           <w:sz w:val="44"/>
           <w:szCs w:val="44"/>
+        </w:rPr>
+      </w:pPr>
+      <w:r>
+        <w:rPr>
+          <w:sz w:val="44"/>
+          <w:szCs w:val="44"/>
+        </w:rPr>
+        <w:t>Perform action</w:t>
+      </w:r>
+      <w:r>
+        <w:rPr>
+          <w:sz w:val="44"/>
+          <w:szCs w:val="44"/>
+        </w:rPr>
+        <w:t xml:space="preserve"> based on user input action</w:t>
+      </w:r>
+    </w:p>
+    <w:p>
+      <w:pPr>
+        <w:ind w:left="708"/>
+        <w:rPr>
+          <w:sz w:val="44"/>
+          <w:szCs w:val="44"/>
           <w:highlight w:val="yellow"/>
         </w:rPr>
       </w:pPr>
-      <w:r>
-        <w:rPr>
-          <w:sz w:val="44"/>
-          <w:szCs w:val="44"/>
-        </w:rPr>
-        <w:t>Perform action</w:t>
-      </w:r>
-      <w:r>
-        <w:rPr>
-          <w:sz w:val="44"/>
-          <w:szCs w:val="44"/>
-        </w:rPr>
-        <w:t xml:space="preserve"> based on user input action</w:t>
-      </w:r>
     </w:p>
     <w:p>
       <w:pPr>
         <w:ind w:left="708"/>
         <w:rPr>
-          <w:sz w:val="44"/>
-          <w:szCs w:val="44"/>
-          <w:highlight w:val="yellow"/>
-        </w:rPr>
-      </w:pPr>
-    </w:p>
-    <w:p>
-      <w:pPr>
-        <w:ind w:left="708"/>
-        <w:rPr>
-          <w:sz w:val="44"/>
-          <w:szCs w:val="44"/>
-        </w:rPr>
-      </w:pPr>
-      <w:r>
-        <w:rPr>
-          <w:sz w:val="44"/>
-          <w:szCs w:val="44"/>
-        </w:rPr>
-        <w:t>On…Change</w:t>
+          <w:b/>
+          <w:sz w:val="44"/>
+          <w:szCs w:val="44"/>
+        </w:rPr>
+      </w:pPr>
+      <w:r>
+        <w:rPr>
+          <w:b/>
+          <w:sz w:val="44"/>
+          <w:szCs w:val="44"/>
+        </w:rPr>
+        <w:t>on</w:t>
+      </w:r>
+      <w:r>
+        <w:rPr>
+          <w:b/>
+          <w:sz w:val="44"/>
+          <w:szCs w:val="44"/>
+        </w:rPr>
+        <w:t>…Change</w:t>
       </w:r>
     </w:p>
     <w:p>
@@ -3307,7 +3050,7 @@
         </w:rPr>
         <w:t xml:space="preserve"> action</w:t>
       </w:r>
-      <w:bookmarkEnd w:id="3"/>
+      <w:bookmarkEnd w:id="4"/>
     </w:p>
     <w:p>
       <w:pPr>
@@ -3322,12 +3065,14 @@
       <w:pPr>
         <w:ind w:left="708"/>
         <w:rPr>
-          <w:sz w:val="44"/>
-          <w:szCs w:val="44"/>
-        </w:rPr>
-      </w:pPr>
-      <w:r>
-        <w:rPr>
+          <w:b/>
+          <w:sz w:val="44"/>
+          <w:szCs w:val="44"/>
+        </w:rPr>
+      </w:pPr>
+      <w:r>
+        <w:rPr>
+          <w:b/>
           <w:sz w:val="44"/>
           <w:szCs w:val="44"/>
         </w:rPr>
@@ -3371,7 +3116,6 @@
           <w:sz w:val="44"/>
           <w:szCs w:val="44"/>
         </w:rPr>
-        <w:lastRenderedPageBreak/>
         <w:t>Setting may be updated</w:t>
       </w:r>
     </w:p>
@@ -3388,12 +3132,14 @@
       <w:pPr>
         <w:ind w:left="708"/>
         <w:rPr>
-          <w:sz w:val="44"/>
-          <w:szCs w:val="44"/>
-        </w:rPr>
-      </w:pPr>
-      <w:r>
-        <w:rPr>
+          <w:b/>
+          <w:sz w:val="44"/>
+          <w:szCs w:val="44"/>
+        </w:rPr>
+      </w:pPr>
+      <w:r>
+        <w:rPr>
+          <w:b/>
           <w:sz w:val="44"/>
           <w:szCs w:val="44"/>
         </w:rPr>
@@ -3401,6 +3147,7 @@
       </w:r>
       <w:r>
         <w:rPr>
+          <w:b/>
           <w:sz w:val="44"/>
           <w:szCs w:val="44"/>
         </w:rPr>
@@ -3424,6 +3171,7 @@
           <w:sz w:val="44"/>
           <w:szCs w:val="44"/>
         </w:rPr>
+        <w:lastRenderedPageBreak/>
         <w:t>Store value for saving in Properties file</w:t>
       </w:r>
     </w:p>
@@ -3460,12 +3208,14 @@
       <w:pPr>
         <w:ind w:left="708"/>
         <w:rPr>
-          <w:sz w:val="44"/>
-          <w:szCs w:val="44"/>
-        </w:rPr>
-      </w:pPr>
-      <w:r>
-        <w:rPr>
+          <w:b/>
+          <w:sz w:val="44"/>
+          <w:szCs w:val="44"/>
+        </w:rPr>
+      </w:pPr>
+      <w:r>
+        <w:rPr>
+          <w:b/>
           <w:sz w:val="44"/>
           <w:szCs w:val="44"/>
         </w:rPr>
@@ -3743,7 +3493,6 @@
           <w:sz w:val="44"/>
           <w:szCs w:val="44"/>
         </w:rPr>
-        <w:lastRenderedPageBreak/>
         <w:t xml:space="preserve"> </w:t>
       </w:r>
       <w:r>
@@ -3756,11 +3505,18 @@
       <w:r>
         <w:rPr>
           <w:b/>
-          <w:i/>
-          <w:sz w:val="44"/>
-          <w:szCs w:val="44"/>
-        </w:rPr>
-        <w:t>On…Change</w:t>
+          <w:sz w:val="44"/>
+          <w:szCs w:val="44"/>
+        </w:rPr>
+        <w:t>on</w:t>
+      </w:r>
+      <w:r>
+        <w:rPr>
+          <w:b/>
+          <w:sz w:val="44"/>
+          <w:szCs w:val="44"/>
+        </w:rPr>
+        <w:t>…Change</w:t>
       </w:r>
     </w:p>
     <w:p>
@@ -3802,16 +3558,30 @@
           <w:sz w:val="44"/>
           <w:szCs w:val="44"/>
         </w:rPr>
+        <w:t xml:space="preserve"> </w:t>
+      </w:r>
+      <w:r>
+        <w:rPr>
+          <w:sz w:val="44"/>
+          <w:szCs w:val="44"/>
+        </w:rPr>
         <w:t xml:space="preserve">Field changes invoke </w:t>
       </w:r>
       <w:r>
         <w:rPr>
           <w:b/>
-          <w:i/>
-          <w:sz w:val="44"/>
-          <w:szCs w:val="44"/>
-        </w:rPr>
-        <w:t>On…Change</w:t>
+          <w:sz w:val="44"/>
+          <w:szCs w:val="44"/>
+        </w:rPr>
+        <w:t>on</w:t>
+      </w:r>
+      <w:r>
+        <w:rPr>
+          <w:b/>
+          <w:sz w:val="44"/>
+          <w:szCs w:val="44"/>
+        </w:rPr>
+        <w:t>…Change</w:t>
       </w:r>
       <w:r>
         <w:rPr>
@@ -3860,6 +3630,7 @@
           <w:sz w:val="44"/>
           <w:szCs w:val="44"/>
         </w:rPr>
+        <w:lastRenderedPageBreak/>
         <w:t>Save</w:t>
       </w:r>
       <w:r>
@@ -4067,11 +3838,18 @@
       <w:r>
         <w:rPr>
           <w:b/>
-          <w:i/>
-          <w:sz w:val="44"/>
-          <w:szCs w:val="44"/>
-        </w:rPr>
-        <w:t>On…Change</w:t>
+          <w:sz w:val="44"/>
+          <w:szCs w:val="44"/>
+        </w:rPr>
+        <w:t>on</w:t>
+      </w:r>
+      <w:r>
+        <w:rPr>
+          <w:b/>
+          <w:sz w:val="44"/>
+          <w:szCs w:val="44"/>
+        </w:rPr>
+        <w:t>…Change</w:t>
       </w:r>
       <w:r>
         <w:rPr>
@@ -4095,7 +3873,21 @@
           <w:sz w:val="44"/>
           <w:szCs w:val="44"/>
         </w:rPr>
-        <w:t>3.Define On…Change function to</w:t>
+        <w:t xml:space="preserve">3.Define </w:t>
+      </w:r>
+      <w:r>
+        <w:rPr>
+          <w:sz w:val="44"/>
+          <w:szCs w:val="44"/>
+        </w:rPr>
+        <w:t>on</w:t>
+      </w:r>
+      <w:r>
+        <w:rPr>
+          <w:sz w:val="44"/>
+          <w:szCs w:val="44"/>
+        </w:rPr>
+        <w:t>…Change function to</w:t>
       </w:r>
     </w:p>
     <w:p>
@@ -4170,7 +3962,6 @@
           <w:sz w:val="44"/>
           <w:szCs w:val="44"/>
         </w:rPr>
-        <w:lastRenderedPageBreak/>
         <w:br w:type="page"/>
       </w:r>
     </w:p>
@@ -4204,7 +3995,7 @@
           <w:szCs w:val="40"/>
         </w:rPr>
       </w:pPr>
-      <w:hyperlink r:id="rId17" w:history="1">
+      <w:hyperlink r:id="rId19" w:history="1">
         <w:r>
           <w:rPr>
             <w:rStyle w:val="Hyperlink"/>
@@ -4300,182 +4091,6 @@
             <wp:extent cx="4747671" cy="3696020"/>
             <wp:effectExtent l="0" t="0" r="0" b="0"/>
             <wp:docPr id="2" name="Picture 2"/>
-            <wp:cNvGraphicFramePr>
-              <a:graphicFrameLocks xmlns:a="http://schemas.openxmlformats.org/drawingml/2006/main" noChangeAspect="1"/>
-            </wp:cNvGraphicFramePr>
-            <a:graphic xmlns:a="http://schemas.openxmlformats.org/drawingml/2006/main">
-              <a:graphicData uri="http://schemas.openxmlformats.org/drawingml/2006/picture">
-                <pic:pic xmlns:pic="http://schemas.openxmlformats.org/drawingml/2006/picture">
-                  <pic:nvPicPr>
-                    <pic:cNvPr id="1" name=""/>
-                    <pic:cNvPicPr/>
-                  </pic:nvPicPr>
-                  <pic:blipFill>
-                    <a:blip r:embed="rId18"/>
-                    <a:stretch>
-                      <a:fillRect/>
-                    </a:stretch>
-                  </pic:blipFill>
-                  <pic:spPr>
-                    <a:xfrm>
-                      <a:off x="0" y="0"/>
-                      <a:ext cx="4747671" cy="3696020"/>
-                    </a:xfrm>
-                    <a:prstGeom prst="rect">
-                      <a:avLst/>
-                    </a:prstGeom>
-                  </pic:spPr>
-                </pic:pic>
-              </a:graphicData>
-            </a:graphic>
-          </wp:inline>
-        </w:drawing>
-      </w:r>
-    </w:p>
-    <w:p>
-      <w:pPr>
-        <w:pStyle w:val="ListParagraph"/>
-        <w:ind w:left="708"/>
-        <w:rPr>
-          <w:sz w:val="36"/>
-          <w:szCs w:val="36"/>
-        </w:rPr>
-      </w:pPr>
-      <w:r>
-        <w:rPr>
-          <w:sz w:val="36"/>
-          <w:szCs w:val="36"/>
-        </w:rPr>
-        <w:t>Startup window, executing above …_64.exe</w:t>
-      </w:r>
-    </w:p>
-    <w:p>
-      <w:pPr>
-        <w:pStyle w:val="ListParagraph"/>
-        <w:ind w:left="0"/>
-        <w:rPr>
-          <w:sz w:val="36"/>
-          <w:szCs w:val="36"/>
-        </w:rPr>
-      </w:pPr>
-    </w:p>
-    <w:p>
-      <w:pPr>
-        <w:pStyle w:val="ListParagraph"/>
-        <w:ind w:left="0"/>
-        <w:rPr>
-          <w:sz w:val="36"/>
-          <w:szCs w:val="36"/>
-        </w:rPr>
-      </w:pPr>
-    </w:p>
-    <w:p>
-      <w:pPr>
-        <w:pStyle w:val="ListParagraph"/>
-        <w:ind w:left="0"/>
-        <w:rPr>
-          <w:sz w:val="36"/>
-          <w:szCs w:val="36"/>
-        </w:rPr>
-      </w:pPr>
-      <w:r>
-        <w:rPr>
-          <w:noProof/>
-        </w:rPr>
-        <w:lastRenderedPageBreak/>
-        <w:drawing>
-          <wp:inline distT="0" distB="0" distL="0" distR="0" wp14:anchorId="54D88D3C" wp14:editId="12AF1D3A">
-            <wp:extent cx="4747671" cy="3696020"/>
-            <wp:effectExtent l="0" t="0" r="0" b="0"/>
-            <wp:docPr id="3" name="Picture 3"/>
-            <wp:cNvGraphicFramePr>
-              <a:graphicFrameLocks xmlns:a="http://schemas.openxmlformats.org/drawingml/2006/main" noChangeAspect="1"/>
-            </wp:cNvGraphicFramePr>
-            <a:graphic xmlns:a="http://schemas.openxmlformats.org/drawingml/2006/main">
-              <a:graphicData uri="http://schemas.openxmlformats.org/drawingml/2006/picture">
-                <pic:pic xmlns:pic="http://schemas.openxmlformats.org/drawingml/2006/picture">
-                  <pic:nvPicPr>
-                    <pic:cNvPr id="1" name=""/>
-                    <pic:cNvPicPr/>
-                  </pic:nvPicPr>
-                  <pic:blipFill>
-                    <a:blip r:embed="rId19"/>
-                    <a:stretch>
-                      <a:fillRect/>
-                    </a:stretch>
-                  </pic:blipFill>
-                  <pic:spPr>
-                    <a:xfrm>
-                      <a:off x="0" y="0"/>
-                      <a:ext cx="4747671" cy="3696020"/>
-                    </a:xfrm>
-                    <a:prstGeom prst="rect">
-                      <a:avLst/>
-                    </a:prstGeom>
-                  </pic:spPr>
-                </pic:pic>
-              </a:graphicData>
-            </a:graphic>
-          </wp:inline>
-        </w:drawing>
-      </w:r>
-    </w:p>
-    <w:p>
-      <w:pPr>
-        <w:pStyle w:val="ListParagraph"/>
-        <w:ind w:left="0"/>
-        <w:rPr>
-          <w:sz w:val="36"/>
-          <w:szCs w:val="36"/>
-        </w:rPr>
-      </w:pPr>
-      <w:r>
-        <w:rPr>
-          <w:sz w:val="36"/>
-          <w:szCs w:val="36"/>
-        </w:rPr>
-        <w:t>Processing – Takes minutes</w:t>
-      </w:r>
-    </w:p>
-    <w:p>
-      <w:pPr>
-        <w:pStyle w:val="ListParagraph"/>
-        <w:ind w:left="0"/>
-        <w:rPr>
-          <w:sz w:val="36"/>
-          <w:szCs w:val="36"/>
-        </w:rPr>
-      </w:pPr>
-    </w:p>
-    <w:p>
-      <w:pPr>
-        <w:pStyle w:val="ListParagraph"/>
-        <w:ind w:left="0"/>
-        <w:rPr>
-          <w:sz w:val="36"/>
-          <w:szCs w:val="36"/>
-        </w:rPr>
-      </w:pPr>
-    </w:p>
-    <w:p>
-      <w:pPr>
-        <w:pStyle w:val="ListParagraph"/>
-        <w:ind w:left="0"/>
-        <w:rPr>
-          <w:sz w:val="36"/>
-          <w:szCs w:val="36"/>
-        </w:rPr>
-      </w:pPr>
-      <w:r>
-        <w:rPr>
-          <w:noProof/>
-        </w:rPr>
-        <w:lastRenderedPageBreak/>
-        <w:drawing>
-          <wp:inline distT="0" distB="0" distL="0" distR="0" wp14:anchorId="6E8214C2" wp14:editId="0F6355DC">
-            <wp:extent cx="4747671" cy="3696020"/>
-            <wp:effectExtent l="0" t="0" r="0" b="0"/>
-            <wp:docPr id="4" name="Picture 4"/>
             <wp:cNvGraphicFramePr>
               <a:graphicFrameLocks xmlns:a="http://schemas.openxmlformats.org/drawingml/2006/main" noChangeAspect="1"/>
             </wp:cNvGraphicFramePr>
@@ -4511,7 +4126,7 @@
     <w:p>
       <w:pPr>
         <w:pStyle w:val="ListParagraph"/>
-        <w:ind w:left="0"/>
+        <w:ind w:left="708"/>
         <w:rPr>
           <w:sz w:val="36"/>
           <w:szCs w:val="36"/>
@@ -4522,84 +4137,48 @@
           <w:sz w:val="36"/>
           <w:szCs w:val="36"/>
         </w:rPr>
-        <w:t>At end</w:t>
-      </w:r>
-      <w:r>
+        <w:t>Startup window, executing above …_64.exe</w:t>
+      </w:r>
+    </w:p>
+    <w:p>
+      <w:pPr>
+        <w:pStyle w:val="ListParagraph"/>
+        <w:ind w:left="0"/>
         <w:rPr>
           <w:sz w:val="36"/>
           <w:szCs w:val="36"/>
         </w:rPr>
-        <w:t xml:space="preserve"> of installing</w:t>
-      </w:r>
-    </w:p>
-    <w:p>
-      <w:pPr>
+      </w:pPr>
+    </w:p>
+    <w:p>
+      <w:pPr>
+        <w:pStyle w:val="ListParagraph"/>
+        <w:ind w:left="0"/>
         <w:rPr>
           <w:sz w:val="36"/>
           <w:szCs w:val="36"/>
         </w:rPr>
       </w:pPr>
-      <w:r>
+    </w:p>
+    <w:p>
+      <w:pPr>
+        <w:pStyle w:val="ListParagraph"/>
+        <w:ind w:left="0"/>
         <w:rPr>
           <w:sz w:val="36"/>
           <w:szCs w:val="36"/>
         </w:rPr>
-        <w:br w:type="page"/>
-      </w:r>
-    </w:p>
-    <w:p>
-      <w:pPr>
-        <w:pStyle w:val="ListParagraph"/>
-        <w:ind w:left="0"/>
-        <w:rPr>
-          <w:sz w:val="36"/>
-          <w:szCs w:val="36"/>
-        </w:rPr>
-      </w:pPr>
-    </w:p>
-    <w:p>
-      <w:pPr>
-        <w:pStyle w:val="ListParagraph"/>
-        <w:ind w:left="0"/>
-        <w:rPr>
-          <w:sz w:val="36"/>
-          <w:szCs w:val="36"/>
-        </w:rPr>
-      </w:pPr>
-      <w:r>
-        <w:rPr>
-          <w:sz w:val="36"/>
-          <w:szCs w:val="36"/>
-        </w:rPr>
-        <w:t>Updating Anaconda</w:t>
-      </w:r>
-    </w:p>
-    <w:p>
-      <w:pPr>
-        <w:pStyle w:val="ListParagraph"/>
-        <w:ind w:left="0"/>
-        <w:rPr>
-          <w:sz w:val="36"/>
-          <w:szCs w:val="36"/>
-        </w:rPr>
-      </w:pPr>
-    </w:p>
-    <w:p>
-      <w:pPr>
-        <w:rPr>
-          <w:sz w:val="36"/>
-          <w:szCs w:val="36"/>
-        </w:rPr>
       </w:pPr>
       <w:r>
         <w:rPr>
           <w:noProof/>
         </w:rPr>
+        <w:lastRenderedPageBreak/>
         <w:drawing>
-          <wp:inline distT="0" distB="0" distL="0" distR="0" wp14:anchorId="7B0CEF46" wp14:editId="7D519E49">
-            <wp:extent cx="5943600" cy="4883150"/>
+          <wp:inline distT="0" distB="0" distL="0" distR="0" wp14:anchorId="54D88D3C" wp14:editId="12AF1D3A">
+            <wp:extent cx="4747671" cy="3696020"/>
             <wp:effectExtent l="0" t="0" r="0" b="0"/>
-            <wp:docPr id="7" name="Picture 7"/>
+            <wp:docPr id="3" name="Picture 3"/>
             <wp:cNvGraphicFramePr>
               <a:graphicFrameLocks xmlns:a="http://schemas.openxmlformats.org/drawingml/2006/main" noChangeAspect="1"/>
             </wp:cNvGraphicFramePr>
@@ -4619,7 +4198,7 @@
                   <pic:spPr>
                     <a:xfrm>
                       <a:off x="0" y="0"/>
-                      <a:ext cx="5943600" cy="4883150"/>
+                      <a:ext cx="4747671" cy="3696020"/>
                     </a:xfrm>
                     <a:prstGeom prst="rect">
                       <a:avLst/>
@@ -4634,59 +4213,60 @@
     </w:p>
     <w:p>
       <w:pPr>
+        <w:pStyle w:val="ListParagraph"/>
+        <w:ind w:left="0"/>
         <w:rPr>
           <w:sz w:val="36"/>
           <w:szCs w:val="36"/>
         </w:rPr>
       </w:pPr>
-    </w:p>
-    <w:p>
-      <w:pPr>
+      <w:r>
         <w:rPr>
           <w:sz w:val="36"/>
           <w:szCs w:val="36"/>
         </w:rPr>
-      </w:pPr>
-      <w:r>
+        <w:t>Processing – Takes minutes</w:t>
+      </w:r>
+    </w:p>
+    <w:p>
+      <w:pPr>
+        <w:pStyle w:val="ListParagraph"/>
+        <w:ind w:left="0"/>
         <w:rPr>
           <w:sz w:val="36"/>
           <w:szCs w:val="36"/>
         </w:rPr>
-        <w:br w:type="page"/>
-      </w:r>
-    </w:p>
-    <w:p>
-      <w:pPr>
+      </w:pPr>
+    </w:p>
+    <w:p>
+      <w:pPr>
+        <w:pStyle w:val="ListParagraph"/>
+        <w:ind w:left="0"/>
         <w:rPr>
           <w:sz w:val="36"/>
           <w:szCs w:val="36"/>
         </w:rPr>
       </w:pPr>
-      <w:r>
+    </w:p>
+    <w:p>
+      <w:pPr>
+        <w:pStyle w:val="ListParagraph"/>
+        <w:ind w:left="0"/>
         <w:rPr>
           <w:sz w:val="36"/>
           <w:szCs w:val="36"/>
         </w:rPr>
+      </w:pPr>
+      <w:r>
+        <w:rPr>
+          <w:noProof/>
+        </w:rPr>
         <w:lastRenderedPageBreak/>
-        <w:t>Update conda command</w:t>
-      </w:r>
-    </w:p>
-    <w:p>
-      <w:pPr>
-        <w:rPr>
-          <w:sz w:val="36"/>
-          <w:szCs w:val="36"/>
-        </w:rPr>
-      </w:pPr>
-      <w:r>
-        <w:rPr>
-          <w:noProof/>
-        </w:rPr>
         <w:drawing>
-          <wp:inline distT="0" distB="0" distL="0" distR="0" wp14:anchorId="197220B1" wp14:editId="7E51C23C">
-            <wp:extent cx="5943600" cy="4407535"/>
+          <wp:inline distT="0" distB="0" distL="0" distR="0" wp14:anchorId="6E8214C2" wp14:editId="0F6355DC">
+            <wp:extent cx="4747671" cy="3696020"/>
             <wp:effectExtent l="0" t="0" r="0" b="0"/>
-            <wp:docPr id="8" name="Picture 8"/>
+            <wp:docPr id="4" name="Picture 4"/>
             <wp:cNvGraphicFramePr>
               <a:graphicFrameLocks xmlns:a="http://schemas.openxmlformats.org/drawingml/2006/main" noChangeAspect="1"/>
             </wp:cNvGraphicFramePr>
@@ -4706,7 +4286,7 @@
                   <pic:spPr>
                     <a:xfrm>
                       <a:off x="0" y="0"/>
-                      <a:ext cx="5943600" cy="4407535"/>
+                      <a:ext cx="4747671" cy="3696020"/>
                     </a:xfrm>
                     <a:prstGeom prst="rect">
                       <a:avLst/>
@@ -4718,67 +4298,71 @@
           </wp:inline>
         </w:drawing>
       </w:r>
-      <w:r>
+    </w:p>
+    <w:p>
+      <w:pPr>
+        <w:pStyle w:val="ListParagraph"/>
+        <w:ind w:left="0"/>
         <w:rPr>
           <w:sz w:val="36"/>
           <w:szCs w:val="36"/>
         </w:rPr>
-        <w:br w:type="page"/>
-      </w:r>
-    </w:p>
-    <w:p>
-      <w:pPr>
-        <w:pStyle w:val="ListParagraph"/>
-        <w:ind w:left="0"/>
+      </w:pPr>
+      <w:r>
         <w:rPr>
           <w:sz w:val="36"/>
           <w:szCs w:val="36"/>
         </w:rPr>
-      </w:pPr>
-    </w:p>
-    <w:p>
-      <w:pPr>
-        <w:pStyle w:val="ListParagraph"/>
-        <w:ind w:left="0"/>
+        <w:t>At end</w:t>
+      </w:r>
+      <w:r>
         <w:rPr>
           <w:sz w:val="36"/>
           <w:szCs w:val="36"/>
         </w:rPr>
-      </w:pPr>
-      <w:r>
+        <w:t xml:space="preserve"> of installing</w:t>
+      </w:r>
+    </w:p>
+    <w:p>
+      <w:pPr>
         <w:rPr>
           <w:sz w:val="36"/>
           <w:szCs w:val="36"/>
         </w:rPr>
-        <w:t xml:space="preserve">Adding </w:t>
-      </w:r>
+      </w:pPr>
       <w:r>
         <w:rPr>
           <w:sz w:val="36"/>
           <w:szCs w:val="36"/>
         </w:rPr>
-        <w:t>Graphics Support (</w:t>
-      </w:r>
-      <w:r>
+        <w:br w:type="page"/>
+      </w:r>
+    </w:p>
+    <w:p>
+      <w:pPr>
+        <w:pStyle w:val="ListParagraph"/>
+        <w:ind w:left="0"/>
         <w:rPr>
           <w:sz w:val="36"/>
           <w:szCs w:val="36"/>
         </w:rPr>
-        <w:t>wxPython</w:t>
-      </w:r>
-      <w:r>
+      </w:pPr>
+    </w:p>
+    <w:p>
+      <w:pPr>
+        <w:pStyle w:val="ListParagraph"/>
+        <w:ind w:left="0"/>
         <w:rPr>
           <w:sz w:val="36"/>
           <w:szCs w:val="36"/>
         </w:rPr>
-        <w:t>)</w:t>
-      </w:r>
+      </w:pPr>
       <w:r>
         <w:rPr>
           <w:sz w:val="36"/>
           <w:szCs w:val="36"/>
         </w:rPr>
-        <w:t xml:space="preserve"> via Anaconda Shell</w:t>
+        <w:t>Updating Anaconda</w:t>
       </w:r>
     </w:p>
     <w:p>
@@ -4790,15 +4374,23 @@
           <w:szCs w:val="36"/>
         </w:rPr>
       </w:pPr>
+    </w:p>
+    <w:p>
+      <w:pPr>
+        <w:rPr>
+          <w:sz w:val="36"/>
+          <w:szCs w:val="36"/>
+        </w:rPr>
+      </w:pPr>
       <w:r>
         <w:rPr>
           <w:noProof/>
         </w:rPr>
         <w:drawing>
-          <wp:inline distT="0" distB="0" distL="0" distR="0" wp14:anchorId="3EBF0998" wp14:editId="2A7360D2">
-            <wp:extent cx="5943600" cy="4705350"/>
+          <wp:inline distT="0" distB="0" distL="0" distR="0" wp14:anchorId="7B0CEF46" wp14:editId="7D519E49">
+            <wp:extent cx="5943600" cy="4883150"/>
             <wp:effectExtent l="0" t="0" r="0" b="0"/>
-            <wp:docPr id="5" name="Picture 5"/>
+            <wp:docPr id="7" name="Picture 7"/>
             <wp:cNvGraphicFramePr>
               <a:graphicFrameLocks xmlns:a="http://schemas.openxmlformats.org/drawingml/2006/main" noChangeAspect="1"/>
             </wp:cNvGraphicFramePr>
@@ -4818,7 +4410,7 @@
                   <pic:spPr>
                     <a:xfrm>
                       <a:off x="0" y="0"/>
-                      <a:ext cx="5943600" cy="4705350"/>
+                      <a:ext cx="5943600" cy="4883150"/>
                     </a:xfrm>
                     <a:prstGeom prst="rect">
                       <a:avLst/>
@@ -4833,35 +4425,29 @@
     </w:p>
     <w:p>
       <w:pPr>
-        <w:pStyle w:val="ListParagraph"/>
-        <w:ind w:left="0"/>
         <w:rPr>
           <w:sz w:val="36"/>
           <w:szCs w:val="36"/>
         </w:rPr>
       </w:pPr>
-      <w:r>
+    </w:p>
+    <w:p>
+      <w:pPr>
         <w:rPr>
           <w:sz w:val="36"/>
           <w:szCs w:val="36"/>
         </w:rPr>
-        <w:t>Anaconda Prompt view</w:t>
-      </w:r>
-    </w:p>
-    <w:p>
-      <w:pPr>
-        <w:pStyle w:val="ListParagraph"/>
-        <w:ind w:left="0"/>
+      </w:pPr>
+      <w:r>
         <w:rPr>
           <w:sz w:val="36"/>
           <w:szCs w:val="36"/>
         </w:rPr>
-      </w:pPr>
-    </w:p>
-    <w:p>
-      <w:pPr>
-        <w:pStyle w:val="ListParagraph"/>
-        <w:ind w:left="0"/>
+        <w:br w:type="page"/>
+      </w:r>
+    </w:p>
+    <w:p>
+      <w:pPr>
         <w:rPr>
           <w:sz w:val="36"/>
           <w:szCs w:val="36"/>
@@ -4872,13 +4458,12 @@
           <w:sz w:val="36"/>
           <w:szCs w:val="36"/>
         </w:rPr>
-        <w:t>Adding / Updating Eclipse with Python Development (PyDev)</w:t>
-      </w:r>
-    </w:p>
-    <w:p>
-      <w:pPr>
-        <w:pStyle w:val="ListParagraph"/>
-        <w:ind w:left="0"/>
+        <w:lastRenderedPageBreak/>
+        <w:t>Update conda command</w:t>
+      </w:r>
+    </w:p>
+    <w:p>
+      <w:pPr>
         <w:rPr>
           <w:sz w:val="36"/>
           <w:szCs w:val="36"/>
@@ -4886,55 +4471,13 @@
       </w:pPr>
       <w:r>
         <w:rPr>
-          <w:sz w:val="36"/>
-          <w:szCs w:val="36"/>
-        </w:rPr>
-        <w:t xml:space="preserve">Eclipse Menu: Help </w:t>
-      </w:r>
-      <w:r>
-        <w:rPr>
-          <w:sz w:val="36"/>
-          <w:szCs w:val="36"/>
-        </w:rPr>
-        <w:sym w:font="Wingdings" w:char="F0E0"/>
-      </w:r>
-      <w:r>
-        <w:rPr>
-          <w:sz w:val="36"/>
-          <w:szCs w:val="36"/>
-        </w:rPr>
-        <w:t xml:space="preserve"> Install New Software</w:t>
-      </w:r>
-    </w:p>
-    <w:p>
-      <w:pPr>
-        <w:pStyle w:val="ListParagraph"/>
-        <w:ind w:left="0"/>
-        <w:rPr>
-          <w:sz w:val="36"/>
-          <w:szCs w:val="36"/>
-        </w:rPr>
-      </w:pPr>
-    </w:p>
-    <w:p>
-      <w:pPr>
-        <w:pStyle w:val="ListParagraph"/>
-        <w:ind w:left="0"/>
-        <w:rPr>
-          <w:sz w:val="36"/>
-          <w:szCs w:val="36"/>
-        </w:rPr>
-      </w:pPr>
-      <w:r>
-        <w:rPr>
           <w:noProof/>
         </w:rPr>
-        <w:lastRenderedPageBreak/>
         <w:drawing>
-          <wp:inline distT="0" distB="0" distL="0" distR="0" wp14:anchorId="0FD54B16" wp14:editId="003129E5">
-            <wp:extent cx="5943600" cy="5313680"/>
-            <wp:effectExtent l="0" t="0" r="0" b="1270"/>
-            <wp:docPr id="6" name="Picture 6"/>
+          <wp:inline distT="0" distB="0" distL="0" distR="0" wp14:anchorId="197220B1" wp14:editId="7E51C23C">
+            <wp:extent cx="5943600" cy="4407535"/>
+            <wp:effectExtent l="0" t="0" r="0" b="0"/>
+            <wp:docPr id="8" name="Picture 8"/>
             <wp:cNvGraphicFramePr>
               <a:graphicFrameLocks xmlns:a="http://schemas.openxmlformats.org/drawingml/2006/main" noChangeAspect="1"/>
             </wp:cNvGraphicFramePr>
@@ -4954,7 +4497,7 @@
                   <pic:spPr>
                     <a:xfrm>
                       <a:off x="0" y="0"/>
-                      <a:ext cx="5943600" cy="5313680"/>
+                      <a:ext cx="5943600" cy="4407535"/>
                     </a:xfrm>
                     <a:prstGeom prst="rect">
                       <a:avLst/>
@@ -4966,23 +4509,23 @@
           </wp:inline>
         </w:drawing>
       </w:r>
-    </w:p>
-    <w:p>
-      <w:pPr>
-        <w:pStyle w:val="ListParagraph"/>
-        <w:ind w:left="0"/>
+      <w:r>
         <w:rPr>
           <w:sz w:val="36"/>
           <w:szCs w:val="36"/>
         </w:rPr>
-      </w:pPr>
-      <w:r>
+        <w:br w:type="page"/>
+      </w:r>
+    </w:p>
+    <w:p>
+      <w:pPr>
+        <w:pStyle w:val="ListParagraph"/>
+        <w:ind w:left="0"/>
         <w:rPr>
           <w:sz w:val="36"/>
           <w:szCs w:val="36"/>
         </w:rPr>
-        <w:t>Eclipse Available Software after setting sites, Filter Name</w:t>
-      </w:r>
+      </w:pPr>
     </w:p>
     <w:p>
       <w:pPr>
@@ -4993,47 +4536,41 @@
           <w:szCs w:val="36"/>
         </w:rPr>
       </w:pPr>
-    </w:p>
-    <w:p>
-      <w:pPr>
-        <w:pStyle w:val="ListParagraph"/>
-        <w:ind w:left="0"/>
+      <w:r>
         <w:rPr>
           <w:sz w:val="36"/>
           <w:szCs w:val="36"/>
         </w:rPr>
-      </w:pPr>
+        <w:t xml:space="preserve">Adding </w:t>
+      </w:r>
       <w:r>
         <w:rPr>
           <w:sz w:val="36"/>
           <w:szCs w:val="36"/>
         </w:rPr>
-        <w:t xml:space="preserve">Click Next, </w:t>
+        <w:t>Graphics Support (</w:t>
       </w:r>
       <w:r>
         <w:rPr>
           <w:sz w:val="36"/>
           <w:szCs w:val="36"/>
         </w:rPr>
-        <w:t>Ag</w:t>
+        <w:t>wxPython</w:t>
       </w:r>
       <w:r>
         <w:rPr>
           <w:sz w:val="36"/>
           <w:szCs w:val="36"/>
         </w:rPr>
-        <w:t>ree with License, …</w:t>
-      </w:r>
-    </w:p>
-    <w:p>
-      <w:pPr>
-        <w:pStyle w:val="ListParagraph"/>
-        <w:ind w:left="0"/>
+        <w:t>)</w:t>
+      </w:r>
+      <w:r>
         <w:rPr>
           <w:sz w:val="36"/>
           <w:szCs w:val="36"/>
         </w:rPr>
-      </w:pPr>
+        <w:t xml:space="preserve"> via Anaconda Shell</w:t>
+      </w:r>
     </w:p>
     <w:p>
       <w:pPr>
@@ -5046,131 +4583,13 @@
       </w:pPr>
       <w:r>
         <w:rPr>
-          <w:sz w:val="36"/>
-          <w:szCs w:val="36"/>
-        </w:rPr>
-        <w:t>Creating Anaconda environments</w:t>
-      </w:r>
-    </w:p>
-    <w:p>
-      <w:pPr>
-        <w:pStyle w:val="ListParagraph"/>
-        <w:ind w:left="0"/>
-        <w:rPr>
-          <w:sz w:val="36"/>
-          <w:szCs w:val="36"/>
-        </w:rPr>
-      </w:pPr>
-      <w:r>
-        <w:rPr>
-          <w:sz w:val="36"/>
-          <w:szCs w:val="36"/>
-        </w:rPr>
-        <w:t>Using Anaconda Navigator (from Programs)</w:t>
-      </w:r>
-    </w:p>
-    <w:p>
-      <w:pPr>
-        <w:pStyle w:val="ListParagraph"/>
-        <w:ind w:left="0"/>
-        <w:rPr>
-          <w:sz w:val="36"/>
-          <w:szCs w:val="36"/>
-        </w:rPr>
-      </w:pPr>
-      <w:r>
-        <w:rPr>
-          <w:sz w:val="36"/>
-          <w:szCs w:val="36"/>
-        </w:rPr>
-        <w:t xml:space="preserve">Got error: </w:t>
-      </w:r>
-      <w:r>
-        <w:rPr>
-          <w:sz w:val="36"/>
-          <w:szCs w:val="36"/>
-        </w:rPr>
-        <w:t>could not determine a constructor for the tag '</w:t>
-      </w:r>
-      <w:proofErr w:type="gramStart"/>
-      <w:r>
-        <w:rPr>
-          <w:sz w:val="36"/>
-          <w:szCs w:val="36"/>
-        </w:rPr>
-        <w:t>tag:yaml.org</w:t>
-      </w:r>
-      <w:proofErr w:type="gramEnd"/>
-      <w:r>
-        <w:rPr>
-          <w:sz w:val="36"/>
-          <w:szCs w:val="36"/>
-        </w:rPr>
-        <w:t>,2002:python/</w:t>
-      </w:r>
-      <w:proofErr w:type="spellStart"/>
-      <w:r>
-        <w:rPr>
-          <w:sz w:val="36"/>
-          <w:szCs w:val="36"/>
-        </w:rPr>
-        <w:t>unicode</w:t>
-      </w:r>
-      <w:proofErr w:type="spellEnd"/>
-      <w:r>
-        <w:rPr>
-          <w:sz w:val="36"/>
-          <w:szCs w:val="36"/>
-        </w:rPr>
-        <w:t>' #8568</w:t>
-      </w:r>
-    </w:p>
-    <w:p>
-      <w:pPr>
-        <w:pStyle w:val="ListParagraph"/>
-        <w:ind w:left="0"/>
-        <w:rPr>
-          <w:sz w:val="36"/>
-          <w:szCs w:val="36"/>
-        </w:rPr>
-      </w:pPr>
-    </w:p>
-    <w:p>
-      <w:pPr>
-        <w:pStyle w:val="ListParagraph"/>
-        <w:ind w:left="0"/>
-        <w:rPr>
-          <w:sz w:val="36"/>
-          <w:szCs w:val="36"/>
-        </w:rPr>
-      </w:pPr>
-      <w:r>
-        <w:rPr>
-          <w:sz w:val="36"/>
-          <w:szCs w:val="36"/>
-        </w:rPr>
-        <w:lastRenderedPageBreak/>
-        <w:t xml:space="preserve">Suggestion from Web: </w:t>
-      </w:r>
-    </w:p>
-    <w:p>
-      <w:pPr>
-        <w:pStyle w:val="ListParagraph"/>
-        <w:ind w:left="0"/>
-        <w:rPr>
-          <w:sz w:val="36"/>
-          <w:szCs w:val="36"/>
-        </w:rPr>
-      </w:pPr>
-      <w:r>
-        <w:rPr>
           <w:noProof/>
         </w:rPr>
         <w:drawing>
-          <wp:inline distT="0" distB="0" distL="0" distR="0" wp14:anchorId="54DE0722" wp14:editId="3147732E">
-            <wp:extent cx="5943600" cy="3361055"/>
+          <wp:inline distT="0" distB="0" distL="0" distR="0" wp14:anchorId="3EBF0998" wp14:editId="2A7360D2">
+            <wp:extent cx="5943600" cy="4705350"/>
             <wp:effectExtent l="0" t="0" r="0" b="0"/>
-            <wp:docPr id="9" name="Picture 9"/>
+            <wp:docPr id="5" name="Picture 5"/>
             <wp:cNvGraphicFramePr>
               <a:graphicFrameLocks xmlns:a="http://schemas.openxmlformats.org/drawingml/2006/main" noChangeAspect="1"/>
             </wp:cNvGraphicFramePr>
@@ -5190,7 +4609,7 @@
                   <pic:spPr>
                     <a:xfrm>
                       <a:off x="0" y="0"/>
-                      <a:ext cx="5943600" cy="3361055"/>
+                      <a:ext cx="5943600" cy="4705350"/>
                     </a:xfrm>
                     <a:prstGeom prst="rect">
                       <a:avLst/>
@@ -5202,23 +4621,23 @@
           </wp:inline>
         </w:drawing>
       </w:r>
-      <w:r>
+    </w:p>
+    <w:p>
+      <w:pPr>
+        <w:pStyle w:val="ListParagraph"/>
+        <w:ind w:left="0"/>
         <w:rPr>
           <w:sz w:val="36"/>
           <w:szCs w:val="36"/>
         </w:rPr>
-        <w:t xml:space="preserve"> </w:t>
-      </w:r>
-    </w:p>
-    <w:p>
-      <w:pPr>
-        <w:pStyle w:val="ListParagraph"/>
-        <w:ind w:left="0"/>
+      </w:pPr>
+      <w:r>
         <w:rPr>
           <w:sz w:val="36"/>
           <w:szCs w:val="36"/>
         </w:rPr>
-      </w:pPr>
+        <w:t>Anaconda Prompt view</w:t>
+      </w:r>
     </w:p>
     <w:p>
       <w:pPr>
@@ -5229,32 +4648,84 @@
           <w:szCs w:val="36"/>
         </w:rPr>
       </w:pPr>
-      <w:r>
+    </w:p>
+    <w:p>
+      <w:pPr>
+        <w:pStyle w:val="ListParagraph"/>
+        <w:ind w:left="0"/>
         <w:rPr>
           <w:sz w:val="36"/>
           <w:szCs w:val="36"/>
         </w:rPr>
-        <w:t>Create environment py36 (Python3.6)</w:t>
-      </w:r>
-    </w:p>
-    <w:p>
-      <w:pPr>
-        <w:pStyle w:val="ListParagraph"/>
-        <w:ind w:left="0"/>
+      </w:pPr>
+      <w:r>
         <w:rPr>
           <w:sz w:val="36"/>
           <w:szCs w:val="36"/>
         </w:rPr>
+        <w:t>Adding / Updating Eclipse with Python Development (PyDev)</w:t>
+      </w:r>
+    </w:p>
+    <w:p>
+      <w:pPr>
+        <w:pStyle w:val="ListParagraph"/>
+        <w:ind w:left="0"/>
+        <w:rPr>
+          <w:sz w:val="36"/>
+          <w:szCs w:val="36"/>
+        </w:rPr>
+      </w:pPr>
+      <w:r>
+        <w:rPr>
+          <w:sz w:val="36"/>
+          <w:szCs w:val="36"/>
+        </w:rPr>
+        <w:t xml:space="preserve">Eclipse Menu: Help </w:t>
+      </w:r>
+      <w:r>
+        <w:rPr>
+          <w:sz w:val="36"/>
+          <w:szCs w:val="36"/>
+        </w:rPr>
+        <w:sym w:font="Wingdings" w:char="F0E0"/>
+      </w:r>
+      <w:r>
+        <w:rPr>
+          <w:sz w:val="36"/>
+          <w:szCs w:val="36"/>
+        </w:rPr>
+        <w:t xml:space="preserve"> Install New Software</w:t>
+      </w:r>
+    </w:p>
+    <w:p>
+      <w:pPr>
+        <w:pStyle w:val="ListParagraph"/>
+        <w:ind w:left="0"/>
+        <w:rPr>
+          <w:sz w:val="36"/>
+          <w:szCs w:val="36"/>
+        </w:rPr>
+      </w:pPr>
+    </w:p>
+    <w:p>
+      <w:pPr>
+        <w:pStyle w:val="ListParagraph"/>
+        <w:ind w:left="0"/>
+        <w:rPr>
+          <w:sz w:val="36"/>
+          <w:szCs w:val="36"/>
+        </w:rPr>
       </w:pPr>
       <w:r>
         <w:rPr>
           <w:noProof/>
         </w:rPr>
+        <w:lastRenderedPageBreak/>
         <w:drawing>
-          <wp:inline distT="0" distB="0" distL="0" distR="0" wp14:anchorId="006EED76" wp14:editId="0DE2F3B9">
-            <wp:extent cx="5943600" cy="3852545"/>
-            <wp:effectExtent l="0" t="0" r="0" b="0"/>
-            <wp:docPr id="10" name="Picture 10"/>
+          <wp:inline distT="0" distB="0" distL="0" distR="0" wp14:anchorId="0FD54B16" wp14:editId="003129E5">
+            <wp:extent cx="5943600" cy="5313680"/>
+            <wp:effectExtent l="0" t="0" r="0" b="1270"/>
+            <wp:docPr id="6" name="Picture 6"/>
             <wp:cNvGraphicFramePr>
               <a:graphicFrameLocks xmlns:a="http://schemas.openxmlformats.org/drawingml/2006/main" noChangeAspect="1"/>
             </wp:cNvGraphicFramePr>
@@ -5274,7 +4745,7 @@
                   <pic:spPr>
                     <a:xfrm>
                       <a:off x="0" y="0"/>
-                      <a:ext cx="5943600" cy="3852545"/>
+                      <a:ext cx="5943600" cy="5313680"/>
                     </a:xfrm>
                     <a:prstGeom prst="rect">
                       <a:avLst/>
@@ -5301,8 +4772,7 @@
           <w:sz w:val="36"/>
           <w:szCs w:val="36"/>
         </w:rPr>
-        <w:lastRenderedPageBreak/>
-        <w:t>Creating py36 in progress</w:t>
+        <w:t>Eclipse Available Software after setting sites, Filter Name</w:t>
       </w:r>
     </w:p>
     <w:p>
@@ -5314,15 +4784,192 @@
           <w:szCs w:val="36"/>
         </w:rPr>
       </w:pPr>
+    </w:p>
+    <w:p>
+      <w:pPr>
+        <w:pStyle w:val="ListParagraph"/>
+        <w:ind w:left="0"/>
+        <w:rPr>
+          <w:sz w:val="36"/>
+          <w:szCs w:val="36"/>
+        </w:rPr>
+      </w:pPr>
+      <w:r>
+        <w:rPr>
+          <w:sz w:val="36"/>
+          <w:szCs w:val="36"/>
+        </w:rPr>
+        <w:t xml:space="preserve">Click Next, </w:t>
+      </w:r>
+      <w:r>
+        <w:rPr>
+          <w:sz w:val="36"/>
+          <w:szCs w:val="36"/>
+        </w:rPr>
+        <w:t>Ag</w:t>
+      </w:r>
+      <w:r>
+        <w:rPr>
+          <w:sz w:val="36"/>
+          <w:szCs w:val="36"/>
+        </w:rPr>
+        <w:t>ree with License, …</w:t>
+      </w:r>
+    </w:p>
+    <w:p>
+      <w:pPr>
+        <w:pStyle w:val="ListParagraph"/>
+        <w:ind w:left="0"/>
+        <w:rPr>
+          <w:sz w:val="36"/>
+          <w:szCs w:val="36"/>
+        </w:rPr>
+      </w:pPr>
+    </w:p>
+    <w:p>
+      <w:pPr>
+        <w:pStyle w:val="ListParagraph"/>
+        <w:ind w:left="0"/>
+        <w:rPr>
+          <w:sz w:val="36"/>
+          <w:szCs w:val="36"/>
+        </w:rPr>
+      </w:pPr>
+      <w:r>
+        <w:rPr>
+          <w:sz w:val="36"/>
+          <w:szCs w:val="36"/>
+        </w:rPr>
+        <w:t>Creating Anaconda environments</w:t>
+      </w:r>
+    </w:p>
+    <w:p>
+      <w:pPr>
+        <w:pStyle w:val="ListParagraph"/>
+        <w:ind w:left="0"/>
+        <w:rPr>
+          <w:sz w:val="36"/>
+          <w:szCs w:val="36"/>
+        </w:rPr>
+      </w:pPr>
+      <w:r>
+        <w:rPr>
+          <w:sz w:val="36"/>
+          <w:szCs w:val="36"/>
+        </w:rPr>
+        <w:t>Using Anaconda Navigator (from Programs)</w:t>
+      </w:r>
+    </w:p>
+    <w:p>
+      <w:pPr>
+        <w:pStyle w:val="ListParagraph"/>
+        <w:ind w:left="0"/>
+        <w:rPr>
+          <w:sz w:val="36"/>
+          <w:szCs w:val="36"/>
+        </w:rPr>
+      </w:pPr>
+      <w:r>
+        <w:rPr>
+          <w:b/>
+          <w:sz w:val="44"/>
+          <w:szCs w:val="44"/>
+        </w:rPr>
+        <w:t>Got error</w:t>
+      </w:r>
+      <w:r>
+        <w:rPr>
+          <w:sz w:val="36"/>
+          <w:szCs w:val="36"/>
+        </w:rPr>
+        <w:t xml:space="preserve">: </w:t>
+      </w:r>
+      <w:r>
+        <w:rPr>
+          <w:sz w:val="36"/>
+          <w:szCs w:val="36"/>
+        </w:rPr>
+        <w:t>could not determine a constructor for the tag '</w:t>
+      </w:r>
+      <w:proofErr w:type="gramStart"/>
+      <w:r>
+        <w:rPr>
+          <w:sz w:val="36"/>
+          <w:szCs w:val="36"/>
+        </w:rPr>
+        <w:t>tag:yaml.org</w:t>
+      </w:r>
+      <w:proofErr w:type="gramEnd"/>
+      <w:r>
+        <w:rPr>
+          <w:sz w:val="36"/>
+          <w:szCs w:val="36"/>
+        </w:rPr>
+        <w:t>,2002:python/</w:t>
+      </w:r>
+      <w:proofErr w:type="spellStart"/>
+      <w:r>
+        <w:rPr>
+          <w:sz w:val="36"/>
+          <w:szCs w:val="36"/>
+        </w:rPr>
+        <w:t>unicode</w:t>
+      </w:r>
+      <w:proofErr w:type="spellEnd"/>
+      <w:r>
+        <w:rPr>
+          <w:sz w:val="36"/>
+          <w:szCs w:val="36"/>
+        </w:rPr>
+        <w:t>' #8568</w:t>
+      </w:r>
+    </w:p>
+    <w:p>
+      <w:pPr>
+        <w:pStyle w:val="ListParagraph"/>
+        <w:ind w:left="0"/>
+        <w:rPr>
+          <w:sz w:val="36"/>
+          <w:szCs w:val="36"/>
+        </w:rPr>
+      </w:pPr>
+    </w:p>
+    <w:p>
+      <w:pPr>
+        <w:pStyle w:val="ListParagraph"/>
+        <w:ind w:left="0"/>
+        <w:rPr>
+          <w:sz w:val="36"/>
+          <w:szCs w:val="36"/>
+        </w:rPr>
+      </w:pPr>
+      <w:r>
+        <w:rPr>
+          <w:sz w:val="36"/>
+          <w:szCs w:val="36"/>
+        </w:rPr>
+        <w:lastRenderedPageBreak/>
+        <w:t xml:space="preserve">Suggestion from Web: </w:t>
+      </w:r>
+    </w:p>
+    <w:p>
+      <w:pPr>
+        <w:pStyle w:val="ListParagraph"/>
+        <w:ind w:left="0"/>
+        <w:rPr>
+          <w:sz w:val="36"/>
+          <w:szCs w:val="36"/>
+        </w:rPr>
+      </w:pPr>
       <w:r>
         <w:rPr>
           <w:noProof/>
         </w:rPr>
         <w:drawing>
-          <wp:inline distT="0" distB="0" distL="0" distR="0" wp14:anchorId="71883052" wp14:editId="5B0BDB54">
-            <wp:extent cx="5943600" cy="3852545"/>
+          <wp:inline distT="0" distB="0" distL="0" distR="0" wp14:anchorId="54DE0722" wp14:editId="3147732E">
+            <wp:extent cx="5943600" cy="3361055"/>
             <wp:effectExtent l="0" t="0" r="0" b="0"/>
-            <wp:docPr id="11" name="Picture 11"/>
+            <wp:docPr id="9" name="Picture 9"/>
             <wp:cNvGraphicFramePr>
               <a:graphicFrameLocks xmlns:a="http://schemas.openxmlformats.org/drawingml/2006/main" noChangeAspect="1"/>
             </wp:cNvGraphicFramePr>
@@ -5342,7 +4989,7 @@
                   <pic:spPr>
                     <a:xfrm>
                       <a:off x="0" y="0"/>
-                      <a:ext cx="5943600" cy="3852545"/>
+                      <a:ext cx="5943600" cy="3361055"/>
                     </a:xfrm>
                     <a:prstGeom prst="rect">
                       <a:avLst/>
@@ -5354,16 +5001,13 @@
           </wp:inline>
         </w:drawing>
       </w:r>
-    </w:p>
-    <w:p>
-      <w:pPr>
-        <w:pStyle w:val="ListParagraph"/>
-        <w:ind w:left="0"/>
+      <w:r>
         <w:rPr>
           <w:sz w:val="36"/>
           <w:szCs w:val="36"/>
         </w:rPr>
-      </w:pPr>
+        <w:t xml:space="preserve"> </w:t>
+      </w:r>
     </w:p>
     <w:p>
       <w:pPr>
@@ -5377,6 +5021,8 @@
     </w:p>
     <w:p>
       <w:pPr>
+        <w:pStyle w:val="ListParagraph"/>
+        <w:ind w:left="0"/>
         <w:rPr>
           <w:sz w:val="36"/>
           <w:szCs w:val="36"/>
@@ -5387,7 +5033,7 @@
           <w:sz w:val="36"/>
           <w:szCs w:val="36"/>
         </w:rPr>
-        <w:br w:type="page"/>
+        <w:t>Create environment py36 (Python3.6)</w:t>
       </w:r>
     </w:p>
     <w:p>
@@ -5401,31 +5047,13 @@
       </w:pPr>
       <w:r>
         <w:rPr>
-          <w:sz w:val="36"/>
-          <w:szCs w:val="36"/>
-        </w:rPr>
-        <w:lastRenderedPageBreak/>
-        <w:t>Selecting py27</w:t>
-      </w:r>
-    </w:p>
-    <w:p>
-      <w:pPr>
-        <w:pStyle w:val="ListParagraph"/>
-        <w:ind w:left="0"/>
-        <w:rPr>
-          <w:sz w:val="36"/>
-          <w:szCs w:val="36"/>
-        </w:rPr>
-      </w:pPr>
-      <w:r>
-        <w:rPr>
           <w:noProof/>
         </w:rPr>
         <w:drawing>
-          <wp:inline distT="0" distB="0" distL="0" distR="0" wp14:anchorId="26A15044" wp14:editId="593BB653">
-            <wp:extent cx="5943600" cy="3782695"/>
-            <wp:effectExtent l="0" t="0" r="0" b="8255"/>
-            <wp:docPr id="13" name="Picture 13"/>
+          <wp:inline distT="0" distB="0" distL="0" distR="0" wp14:anchorId="006EED76" wp14:editId="0DE2F3B9">
+            <wp:extent cx="5943600" cy="3852545"/>
+            <wp:effectExtent l="0" t="0" r="0" b="0"/>
+            <wp:docPr id="10" name="Picture 10"/>
             <wp:cNvGraphicFramePr>
               <a:graphicFrameLocks xmlns:a="http://schemas.openxmlformats.org/drawingml/2006/main" noChangeAspect="1"/>
             </wp:cNvGraphicFramePr>
@@ -5445,7 +5073,7 @@
                   <pic:spPr>
                     <a:xfrm>
                       <a:off x="0" y="0"/>
-                      <a:ext cx="5943600" cy="3782695"/>
+                      <a:ext cx="5943600" cy="3852545"/>
                     </a:xfrm>
                     <a:prstGeom prst="rect">
                       <a:avLst/>
@@ -5463,48 +5091,37 @@
         <w:pStyle w:val="ListParagraph"/>
         <w:ind w:left="0"/>
         <w:rPr>
+          <w:sz w:val="36"/>
+          <w:szCs w:val="36"/>
+        </w:rPr>
+      </w:pPr>
+      <w:r>
+        <w:rPr>
+          <w:sz w:val="36"/>
+          <w:szCs w:val="36"/>
+        </w:rPr>
+        <w:lastRenderedPageBreak/>
+        <w:t>Creating py36 in progress</w:t>
+      </w:r>
+    </w:p>
+    <w:p>
+      <w:pPr>
+        <w:pStyle w:val="ListParagraph"/>
+        <w:ind w:left="0"/>
+        <w:rPr>
+          <w:sz w:val="36"/>
+          <w:szCs w:val="36"/>
+        </w:rPr>
+      </w:pPr>
+      <w:r>
+        <w:rPr>
           <w:noProof/>
         </w:rPr>
-      </w:pPr>
-    </w:p>
-    <w:p>
-      <w:pPr>
-        <w:pStyle w:val="ListParagraph"/>
-        <w:ind w:left="0"/>
-        <w:rPr>
-          <w:noProof/>
-          <w:sz w:val="32"/>
-          <w:szCs w:val="32"/>
-        </w:rPr>
-      </w:pPr>
-      <w:r>
-        <w:rPr>
-          <w:noProof/>
-          <w:sz w:val="32"/>
-          <w:szCs w:val="32"/>
-        </w:rPr>
-        <w:t>Open Terminal</w:t>
-      </w:r>
-    </w:p>
-    <w:p>
-      <w:pPr>
-        <w:pStyle w:val="ListParagraph"/>
-        <w:ind w:left="0"/>
-        <w:rPr>
-          <w:noProof/>
-          <w:sz w:val="32"/>
-          <w:szCs w:val="32"/>
-        </w:rPr>
-      </w:pPr>
-      <w:r>
-        <w:rPr>
-          <w:noProof/>
-        </w:rPr>
         <w:drawing>
-          <wp:inline distT="0" distB="0" distL="0" distR="0" wp14:anchorId="24F8BB22" wp14:editId="7B8FB2F4">
-            <wp:extent cx="5943600" cy="2562225"/>
-            <wp:effectExtent l="0" t="0" r="0" b="9525"/>
-            <wp:docPr id="15" name="Picture 15"/>
+          <wp:inline distT="0" distB="0" distL="0" distR="0" wp14:anchorId="71883052" wp14:editId="5B0BDB54">
+            <wp:extent cx="5943600" cy="3852545"/>
+            <wp:effectExtent l="0" t="0" r="0" b="0"/>
+            <wp:docPr id="11" name="Picture 11"/>
             <wp:cNvGraphicFramePr>
               <a:graphicFrameLocks xmlns:a="http://schemas.openxmlformats.org/drawingml/2006/main" noChangeAspect="1"/>
             </wp:cNvGraphicFramePr>
@@ -5524,6 +5141,188 @@
                   <pic:spPr>
                     <a:xfrm>
                       <a:off x="0" y="0"/>
+                      <a:ext cx="5943600" cy="3852545"/>
+                    </a:xfrm>
+                    <a:prstGeom prst="rect">
+                      <a:avLst/>
+                    </a:prstGeom>
+                  </pic:spPr>
+                </pic:pic>
+              </a:graphicData>
+            </a:graphic>
+          </wp:inline>
+        </w:drawing>
+      </w:r>
+    </w:p>
+    <w:p>
+      <w:pPr>
+        <w:pStyle w:val="ListParagraph"/>
+        <w:ind w:left="0"/>
+        <w:rPr>
+          <w:sz w:val="36"/>
+          <w:szCs w:val="36"/>
+        </w:rPr>
+      </w:pPr>
+    </w:p>
+    <w:p>
+      <w:pPr>
+        <w:pStyle w:val="ListParagraph"/>
+        <w:ind w:left="0"/>
+        <w:rPr>
+          <w:sz w:val="36"/>
+          <w:szCs w:val="36"/>
+        </w:rPr>
+      </w:pPr>
+    </w:p>
+    <w:p>
+      <w:pPr>
+        <w:rPr>
+          <w:sz w:val="36"/>
+          <w:szCs w:val="36"/>
+        </w:rPr>
+      </w:pPr>
+      <w:r>
+        <w:rPr>
+          <w:sz w:val="36"/>
+          <w:szCs w:val="36"/>
+        </w:rPr>
+        <w:br w:type="page"/>
+      </w:r>
+    </w:p>
+    <w:p>
+      <w:pPr>
+        <w:pStyle w:val="ListParagraph"/>
+        <w:ind w:left="0"/>
+        <w:rPr>
+          <w:sz w:val="36"/>
+          <w:szCs w:val="36"/>
+        </w:rPr>
+      </w:pPr>
+      <w:r>
+        <w:rPr>
+          <w:sz w:val="36"/>
+          <w:szCs w:val="36"/>
+        </w:rPr>
+        <w:lastRenderedPageBreak/>
+        <w:t>Selecting py27</w:t>
+      </w:r>
+    </w:p>
+    <w:p>
+      <w:pPr>
+        <w:pStyle w:val="ListParagraph"/>
+        <w:ind w:left="0"/>
+        <w:rPr>
+          <w:sz w:val="36"/>
+          <w:szCs w:val="36"/>
+        </w:rPr>
+      </w:pPr>
+      <w:r>
+        <w:rPr>
+          <w:noProof/>
+        </w:rPr>
+        <w:drawing>
+          <wp:inline distT="0" distB="0" distL="0" distR="0" wp14:anchorId="26A15044" wp14:editId="593BB653">
+            <wp:extent cx="5943600" cy="3782695"/>
+            <wp:effectExtent l="0" t="0" r="0" b="8255"/>
+            <wp:docPr id="13" name="Picture 13"/>
+            <wp:cNvGraphicFramePr>
+              <a:graphicFrameLocks xmlns:a="http://schemas.openxmlformats.org/drawingml/2006/main" noChangeAspect="1"/>
+            </wp:cNvGraphicFramePr>
+            <a:graphic xmlns:a="http://schemas.openxmlformats.org/drawingml/2006/main">
+              <a:graphicData uri="http://schemas.openxmlformats.org/drawingml/2006/picture">
+                <pic:pic xmlns:pic="http://schemas.openxmlformats.org/drawingml/2006/picture">
+                  <pic:nvPicPr>
+                    <pic:cNvPr id="1" name=""/>
+                    <pic:cNvPicPr/>
+                  </pic:nvPicPr>
+                  <pic:blipFill>
+                    <a:blip r:embed="rId30"/>
+                    <a:stretch>
+                      <a:fillRect/>
+                    </a:stretch>
+                  </pic:blipFill>
+                  <pic:spPr>
+                    <a:xfrm>
+                      <a:off x="0" y="0"/>
+                      <a:ext cx="5943600" cy="3782695"/>
+                    </a:xfrm>
+                    <a:prstGeom prst="rect">
+                      <a:avLst/>
+                    </a:prstGeom>
+                  </pic:spPr>
+                </pic:pic>
+              </a:graphicData>
+            </a:graphic>
+          </wp:inline>
+        </w:drawing>
+      </w:r>
+    </w:p>
+    <w:p>
+      <w:pPr>
+        <w:pStyle w:val="ListParagraph"/>
+        <w:ind w:left="0"/>
+        <w:rPr>
+          <w:noProof/>
+        </w:rPr>
+      </w:pPr>
+    </w:p>
+    <w:p>
+      <w:pPr>
+        <w:pStyle w:val="ListParagraph"/>
+        <w:ind w:left="0"/>
+        <w:rPr>
+          <w:noProof/>
+          <w:sz w:val="32"/>
+          <w:szCs w:val="32"/>
+        </w:rPr>
+      </w:pPr>
+      <w:r>
+        <w:rPr>
+          <w:noProof/>
+          <w:sz w:val="32"/>
+          <w:szCs w:val="32"/>
+        </w:rPr>
+        <w:t>Open Terminal</w:t>
+      </w:r>
+    </w:p>
+    <w:p>
+      <w:pPr>
+        <w:pStyle w:val="ListParagraph"/>
+        <w:ind w:left="0"/>
+        <w:rPr>
+          <w:noProof/>
+          <w:sz w:val="32"/>
+          <w:szCs w:val="32"/>
+        </w:rPr>
+      </w:pPr>
+      <w:r>
+        <w:rPr>
+          <w:noProof/>
+        </w:rPr>
+        <w:drawing>
+          <wp:inline distT="0" distB="0" distL="0" distR="0" wp14:anchorId="24F8BB22" wp14:editId="7B8FB2F4">
+            <wp:extent cx="5943600" cy="2562225"/>
+            <wp:effectExtent l="0" t="0" r="0" b="9525"/>
+            <wp:docPr id="15" name="Picture 15"/>
+            <wp:cNvGraphicFramePr>
+              <a:graphicFrameLocks xmlns:a="http://schemas.openxmlformats.org/drawingml/2006/main" noChangeAspect="1"/>
+            </wp:cNvGraphicFramePr>
+            <a:graphic xmlns:a="http://schemas.openxmlformats.org/drawingml/2006/main">
+              <a:graphicData uri="http://schemas.openxmlformats.org/drawingml/2006/picture">
+                <pic:pic xmlns:pic="http://schemas.openxmlformats.org/drawingml/2006/picture">
+                  <pic:nvPicPr>
+                    <pic:cNvPr id="1" name=""/>
+                    <pic:cNvPicPr/>
+                  </pic:nvPicPr>
+                  <pic:blipFill>
+                    <a:blip r:embed="rId31"/>
+                    <a:stretch>
+                      <a:fillRect/>
+                    </a:stretch>
+                  </pic:blipFill>
+                  <pic:spPr>
+                    <a:xfrm>
+                      <a:off x="0" y="0"/>
                       <a:ext cx="5943600" cy="2562225"/>
                     </a:xfrm>
                     <a:prstGeom prst="rect">
@@ -5575,8 +5374,6 @@
           <w:szCs w:val="32"/>
         </w:rPr>
       </w:pPr>
-      <w:bookmarkStart w:id="4" w:name="_GoBack"/>
-      <w:bookmarkEnd w:id="4"/>
       <w:r>
         <w:rPr>
           <w:noProof/>
@@ -5619,7 +5416,7 @@
                     </pic:cNvPicPr>
                   </pic:nvPicPr>
                   <pic:blipFill>
-                    <a:blip r:embed="rId30">
+                    <a:blip r:embed="rId32">
                       <a:extLst>
                         <a:ext uri="{28A0092B-C50C-407E-A947-70E740481C1C}">
                           <a14:useLocalDpi xmlns:a14="http://schemas.microsoft.com/office/drawing/2010/main" val="0"/>
@@ -5653,19 +5450,694 @@
     </w:p>
     <w:p>
       <w:pPr>
-        <w:pStyle w:val="ListParagraph"/>
-        <w:ind w:left="0"/>
         <w:rPr>
           <w:sz w:val="36"/>
           <w:szCs w:val="36"/>
         </w:rPr>
       </w:pPr>
+      <w:r>
+        <w:rPr>
+          <w:sz w:val="36"/>
+          <w:szCs w:val="36"/>
+        </w:rPr>
+        <w:br w:type="page"/>
+      </w:r>
+    </w:p>
+    <w:p>
+      <w:pPr>
+        <w:rPr>
+          <w:sz w:val="44"/>
+          <w:szCs w:val="44"/>
+        </w:rPr>
+      </w:pPr>
+    </w:p>
+    <w:p>
+      <w:pPr>
+        <w:rPr>
+          <w:sz w:val="44"/>
+          <w:szCs w:val="44"/>
+        </w:rPr>
+      </w:pPr>
+    </w:p>
+    <w:p>
+      <w:pPr>
+        <w:rPr>
+          <w:sz w:val="44"/>
+          <w:szCs w:val="44"/>
+        </w:rPr>
+      </w:pPr>
+      <w:r>
+        <w:rPr>
+          <w:sz w:val="44"/>
+          <w:szCs w:val="44"/>
+        </w:rPr>
+        <w:t>Getting / Using a Development Environment</w:t>
+      </w:r>
+    </w:p>
+    <w:p>
+      <w:pPr>
+        <w:pStyle w:val="ListParagraph"/>
+        <w:numPr>
+          <w:ilvl w:val="0"/>
+          <w:numId w:val="12"/>
+        </w:numPr>
+        <w:rPr>
+          <w:sz w:val="44"/>
+          <w:szCs w:val="44"/>
+        </w:rPr>
+      </w:pPr>
+      <w:r>
+        <w:rPr>
+          <w:sz w:val="44"/>
+          <w:szCs w:val="44"/>
+        </w:rPr>
+        <w:t>Get Anaconda3 OR Anaconda2</w:t>
+      </w:r>
+    </w:p>
+    <w:p>
+      <w:pPr>
+        <w:pStyle w:val="ListParagraph"/>
+        <w:numPr>
+          <w:ilvl w:val="1"/>
+          <w:numId w:val="12"/>
+        </w:numPr>
+        <w:rPr>
+          <w:sz w:val="44"/>
+          <w:szCs w:val="44"/>
+        </w:rPr>
+      </w:pPr>
+      <w:r>
+        <w:rPr>
+          <w:sz w:val="44"/>
+          <w:szCs w:val="44"/>
+        </w:rPr>
+        <w:t xml:space="preserve">Install any additionally necessary modules </w:t>
+      </w:r>
+    </w:p>
+    <w:p>
+      <w:pPr>
+        <w:pStyle w:val="ListParagraph"/>
+        <w:numPr>
+          <w:ilvl w:val="0"/>
+          <w:numId w:val="12"/>
+        </w:numPr>
+        <w:rPr>
+          <w:sz w:val="44"/>
+          <w:szCs w:val="44"/>
+        </w:rPr>
+      </w:pPr>
+      <w:r>
+        <w:rPr>
+          <w:sz w:val="44"/>
+          <w:szCs w:val="44"/>
+        </w:rPr>
+        <w:t>Get Eclipse</w:t>
+      </w:r>
+    </w:p>
+    <w:p>
+      <w:pPr>
+        <w:pStyle w:val="ListParagraph"/>
+        <w:numPr>
+          <w:ilvl w:val="1"/>
+          <w:numId w:val="12"/>
+        </w:numPr>
+        <w:rPr>
+          <w:sz w:val="44"/>
+          <w:szCs w:val="44"/>
+        </w:rPr>
+      </w:pPr>
+      <w:r>
+        <w:rPr>
+          <w:sz w:val="44"/>
+          <w:szCs w:val="44"/>
+        </w:rPr>
+        <w:t xml:space="preserve"> Install Eclipse</w:t>
+      </w:r>
+    </w:p>
+    <w:p>
+      <w:pPr>
+        <w:pStyle w:val="ListParagraph"/>
+        <w:numPr>
+          <w:ilvl w:val="1"/>
+          <w:numId w:val="12"/>
+        </w:numPr>
+        <w:rPr>
+          <w:sz w:val="44"/>
+          <w:szCs w:val="44"/>
+        </w:rPr>
+      </w:pPr>
+      <w:r>
+        <w:rPr>
+          <w:sz w:val="44"/>
+          <w:szCs w:val="44"/>
+        </w:rPr>
+        <w:t xml:space="preserve"> Get </w:t>
+      </w:r>
+      <w:r>
+        <w:rPr>
+          <w:b/>
+          <w:sz w:val="44"/>
+          <w:szCs w:val="44"/>
+        </w:rPr>
+        <w:t>PyDev</w:t>
+      </w:r>
+      <w:r>
+        <w:rPr>
+          <w:sz w:val="44"/>
+          <w:szCs w:val="44"/>
+        </w:rPr>
+        <w:t xml:space="preserve"> – Python Plugin (Maybe already installed)</w:t>
+      </w:r>
+    </w:p>
+    <w:p>
+      <w:pPr>
+        <w:pStyle w:val="ListParagraph"/>
+        <w:numPr>
+          <w:ilvl w:val="2"/>
+          <w:numId w:val="12"/>
+        </w:numPr>
+        <w:rPr>
+          <w:sz w:val="28"/>
+          <w:szCs w:val="28"/>
+        </w:rPr>
+      </w:pPr>
+      <w:r>
+        <w:rPr>
+          <w:rFonts w:ascii="Arial" w:hAnsi="Arial" w:cs="Arial"/>
+          <w:color w:val="333333"/>
+          <w:sz w:val="28"/>
+          <w:szCs w:val="28"/>
+          <w:shd w:val="clear" w:color="auto" w:fill="FFFFFF"/>
+        </w:rPr>
+        <w:t>PyDev is a Python Development Environment (Python IDE plugin for Eclipse). </w:t>
+      </w:r>
+    </w:p>
+    <w:p>
+      <w:pPr>
+        <w:pStyle w:val="ListParagraph"/>
+        <w:numPr>
+          <w:ilvl w:val="0"/>
+          <w:numId w:val="12"/>
+        </w:numPr>
+        <w:rPr>
+          <w:sz w:val="44"/>
+          <w:szCs w:val="44"/>
+        </w:rPr>
+      </w:pPr>
+      <w:r>
+        <w:rPr>
+          <w:sz w:val="44"/>
+          <w:szCs w:val="44"/>
+        </w:rPr>
+        <w:t xml:space="preserve"> Connecting Eclipse to Anaconda</w:t>
+      </w:r>
+    </w:p>
+    <w:p>
+      <w:pPr>
+        <w:ind w:left="1080"/>
+        <w:rPr>
+          <w:sz w:val="32"/>
+          <w:szCs w:val="32"/>
+        </w:rPr>
+      </w:pPr>
+      <w:hyperlink r:id="rId33" w:history="1">
+        <w:r>
+          <w:rPr>
+            <w:rStyle w:val="Hyperlink"/>
+            <w:sz w:val="32"/>
+            <w:szCs w:val="32"/>
+          </w:rPr>
+          <w:t>https://github.com/mikec964/chelmbigstock/wiki/Set-up-Eclipse-(PyDev)-to-use-Anaconda-with-Python-2.7-and-3.x</w:t>
+        </w:r>
+      </w:hyperlink>
+    </w:p>
+    <w:p>
+      <w:pPr>
+        <w:ind w:left="1080"/>
+        <w:rPr>
+          <w:sz w:val="32"/>
+          <w:szCs w:val="32"/>
+        </w:rPr>
+      </w:pPr>
+    </w:p>
+    <w:p>
+      <w:pPr>
+        <w:pStyle w:val="ListParagraph"/>
+        <w:numPr>
+          <w:ilvl w:val="1"/>
+          <w:numId w:val="12"/>
+        </w:numPr>
+        <w:rPr>
+          <w:sz w:val="44"/>
+          <w:szCs w:val="44"/>
+        </w:rPr>
+      </w:pPr>
+      <w:r>
+        <w:rPr>
+          <w:sz w:val="44"/>
+          <w:szCs w:val="44"/>
+        </w:rPr>
+        <w:t xml:space="preserve">Add / Modify via Eclipse: Window </w:t>
+      </w:r>
+      <w:r>
+        <w:rPr>
+          <w:sz w:val="44"/>
+          <w:szCs w:val="44"/>
+        </w:rPr>
+        <w:sym w:font="Wingdings" w:char="F0E8"/>
+      </w:r>
+      <w:r>
+        <w:rPr>
+          <w:sz w:val="44"/>
+          <w:szCs w:val="44"/>
+        </w:rPr>
+        <w:t xml:space="preserve"> PyDev </w:t>
+      </w:r>
+      <w:r>
+        <w:rPr>
+          <w:sz w:val="44"/>
+          <w:szCs w:val="44"/>
+        </w:rPr>
+        <w:sym w:font="Wingdings" w:char="F0E8"/>
+      </w:r>
+      <w:r>
+        <w:rPr>
+          <w:sz w:val="44"/>
+          <w:szCs w:val="44"/>
+        </w:rPr>
+        <w:t xml:space="preserve"> Interpreters </w:t>
+      </w:r>
+      <w:r>
+        <w:rPr>
+          <w:sz w:val="44"/>
+          <w:szCs w:val="44"/>
+        </w:rPr>
+        <w:sym w:font="Wingdings" w:char="F0E8"/>
+      </w:r>
+      <w:r>
+        <w:rPr>
+          <w:sz w:val="44"/>
+          <w:szCs w:val="44"/>
+        </w:rPr>
+        <w:t xml:space="preserve"> Python Interpreter</w:t>
+      </w:r>
+    </w:p>
+    <w:p>
+      <w:pPr>
+        <w:pStyle w:val="ListParagraph"/>
+        <w:numPr>
+          <w:ilvl w:val="2"/>
+          <w:numId w:val="12"/>
+        </w:numPr>
+        <w:rPr>
+          <w:sz w:val="44"/>
+          <w:szCs w:val="44"/>
+        </w:rPr>
+      </w:pPr>
+      <w:r>
+        <w:rPr>
+          <w:sz w:val="44"/>
+          <w:szCs w:val="44"/>
+        </w:rPr>
+        <w:t>Python Interpreters: e.g.</w:t>
+      </w:r>
+    </w:p>
+    <w:p>
+      <w:pPr>
+        <w:ind w:left="2160"/>
+        <w:rPr>
+          <w:sz w:val="32"/>
+          <w:szCs w:val="32"/>
+        </w:rPr>
+      </w:pPr>
+      <w:r>
+        <w:rPr>
+          <w:sz w:val="44"/>
+          <w:szCs w:val="44"/>
+        </w:rPr>
+        <w:t xml:space="preserve"> </w:t>
+      </w:r>
+      <w:r>
+        <w:rPr>
+          <w:sz w:val="32"/>
+          <w:szCs w:val="32"/>
+        </w:rPr>
+        <w:t>C:\ProgramData\Anaconda3\</w:t>
+      </w:r>
+      <w:r>
+        <w:rPr>
+          <w:sz w:val="32"/>
+          <w:szCs w:val="32"/>
+        </w:rPr>
+        <w:t>envs\py36\</w:t>
+      </w:r>
+      <w:r>
+        <w:rPr>
+          <w:sz w:val="32"/>
+          <w:szCs w:val="32"/>
+        </w:rPr>
+        <w:t>python.exe</w:t>
+      </w:r>
+    </w:p>
+    <w:p>
+      <w:pPr>
+        <w:pStyle w:val="ListParagraph"/>
+        <w:numPr>
+          <w:ilvl w:val="1"/>
+          <w:numId w:val="12"/>
+        </w:numPr>
+        <w:rPr>
+          <w:sz w:val="44"/>
+          <w:szCs w:val="44"/>
+        </w:rPr>
+      </w:pPr>
+      <w:r>
+        <w:rPr>
+          <w:sz w:val="44"/>
+          <w:szCs w:val="44"/>
+        </w:rPr>
+        <w:t>Although Eclipse has its own installation mechanism, I’ve found using Anaconda’s easier to use</w:t>
+      </w:r>
+    </w:p>
+    <w:p>
+      <w:pPr>
+        <w:rPr>
+          <w:sz w:val="44"/>
+          <w:szCs w:val="44"/>
+        </w:rPr>
+      </w:pPr>
+      <w:r>
+        <w:rPr>
+          <w:sz w:val="44"/>
+          <w:szCs w:val="44"/>
+        </w:rPr>
+        <w:lastRenderedPageBreak/>
+        <w:br w:type="page"/>
+      </w:r>
+    </w:p>
+    <w:p>
+      <w:pPr>
+        <w:ind w:left="360"/>
+        <w:rPr>
+          <w:sz w:val="44"/>
+          <w:szCs w:val="44"/>
+        </w:rPr>
+      </w:pPr>
+      <w:r>
+        <w:rPr>
+          <w:sz w:val="44"/>
+          <w:szCs w:val="44"/>
+        </w:rPr>
+        <w:lastRenderedPageBreak/>
+        <w:t>Connecting Eclipse to Anaconda</w:t>
+      </w:r>
+    </w:p>
+    <w:p>
+      <w:pPr>
+        <w:ind w:left="360"/>
+        <w:rPr>
+          <w:sz w:val="44"/>
+          <w:szCs w:val="44"/>
+        </w:rPr>
+      </w:pPr>
+      <w:r>
+        <w:rPr>
+          <w:sz w:val="44"/>
+          <w:szCs w:val="44"/>
+        </w:rPr>
+        <w:t xml:space="preserve"> </w:t>
+      </w:r>
+      <w:r>
+        <w:rPr>
+          <w:noProof/>
+        </w:rPr>
+        <w:drawing>
+          <wp:inline distT="0" distB="0" distL="0" distR="0" wp14:anchorId="4AED0333" wp14:editId="01A09046">
+            <wp:extent cx="5943600" cy="4197350"/>
+            <wp:effectExtent l="0" t="0" r="0" b="0"/>
+            <wp:docPr id="17" name="Picture 17"/>
+            <wp:cNvGraphicFramePr>
+              <a:graphicFrameLocks xmlns:a="http://schemas.openxmlformats.org/drawingml/2006/main" noChangeAspect="1"/>
+            </wp:cNvGraphicFramePr>
+            <a:graphic xmlns:a="http://schemas.openxmlformats.org/drawingml/2006/main">
+              <a:graphicData uri="http://schemas.openxmlformats.org/drawingml/2006/picture">
+                <pic:pic xmlns:pic="http://schemas.openxmlformats.org/drawingml/2006/picture">
+                  <pic:nvPicPr>
+                    <pic:cNvPr id="1" name=""/>
+                    <pic:cNvPicPr/>
+                  </pic:nvPicPr>
+                  <pic:blipFill>
+                    <a:blip r:embed="rId34"/>
+                    <a:stretch>
+                      <a:fillRect/>
+                    </a:stretch>
+                  </pic:blipFill>
+                  <pic:spPr>
+                    <a:xfrm>
+                      <a:off x="0" y="0"/>
+                      <a:ext cx="5943600" cy="4197350"/>
+                    </a:xfrm>
+                    <a:prstGeom prst="rect">
+                      <a:avLst/>
+                    </a:prstGeom>
+                  </pic:spPr>
+                </pic:pic>
+              </a:graphicData>
+            </a:graphic>
+          </wp:inline>
+        </w:drawing>
+      </w:r>
+    </w:p>
+    <w:p>
+      <w:pPr>
+        <w:ind w:left="360"/>
+        <w:rPr>
+          <w:sz w:val="44"/>
+          <w:szCs w:val="44"/>
+        </w:rPr>
+      </w:pPr>
+    </w:p>
+    <w:p>
+      <w:pPr>
+        <w:rPr>
+          <w:sz w:val="44"/>
+          <w:szCs w:val="44"/>
+        </w:rPr>
+      </w:pPr>
+      <w:r>
+        <w:rPr>
+          <w:sz w:val="44"/>
+          <w:szCs w:val="44"/>
+        </w:rPr>
+        <w:br w:type="page"/>
+      </w:r>
+    </w:p>
+    <w:p>
+      <w:pPr>
+        <w:ind w:left="360"/>
+        <w:rPr>
+          <w:sz w:val="44"/>
+          <w:szCs w:val="44"/>
+        </w:rPr>
+      </w:pPr>
+      <w:r>
+        <w:rPr>
+          <w:sz w:val="44"/>
+          <w:szCs w:val="44"/>
+        </w:rPr>
+        <w:lastRenderedPageBreak/>
+        <w:t>Continuing Eclipse to Anaconda connection</w:t>
+      </w:r>
+    </w:p>
+    <w:p>
+      <w:pPr>
+        <w:ind w:left="360"/>
+        <w:rPr>
+          <w:sz w:val="44"/>
+          <w:szCs w:val="44"/>
+        </w:rPr>
+      </w:pPr>
+      <w:r>
+        <w:rPr>
+          <w:noProof/>
+        </w:rPr>
+        <w:drawing>
+          <wp:inline distT="0" distB="0" distL="0" distR="0" wp14:anchorId="07CB919E" wp14:editId="279E191E">
+            <wp:extent cx="5943600" cy="4197350"/>
+            <wp:effectExtent l="0" t="0" r="0" b="0"/>
+            <wp:docPr id="18" name="Picture 18"/>
+            <wp:cNvGraphicFramePr>
+              <a:graphicFrameLocks xmlns:a="http://schemas.openxmlformats.org/drawingml/2006/main" noChangeAspect="1"/>
+            </wp:cNvGraphicFramePr>
+            <a:graphic xmlns:a="http://schemas.openxmlformats.org/drawingml/2006/main">
+              <a:graphicData uri="http://schemas.openxmlformats.org/drawingml/2006/picture">
+                <pic:pic xmlns:pic="http://schemas.openxmlformats.org/drawingml/2006/picture">
+                  <pic:nvPicPr>
+                    <pic:cNvPr id="1" name=""/>
+                    <pic:cNvPicPr/>
+                  </pic:nvPicPr>
+                  <pic:blipFill>
+                    <a:blip r:embed="rId34"/>
+                    <a:stretch>
+                      <a:fillRect/>
+                    </a:stretch>
+                  </pic:blipFill>
+                  <pic:spPr>
+                    <a:xfrm>
+                      <a:off x="0" y="0"/>
+                      <a:ext cx="5943600" cy="4197350"/>
+                    </a:xfrm>
+                    <a:prstGeom prst="rect">
+                      <a:avLst/>
+                    </a:prstGeom>
+                  </pic:spPr>
+                </pic:pic>
+              </a:graphicData>
+            </a:graphic>
+          </wp:inline>
+        </w:drawing>
+      </w:r>
+    </w:p>
+    <w:p>
+      <w:pPr>
+        <w:rPr>
+          <w:sz w:val="44"/>
+          <w:szCs w:val="44"/>
+        </w:rPr>
+      </w:pPr>
+    </w:p>
+    <w:p>
+      <w:pPr>
+        <w:rPr>
+          <w:sz w:val="44"/>
+          <w:szCs w:val="44"/>
+        </w:rPr>
+      </w:pPr>
+      <w:r>
+        <w:rPr>
+          <w:sz w:val="44"/>
+          <w:szCs w:val="44"/>
+        </w:rPr>
+        <w:br w:type="page"/>
+      </w:r>
+    </w:p>
+    <w:p>
+      <w:pPr>
+        <w:rPr>
+          <w:sz w:val="44"/>
+          <w:szCs w:val="44"/>
+        </w:rPr>
+      </w:pPr>
+      <w:r>
+        <w:rPr>
+          <w:sz w:val="44"/>
+          <w:szCs w:val="44"/>
+        </w:rPr>
+        <w:lastRenderedPageBreak/>
+        <w:t>After Adding Interpreter</w:t>
+      </w:r>
+    </w:p>
+    <w:p>
+      <w:pPr>
+        <w:rPr>
+          <w:sz w:val="44"/>
+          <w:szCs w:val="44"/>
+        </w:rPr>
+      </w:pPr>
+      <w:r>
+        <w:rPr>
+          <w:noProof/>
+        </w:rPr>
+        <w:drawing>
+          <wp:inline distT="0" distB="0" distL="0" distR="0" wp14:anchorId="77365425" wp14:editId="7A47197E">
+            <wp:extent cx="5943600" cy="4197350"/>
+            <wp:effectExtent l="0" t="0" r="0" b="0"/>
+            <wp:docPr id="19" name="Picture 19"/>
+            <wp:cNvGraphicFramePr>
+              <a:graphicFrameLocks xmlns:a="http://schemas.openxmlformats.org/drawingml/2006/main" noChangeAspect="1"/>
+            </wp:cNvGraphicFramePr>
+            <a:graphic xmlns:a="http://schemas.openxmlformats.org/drawingml/2006/main">
+              <a:graphicData uri="http://schemas.openxmlformats.org/drawingml/2006/picture">
+                <pic:pic xmlns:pic="http://schemas.openxmlformats.org/drawingml/2006/picture">
+                  <pic:nvPicPr>
+                    <pic:cNvPr id="1" name=""/>
+                    <pic:cNvPicPr/>
+                  </pic:nvPicPr>
+                  <pic:blipFill>
+                    <a:blip r:embed="rId35"/>
+                    <a:stretch>
+                      <a:fillRect/>
+                    </a:stretch>
+                  </pic:blipFill>
+                  <pic:spPr>
+                    <a:xfrm>
+                      <a:off x="0" y="0"/>
+                      <a:ext cx="5943600" cy="4197350"/>
+                    </a:xfrm>
+                    <a:prstGeom prst="rect">
+                      <a:avLst/>
+                    </a:prstGeom>
+                  </pic:spPr>
+                </pic:pic>
+              </a:graphicData>
+            </a:graphic>
+          </wp:inline>
+        </w:drawing>
+      </w:r>
+    </w:p>
+    <w:p>
+      <w:pPr>
+        <w:rPr>
+          <w:sz w:val="44"/>
+          <w:szCs w:val="44"/>
+        </w:rPr>
+      </w:pPr>
+    </w:p>
+    <w:p>
+      <w:pPr>
+        <w:rPr>
+          <w:sz w:val="44"/>
+          <w:szCs w:val="44"/>
+        </w:rPr>
+      </w:pPr>
+      <w:r>
+        <w:rPr>
+          <w:sz w:val="44"/>
+          <w:szCs w:val="44"/>
+        </w:rPr>
+        <w:t>Note that Eclipse, finds the libraries, given the interpreter location</w:t>
+      </w:r>
+    </w:p>
+    <w:p>
+      <w:pPr>
+        <w:rPr>
+          <w:sz w:val="44"/>
+          <w:szCs w:val="44"/>
+        </w:rPr>
+      </w:pPr>
+      <w:r>
+        <w:rPr>
+          <w:sz w:val="44"/>
+          <w:szCs w:val="44"/>
+        </w:rPr>
+        <w:br w:type="page"/>
+      </w:r>
+    </w:p>
+    <w:p>
+      <w:pPr>
+        <w:pStyle w:val="ListParagraph"/>
+        <w:ind w:left="0"/>
+        <w:rPr>
+          <w:sz w:val="36"/>
+          <w:szCs w:val="36"/>
+        </w:rPr>
+      </w:pPr>
     </w:p>
     <w:sectPr>
-      <w:headerReference w:type="default" r:id="rId31"/>
-      <w:footerReference w:type="default" r:id="rId32"/>
-      <w:headerReference w:type="first" r:id="rId33"/>
-      <w:footerReference w:type="first" r:id="rId34"/>
+      <w:headerReference w:type="default" r:id="rId36"/>
+      <w:footerReference w:type="default" r:id="rId37"/>
+      <w:headerReference w:type="first" r:id="rId38"/>
+      <w:footerReference w:type="first" r:id="rId39"/>
       <w:pgSz w:w="12240" w:h="15840"/>
       <w:pgMar w:top="1440" w:right="1440" w:bottom="1440" w:left="1440" w:header="720" w:footer="720" w:gutter="0"/>
       <w:cols w:space="720"/>
@@ -6976,7 +7448,7 @@
         <w:rFonts w:ascii="Symbol" w:hAnsi="Symbol" w:hint="default"/>
       </w:rPr>
     </w:lvl>
-    <w:lvl w:ilvl="1" w:tplc="04090003" w:tentative="1">
+    <w:lvl w:ilvl="1" w:tplc="04090003">
       <w:start w:val="1"/>
       <w:numFmt w:val="bullet"/>
       <w:lvlText w:val="o"/>
@@ -7639,6 +8111,119 @@
     </w:lvl>
   </w:abstractNum>
   <w:abstractNum w:abstractNumId="15" w15:restartNumberingAfterBreak="0">
+    <w:nsid w:val="324E1268"/>
+    <w:multiLevelType w:val="hybridMultilevel"/>
+    <w:tmpl w:val="9E46688E"/>
+    <w:lvl w:ilvl="0" w:tplc="04090001">
+      <w:start w:val="1"/>
+      <w:numFmt w:val="bullet"/>
+      <w:lvlText w:val=""/>
+      <w:lvlJc w:val="left"/>
+      <w:pPr>
+        <w:ind w:left="1776" w:hanging="360"/>
+      </w:pPr>
+      <w:rPr>
+        <w:rFonts w:ascii="Symbol" w:hAnsi="Symbol" w:hint="default"/>
+      </w:rPr>
+    </w:lvl>
+    <w:lvl w:ilvl="1" w:tplc="04090003" w:tentative="1">
+      <w:start w:val="1"/>
+      <w:numFmt w:val="bullet"/>
+      <w:lvlText w:val="o"/>
+      <w:lvlJc w:val="left"/>
+      <w:pPr>
+        <w:ind w:left="2496" w:hanging="360"/>
+      </w:pPr>
+      <w:rPr>
+        <w:rFonts w:ascii="Courier New" w:hAnsi="Courier New" w:cs="Courier New" w:hint="default"/>
+      </w:rPr>
+    </w:lvl>
+    <w:lvl w:ilvl="2" w:tplc="04090005" w:tentative="1">
+      <w:start w:val="1"/>
+      <w:numFmt w:val="bullet"/>
+      <w:lvlText w:val=""/>
+      <w:lvlJc w:val="left"/>
+      <w:pPr>
+        <w:ind w:left="3216" w:hanging="360"/>
+      </w:pPr>
+      <w:rPr>
+        <w:rFonts w:ascii="Wingdings" w:hAnsi="Wingdings" w:hint="default"/>
+      </w:rPr>
+    </w:lvl>
+    <w:lvl w:ilvl="3" w:tplc="04090001" w:tentative="1">
+      <w:start w:val="1"/>
+      <w:numFmt w:val="bullet"/>
+      <w:lvlText w:val=""/>
+      <w:lvlJc w:val="left"/>
+      <w:pPr>
+        <w:ind w:left="3936" w:hanging="360"/>
+      </w:pPr>
+      <w:rPr>
+        <w:rFonts w:ascii="Symbol" w:hAnsi="Symbol" w:hint="default"/>
+      </w:rPr>
+    </w:lvl>
+    <w:lvl w:ilvl="4" w:tplc="04090003" w:tentative="1">
+      <w:start w:val="1"/>
+      <w:numFmt w:val="bullet"/>
+      <w:lvlText w:val="o"/>
+      <w:lvlJc w:val="left"/>
+      <w:pPr>
+        <w:ind w:left="4656" w:hanging="360"/>
+      </w:pPr>
+      <w:rPr>
+        <w:rFonts w:ascii="Courier New" w:hAnsi="Courier New" w:cs="Courier New" w:hint="default"/>
+      </w:rPr>
+    </w:lvl>
+    <w:lvl w:ilvl="5" w:tplc="04090005" w:tentative="1">
+      <w:start w:val="1"/>
+      <w:numFmt w:val="bullet"/>
+      <w:lvlText w:val=""/>
+      <w:lvlJc w:val="left"/>
+      <w:pPr>
+        <w:ind w:left="5376" w:hanging="360"/>
+      </w:pPr>
+      <w:rPr>
+        <w:rFonts w:ascii="Wingdings" w:hAnsi="Wingdings" w:hint="default"/>
+      </w:rPr>
+    </w:lvl>
+    <w:lvl w:ilvl="6" w:tplc="04090001" w:tentative="1">
+      <w:start w:val="1"/>
+      <w:numFmt w:val="bullet"/>
+      <w:lvlText w:val=""/>
+      <w:lvlJc w:val="left"/>
+      <w:pPr>
+        <w:ind w:left="6096" w:hanging="360"/>
+      </w:pPr>
+      <w:rPr>
+        <w:rFonts w:ascii="Symbol" w:hAnsi="Symbol" w:hint="default"/>
+      </w:rPr>
+    </w:lvl>
+    <w:lvl w:ilvl="7" w:tplc="04090003" w:tentative="1">
+      <w:start w:val="1"/>
+      <w:numFmt w:val="bullet"/>
+      <w:lvlText w:val="o"/>
+      <w:lvlJc w:val="left"/>
+      <w:pPr>
+        <w:ind w:left="6816" w:hanging="360"/>
+      </w:pPr>
+      <w:rPr>
+        <w:rFonts w:ascii="Courier New" w:hAnsi="Courier New" w:cs="Courier New" w:hint="default"/>
+      </w:rPr>
+    </w:lvl>
+    <w:lvl w:ilvl="8" w:tplc="04090005" w:tentative="1">
+      <w:start w:val="1"/>
+      <w:numFmt w:val="bullet"/>
+      <w:lvlText w:val=""/>
+      <w:lvlJc w:val="left"/>
+      <w:pPr>
+        <w:ind w:left="7536" w:hanging="360"/>
+      </w:pPr>
+      <w:rPr>
+        <w:rFonts w:ascii="Wingdings" w:hAnsi="Wingdings" w:hint="default"/>
+      </w:rPr>
+    </w:lvl>
+  </w:abstractNum>
+  <w:abstractNum w:abstractNumId="16" w15:restartNumberingAfterBreak="0">
     <w:nsid w:val="34C47354"/>
     <w:multiLevelType w:val="hybridMultilevel"/>
     <w:tmpl w:val="3D52D17C"/>
@@ -7724,7 +8309,322 @@
       </w:pPr>
     </w:lvl>
   </w:abstractNum>
-  <w:abstractNum w:abstractNumId="16" w15:restartNumberingAfterBreak="0">
+  <w:abstractNum w:abstractNumId="17" w15:restartNumberingAfterBreak="0">
+    <w:nsid w:val="35717FD8"/>
+    <w:multiLevelType w:val="hybridMultilevel"/>
+    <w:tmpl w:val="87601420"/>
+    <w:lvl w:ilvl="0" w:tplc="04090001">
+      <w:start w:val="1"/>
+      <w:numFmt w:val="bullet"/>
+      <w:lvlText w:val=""/>
+      <w:lvlJc w:val="left"/>
+      <w:pPr>
+        <w:ind w:left="1068" w:hanging="360"/>
+      </w:pPr>
+      <w:rPr>
+        <w:rFonts w:ascii="Symbol" w:hAnsi="Symbol" w:hint="default"/>
+      </w:rPr>
+    </w:lvl>
+    <w:lvl w:ilvl="1" w:tplc="04090003" w:tentative="1">
+      <w:start w:val="1"/>
+      <w:numFmt w:val="bullet"/>
+      <w:lvlText w:val="o"/>
+      <w:lvlJc w:val="left"/>
+      <w:pPr>
+        <w:ind w:left="1788" w:hanging="360"/>
+      </w:pPr>
+      <w:rPr>
+        <w:rFonts w:ascii="Courier New" w:hAnsi="Courier New" w:cs="Courier New" w:hint="default"/>
+      </w:rPr>
+    </w:lvl>
+    <w:lvl w:ilvl="2" w:tplc="04090005" w:tentative="1">
+      <w:start w:val="1"/>
+      <w:numFmt w:val="bullet"/>
+      <w:lvlText w:val=""/>
+      <w:lvlJc w:val="left"/>
+      <w:pPr>
+        <w:ind w:left="2508" w:hanging="360"/>
+      </w:pPr>
+      <w:rPr>
+        <w:rFonts w:ascii="Wingdings" w:hAnsi="Wingdings" w:hint="default"/>
+      </w:rPr>
+    </w:lvl>
+    <w:lvl w:ilvl="3" w:tplc="04090001" w:tentative="1">
+      <w:start w:val="1"/>
+      <w:numFmt w:val="bullet"/>
+      <w:lvlText w:val=""/>
+      <w:lvlJc w:val="left"/>
+      <w:pPr>
+        <w:ind w:left="3228" w:hanging="360"/>
+      </w:pPr>
+      <w:rPr>
+        <w:rFonts w:ascii="Symbol" w:hAnsi="Symbol" w:hint="default"/>
+      </w:rPr>
+    </w:lvl>
+    <w:lvl w:ilvl="4" w:tplc="04090003" w:tentative="1">
+      <w:start w:val="1"/>
+      <w:numFmt w:val="bullet"/>
+      <w:lvlText w:val="o"/>
+      <w:lvlJc w:val="left"/>
+      <w:pPr>
+        <w:ind w:left="3948" w:hanging="360"/>
+      </w:pPr>
+      <w:rPr>
+        <w:rFonts w:ascii="Courier New" w:hAnsi="Courier New" w:cs="Courier New" w:hint="default"/>
+      </w:rPr>
+    </w:lvl>
+    <w:lvl w:ilvl="5" w:tplc="04090005" w:tentative="1">
+      <w:start w:val="1"/>
+      <w:numFmt w:val="bullet"/>
+      <w:lvlText w:val=""/>
+      <w:lvlJc w:val="left"/>
+      <w:pPr>
+        <w:ind w:left="4668" w:hanging="360"/>
+      </w:pPr>
+      <w:rPr>
+        <w:rFonts w:ascii="Wingdings" w:hAnsi="Wingdings" w:hint="default"/>
+      </w:rPr>
+    </w:lvl>
+    <w:lvl w:ilvl="6" w:tplc="04090001" w:tentative="1">
+      <w:start w:val="1"/>
+      <w:numFmt w:val="bullet"/>
+      <w:lvlText w:val=""/>
+      <w:lvlJc w:val="left"/>
+      <w:pPr>
+        <w:ind w:left="5388" w:hanging="360"/>
+      </w:pPr>
+      <w:rPr>
+        <w:rFonts w:ascii="Symbol" w:hAnsi="Symbol" w:hint="default"/>
+      </w:rPr>
+    </w:lvl>
+    <w:lvl w:ilvl="7" w:tplc="04090003" w:tentative="1">
+      <w:start w:val="1"/>
+      <w:numFmt w:val="bullet"/>
+      <w:lvlText w:val="o"/>
+      <w:lvlJc w:val="left"/>
+      <w:pPr>
+        <w:ind w:left="6108" w:hanging="360"/>
+      </w:pPr>
+      <w:rPr>
+        <w:rFonts w:ascii="Courier New" w:hAnsi="Courier New" w:cs="Courier New" w:hint="default"/>
+      </w:rPr>
+    </w:lvl>
+    <w:lvl w:ilvl="8" w:tplc="04090005" w:tentative="1">
+      <w:start w:val="1"/>
+      <w:numFmt w:val="bullet"/>
+      <w:lvlText w:val=""/>
+      <w:lvlJc w:val="left"/>
+      <w:pPr>
+        <w:ind w:left="6828" w:hanging="360"/>
+      </w:pPr>
+      <w:rPr>
+        <w:rFonts w:ascii="Wingdings" w:hAnsi="Wingdings" w:hint="default"/>
+      </w:rPr>
+    </w:lvl>
+  </w:abstractNum>
+  <w:abstractNum w:abstractNumId="18" w15:restartNumberingAfterBreak="0">
+    <w:nsid w:val="4A804A73"/>
+    <w:multiLevelType w:val="hybridMultilevel"/>
+    <w:tmpl w:val="B1104DAE"/>
+    <w:lvl w:ilvl="0" w:tplc="0409000F">
+      <w:start w:val="1"/>
+      <w:numFmt w:val="decimal"/>
+      <w:lvlText w:val="%1."/>
+      <w:lvlJc w:val="left"/>
+      <w:pPr>
+        <w:ind w:left="720" w:hanging="360"/>
+      </w:pPr>
+    </w:lvl>
+    <w:lvl w:ilvl="1" w:tplc="04090001">
+      <w:start w:val="1"/>
+      <w:numFmt w:val="bullet"/>
+      <w:lvlText w:val=""/>
+      <w:lvlJc w:val="left"/>
+      <w:pPr>
+        <w:ind w:left="1440" w:hanging="360"/>
+      </w:pPr>
+      <w:rPr>
+        <w:rFonts w:ascii="Symbol" w:hAnsi="Symbol" w:hint="default"/>
+      </w:rPr>
+    </w:lvl>
+    <w:lvl w:ilvl="2" w:tplc="0409001B">
+      <w:start w:val="1"/>
+      <w:numFmt w:val="lowerRoman"/>
+      <w:lvlText w:val="%3."/>
+      <w:lvlJc w:val="right"/>
+      <w:pPr>
+        <w:ind w:left="2160" w:hanging="180"/>
+      </w:pPr>
+    </w:lvl>
+    <w:lvl w:ilvl="3" w:tplc="0409000F">
+      <w:start w:val="1"/>
+      <w:numFmt w:val="decimal"/>
+      <w:lvlText w:val="%4."/>
+      <w:lvlJc w:val="left"/>
+      <w:pPr>
+        <w:ind w:left="2880" w:hanging="360"/>
+      </w:pPr>
+    </w:lvl>
+    <w:lvl w:ilvl="4" w:tplc="04090019" w:tentative="1">
+      <w:start w:val="1"/>
+      <w:numFmt w:val="lowerLetter"/>
+      <w:lvlText w:val="%5."/>
+      <w:lvlJc w:val="left"/>
+      <w:pPr>
+        <w:ind w:left="3600" w:hanging="360"/>
+      </w:pPr>
+    </w:lvl>
+    <w:lvl w:ilvl="5" w:tplc="0409001B" w:tentative="1">
+      <w:start w:val="1"/>
+      <w:numFmt w:val="lowerRoman"/>
+      <w:lvlText w:val="%6."/>
+      <w:lvlJc w:val="right"/>
+      <w:pPr>
+        <w:ind w:left="4320" w:hanging="180"/>
+      </w:pPr>
+    </w:lvl>
+    <w:lvl w:ilvl="6" w:tplc="0409000F" w:tentative="1">
+      <w:start w:val="1"/>
+      <w:numFmt w:val="decimal"/>
+      <w:lvlText w:val="%7."/>
+      <w:lvlJc w:val="left"/>
+      <w:pPr>
+        <w:ind w:left="5040" w:hanging="360"/>
+      </w:pPr>
+    </w:lvl>
+    <w:lvl w:ilvl="7" w:tplc="04090019" w:tentative="1">
+      <w:start w:val="1"/>
+      <w:numFmt w:val="lowerLetter"/>
+      <w:lvlText w:val="%8."/>
+      <w:lvlJc w:val="left"/>
+      <w:pPr>
+        <w:ind w:left="5760" w:hanging="360"/>
+      </w:pPr>
+    </w:lvl>
+    <w:lvl w:ilvl="8" w:tplc="0409001B" w:tentative="1">
+      <w:start w:val="1"/>
+      <w:numFmt w:val="lowerRoman"/>
+      <w:lvlText w:val="%9."/>
+      <w:lvlJc w:val="right"/>
+      <w:pPr>
+        <w:ind w:left="6480" w:hanging="180"/>
+      </w:pPr>
+    </w:lvl>
+  </w:abstractNum>
+  <w:abstractNum w:abstractNumId="19" w15:restartNumberingAfterBreak="0">
+    <w:nsid w:val="4B0308F0"/>
+    <w:multiLevelType w:val="hybridMultilevel"/>
+    <w:tmpl w:val="39B2D2CA"/>
+    <w:lvl w:ilvl="0" w:tplc="04090001">
+      <w:start w:val="1"/>
+      <w:numFmt w:val="bullet"/>
+      <w:lvlText w:val=""/>
+      <w:lvlJc w:val="left"/>
+      <w:pPr>
+        <w:ind w:left="1788" w:hanging="360"/>
+      </w:pPr>
+      <w:rPr>
+        <w:rFonts w:ascii="Symbol" w:hAnsi="Symbol" w:hint="default"/>
+      </w:rPr>
+    </w:lvl>
+    <w:lvl w:ilvl="1" w:tplc="04090003" w:tentative="1">
+      <w:start w:val="1"/>
+      <w:numFmt w:val="bullet"/>
+      <w:lvlText w:val="o"/>
+      <w:lvlJc w:val="left"/>
+      <w:pPr>
+        <w:ind w:left="2508" w:hanging="360"/>
+      </w:pPr>
+      <w:rPr>
+        <w:rFonts w:ascii="Courier New" w:hAnsi="Courier New" w:cs="Courier New" w:hint="default"/>
+      </w:rPr>
+    </w:lvl>
+    <w:lvl w:ilvl="2" w:tplc="04090005" w:tentative="1">
+      <w:start w:val="1"/>
+      <w:numFmt w:val="bullet"/>
+      <w:lvlText w:val=""/>
+      <w:lvlJc w:val="left"/>
+      <w:pPr>
+        <w:ind w:left="3228" w:hanging="360"/>
+      </w:pPr>
+      <w:rPr>
+        <w:rFonts w:ascii="Wingdings" w:hAnsi="Wingdings" w:hint="default"/>
+      </w:rPr>
+    </w:lvl>
+    <w:lvl w:ilvl="3" w:tplc="04090001" w:tentative="1">
+      <w:start w:val="1"/>
+      <w:numFmt w:val="bullet"/>
+      <w:lvlText w:val=""/>
+      <w:lvlJc w:val="left"/>
+      <w:pPr>
+        <w:ind w:left="3948" w:hanging="360"/>
+      </w:pPr>
+      <w:rPr>
+        <w:rFonts w:ascii="Symbol" w:hAnsi="Symbol" w:hint="default"/>
+      </w:rPr>
+    </w:lvl>
+    <w:lvl w:ilvl="4" w:tplc="04090003" w:tentative="1">
+      <w:start w:val="1"/>
+      <w:numFmt w:val="bullet"/>
+      <w:lvlText w:val="o"/>
+      <w:lvlJc w:val="left"/>
+      <w:pPr>
+        <w:ind w:left="4668" w:hanging="360"/>
+      </w:pPr>
+      <w:rPr>
+        <w:rFonts w:ascii="Courier New" w:hAnsi="Courier New" w:cs="Courier New" w:hint="default"/>
+      </w:rPr>
+    </w:lvl>
+    <w:lvl w:ilvl="5" w:tplc="04090005" w:tentative="1">
+      <w:start w:val="1"/>
+      <w:numFmt w:val="bullet"/>
+      <w:lvlText w:val=""/>
+      <w:lvlJc w:val="left"/>
+      <w:pPr>
+        <w:ind w:left="5388" w:hanging="360"/>
+      </w:pPr>
+      <w:rPr>
+        <w:rFonts w:ascii="Wingdings" w:hAnsi="Wingdings" w:hint="default"/>
+      </w:rPr>
+    </w:lvl>
+    <w:lvl w:ilvl="6" w:tplc="04090001" w:tentative="1">
+      <w:start w:val="1"/>
+      <w:numFmt w:val="bullet"/>
+      <w:lvlText w:val=""/>
+      <w:lvlJc w:val="left"/>
+      <w:pPr>
+        <w:ind w:left="6108" w:hanging="360"/>
+      </w:pPr>
+      <w:rPr>
+        <w:rFonts w:ascii="Symbol" w:hAnsi="Symbol" w:hint="default"/>
+      </w:rPr>
+    </w:lvl>
+    <w:lvl w:ilvl="7" w:tplc="04090003" w:tentative="1">
+      <w:start w:val="1"/>
+      <w:numFmt w:val="bullet"/>
+      <w:lvlText w:val="o"/>
+      <w:lvlJc w:val="left"/>
+      <w:pPr>
+        <w:ind w:left="6828" w:hanging="360"/>
+      </w:pPr>
+      <w:rPr>
+        <w:rFonts w:ascii="Courier New" w:hAnsi="Courier New" w:cs="Courier New" w:hint="default"/>
+      </w:rPr>
+    </w:lvl>
+    <w:lvl w:ilvl="8" w:tplc="04090005" w:tentative="1">
+      <w:start w:val="1"/>
+      <w:numFmt w:val="bullet"/>
+      <w:lvlText w:val=""/>
+      <w:lvlJc w:val="left"/>
+      <w:pPr>
+        <w:ind w:left="7548" w:hanging="360"/>
+      </w:pPr>
+      <w:rPr>
+        <w:rFonts w:ascii="Wingdings" w:hAnsi="Wingdings" w:hint="default"/>
+      </w:rPr>
+    </w:lvl>
+  </w:abstractNum>
+  <w:abstractNum w:abstractNumId="20" w15:restartNumberingAfterBreak="0">
     <w:nsid w:val="51C41EED"/>
     <w:multiLevelType w:val="hybridMultilevel"/>
     <w:tmpl w:val="6256D97A"/>
@@ -7837,7 +8737,7 @@
       </w:rPr>
     </w:lvl>
   </w:abstractNum>
-  <w:abstractNum w:abstractNumId="17" w15:restartNumberingAfterBreak="0">
+  <w:abstractNum w:abstractNumId="21" w15:restartNumberingAfterBreak="0">
     <w:nsid w:val="54155DF3"/>
     <w:multiLevelType w:val="hybridMultilevel"/>
     <w:tmpl w:val="DEFC0200"/>
@@ -7950,7 +8850,120 @@
       </w:rPr>
     </w:lvl>
   </w:abstractNum>
-  <w:abstractNum w:abstractNumId="18" w15:restartNumberingAfterBreak="0">
+  <w:abstractNum w:abstractNumId="22" w15:restartNumberingAfterBreak="0">
+    <w:nsid w:val="546B63F7"/>
+    <w:multiLevelType w:val="hybridMultilevel"/>
+    <w:tmpl w:val="95EE36F6"/>
+    <w:lvl w:ilvl="0" w:tplc="04090001">
+      <w:start w:val="1"/>
+      <w:numFmt w:val="bullet"/>
+      <w:lvlText w:val=""/>
+      <w:lvlJc w:val="left"/>
+      <w:pPr>
+        <w:ind w:left="1788" w:hanging="360"/>
+      </w:pPr>
+      <w:rPr>
+        <w:rFonts w:ascii="Symbol" w:hAnsi="Symbol" w:hint="default"/>
+      </w:rPr>
+    </w:lvl>
+    <w:lvl w:ilvl="1" w:tplc="04090003" w:tentative="1">
+      <w:start w:val="1"/>
+      <w:numFmt w:val="bullet"/>
+      <w:lvlText w:val="o"/>
+      <w:lvlJc w:val="left"/>
+      <w:pPr>
+        <w:ind w:left="2508" w:hanging="360"/>
+      </w:pPr>
+      <w:rPr>
+        <w:rFonts w:ascii="Courier New" w:hAnsi="Courier New" w:cs="Courier New" w:hint="default"/>
+      </w:rPr>
+    </w:lvl>
+    <w:lvl w:ilvl="2" w:tplc="04090005" w:tentative="1">
+      <w:start w:val="1"/>
+      <w:numFmt w:val="bullet"/>
+      <w:lvlText w:val=""/>
+      <w:lvlJc w:val="left"/>
+      <w:pPr>
+        <w:ind w:left="3228" w:hanging="360"/>
+      </w:pPr>
+      <w:rPr>
+        <w:rFonts w:ascii="Wingdings" w:hAnsi="Wingdings" w:hint="default"/>
+      </w:rPr>
+    </w:lvl>
+    <w:lvl w:ilvl="3" w:tplc="04090001" w:tentative="1">
+      <w:start w:val="1"/>
+      <w:numFmt w:val="bullet"/>
+      <w:lvlText w:val=""/>
+      <w:lvlJc w:val="left"/>
+      <w:pPr>
+        <w:ind w:left="3948" w:hanging="360"/>
+      </w:pPr>
+      <w:rPr>
+        <w:rFonts w:ascii="Symbol" w:hAnsi="Symbol" w:hint="default"/>
+      </w:rPr>
+    </w:lvl>
+    <w:lvl w:ilvl="4" w:tplc="04090003" w:tentative="1">
+      <w:start w:val="1"/>
+      <w:numFmt w:val="bullet"/>
+      <w:lvlText w:val="o"/>
+      <w:lvlJc w:val="left"/>
+      <w:pPr>
+        <w:ind w:left="4668" w:hanging="360"/>
+      </w:pPr>
+      <w:rPr>
+        <w:rFonts w:ascii="Courier New" w:hAnsi="Courier New" w:cs="Courier New" w:hint="default"/>
+      </w:rPr>
+    </w:lvl>
+    <w:lvl w:ilvl="5" w:tplc="04090005" w:tentative="1">
+      <w:start w:val="1"/>
+      <w:numFmt w:val="bullet"/>
+      <w:lvlText w:val=""/>
+      <w:lvlJc w:val="left"/>
+      <w:pPr>
+        <w:ind w:left="5388" w:hanging="360"/>
+      </w:pPr>
+      <w:rPr>
+        <w:rFonts w:ascii="Wingdings" w:hAnsi="Wingdings" w:hint="default"/>
+      </w:rPr>
+    </w:lvl>
+    <w:lvl w:ilvl="6" w:tplc="04090001" w:tentative="1">
+      <w:start w:val="1"/>
+      <w:numFmt w:val="bullet"/>
+      <w:lvlText w:val=""/>
+      <w:lvlJc w:val="left"/>
+      <w:pPr>
+        <w:ind w:left="6108" w:hanging="360"/>
+      </w:pPr>
+      <w:rPr>
+        <w:rFonts w:ascii="Symbol" w:hAnsi="Symbol" w:hint="default"/>
+      </w:rPr>
+    </w:lvl>
+    <w:lvl w:ilvl="7" w:tplc="04090003" w:tentative="1">
+      <w:start w:val="1"/>
+      <w:numFmt w:val="bullet"/>
+      <w:lvlText w:val="o"/>
+      <w:lvlJc w:val="left"/>
+      <w:pPr>
+        <w:ind w:left="6828" w:hanging="360"/>
+      </w:pPr>
+      <w:rPr>
+        <w:rFonts w:ascii="Courier New" w:hAnsi="Courier New" w:cs="Courier New" w:hint="default"/>
+      </w:rPr>
+    </w:lvl>
+    <w:lvl w:ilvl="8" w:tplc="04090005" w:tentative="1">
+      <w:start w:val="1"/>
+      <w:numFmt w:val="bullet"/>
+      <w:lvlText w:val=""/>
+      <w:lvlJc w:val="left"/>
+      <w:pPr>
+        <w:ind w:left="7548" w:hanging="360"/>
+      </w:pPr>
+      <w:rPr>
+        <w:rFonts w:ascii="Wingdings" w:hAnsi="Wingdings" w:hint="default"/>
+      </w:rPr>
+    </w:lvl>
+  </w:abstractNum>
+  <w:abstractNum w:abstractNumId="23" w15:restartNumberingAfterBreak="0">
     <w:nsid w:val="549D5174"/>
     <w:multiLevelType w:val="hybridMultilevel"/>
     <w:tmpl w:val="491AC5EA"/>
@@ -8063,7 +9076,7 @@
       </w:rPr>
     </w:lvl>
   </w:abstractNum>
-  <w:abstractNum w:abstractNumId="19" w15:restartNumberingAfterBreak="0">
+  <w:abstractNum w:abstractNumId="24" w15:restartNumberingAfterBreak="0">
     <w:nsid w:val="5511426A"/>
     <w:multiLevelType w:val="hybridMultilevel"/>
     <w:tmpl w:val="9B221866"/>
@@ -8176,7 +9189,7 @@
       </w:rPr>
     </w:lvl>
   </w:abstractNum>
-  <w:abstractNum w:abstractNumId="20" w15:restartNumberingAfterBreak="0">
+  <w:abstractNum w:abstractNumId="25" w15:restartNumberingAfterBreak="0">
     <w:nsid w:val="5E942C8C"/>
     <w:multiLevelType w:val="hybridMultilevel"/>
     <w:tmpl w:val="8856E6CE"/>
@@ -8289,7 +9302,233 @@
       </w:rPr>
     </w:lvl>
   </w:abstractNum>
-  <w:abstractNum w:abstractNumId="21" w15:restartNumberingAfterBreak="0">
+  <w:abstractNum w:abstractNumId="26" w15:restartNumberingAfterBreak="0">
+    <w:nsid w:val="642246BF"/>
+    <w:multiLevelType w:val="hybridMultilevel"/>
+    <w:tmpl w:val="929608D0"/>
+    <w:lvl w:ilvl="0" w:tplc="04090001">
+      <w:start w:val="1"/>
+      <w:numFmt w:val="bullet"/>
+      <w:lvlText w:val=""/>
+      <w:lvlJc w:val="left"/>
+      <w:pPr>
+        <w:ind w:left="1068" w:hanging="360"/>
+      </w:pPr>
+      <w:rPr>
+        <w:rFonts w:ascii="Symbol" w:hAnsi="Symbol" w:hint="default"/>
+      </w:rPr>
+    </w:lvl>
+    <w:lvl w:ilvl="1" w:tplc="04090003" w:tentative="1">
+      <w:start w:val="1"/>
+      <w:numFmt w:val="bullet"/>
+      <w:lvlText w:val="o"/>
+      <w:lvlJc w:val="left"/>
+      <w:pPr>
+        <w:ind w:left="1788" w:hanging="360"/>
+      </w:pPr>
+      <w:rPr>
+        <w:rFonts w:ascii="Courier New" w:hAnsi="Courier New" w:cs="Courier New" w:hint="default"/>
+      </w:rPr>
+    </w:lvl>
+    <w:lvl w:ilvl="2" w:tplc="04090005" w:tentative="1">
+      <w:start w:val="1"/>
+      <w:numFmt w:val="bullet"/>
+      <w:lvlText w:val=""/>
+      <w:lvlJc w:val="left"/>
+      <w:pPr>
+        <w:ind w:left="2508" w:hanging="360"/>
+      </w:pPr>
+      <w:rPr>
+        <w:rFonts w:ascii="Wingdings" w:hAnsi="Wingdings" w:hint="default"/>
+      </w:rPr>
+    </w:lvl>
+    <w:lvl w:ilvl="3" w:tplc="04090001" w:tentative="1">
+      <w:start w:val="1"/>
+      <w:numFmt w:val="bullet"/>
+      <w:lvlText w:val=""/>
+      <w:lvlJc w:val="left"/>
+      <w:pPr>
+        <w:ind w:left="3228" w:hanging="360"/>
+      </w:pPr>
+      <w:rPr>
+        <w:rFonts w:ascii="Symbol" w:hAnsi="Symbol" w:hint="default"/>
+      </w:rPr>
+    </w:lvl>
+    <w:lvl w:ilvl="4" w:tplc="04090003" w:tentative="1">
+      <w:start w:val="1"/>
+      <w:numFmt w:val="bullet"/>
+      <w:lvlText w:val="o"/>
+      <w:lvlJc w:val="left"/>
+      <w:pPr>
+        <w:ind w:left="3948" w:hanging="360"/>
+      </w:pPr>
+      <w:rPr>
+        <w:rFonts w:ascii="Courier New" w:hAnsi="Courier New" w:cs="Courier New" w:hint="default"/>
+      </w:rPr>
+    </w:lvl>
+    <w:lvl w:ilvl="5" w:tplc="04090005" w:tentative="1">
+      <w:start w:val="1"/>
+      <w:numFmt w:val="bullet"/>
+      <w:lvlText w:val=""/>
+      <w:lvlJc w:val="left"/>
+      <w:pPr>
+        <w:ind w:left="4668" w:hanging="360"/>
+      </w:pPr>
+      <w:rPr>
+        <w:rFonts w:ascii="Wingdings" w:hAnsi="Wingdings" w:hint="default"/>
+      </w:rPr>
+    </w:lvl>
+    <w:lvl w:ilvl="6" w:tplc="04090001" w:tentative="1">
+      <w:start w:val="1"/>
+      <w:numFmt w:val="bullet"/>
+      <w:lvlText w:val=""/>
+      <w:lvlJc w:val="left"/>
+      <w:pPr>
+        <w:ind w:left="5388" w:hanging="360"/>
+      </w:pPr>
+      <w:rPr>
+        <w:rFonts w:ascii="Symbol" w:hAnsi="Symbol" w:hint="default"/>
+      </w:rPr>
+    </w:lvl>
+    <w:lvl w:ilvl="7" w:tplc="04090003" w:tentative="1">
+      <w:start w:val="1"/>
+      <w:numFmt w:val="bullet"/>
+      <w:lvlText w:val="o"/>
+      <w:lvlJc w:val="left"/>
+      <w:pPr>
+        <w:ind w:left="6108" w:hanging="360"/>
+      </w:pPr>
+      <w:rPr>
+        <w:rFonts w:ascii="Courier New" w:hAnsi="Courier New" w:cs="Courier New" w:hint="default"/>
+      </w:rPr>
+    </w:lvl>
+    <w:lvl w:ilvl="8" w:tplc="04090005" w:tentative="1">
+      <w:start w:val="1"/>
+      <w:numFmt w:val="bullet"/>
+      <w:lvlText w:val=""/>
+      <w:lvlJc w:val="left"/>
+      <w:pPr>
+        <w:ind w:left="6828" w:hanging="360"/>
+      </w:pPr>
+      <w:rPr>
+        <w:rFonts w:ascii="Wingdings" w:hAnsi="Wingdings" w:hint="default"/>
+      </w:rPr>
+    </w:lvl>
+  </w:abstractNum>
+  <w:abstractNum w:abstractNumId="27" w15:restartNumberingAfterBreak="0">
+    <w:nsid w:val="65332EE7"/>
+    <w:multiLevelType w:val="hybridMultilevel"/>
+    <w:tmpl w:val="260ABD08"/>
+    <w:lvl w:ilvl="0" w:tplc="04090001">
+      <w:start w:val="1"/>
+      <w:numFmt w:val="bullet"/>
+      <w:lvlText w:val=""/>
+      <w:lvlJc w:val="left"/>
+      <w:pPr>
+        <w:ind w:left="720" w:hanging="360"/>
+      </w:pPr>
+      <w:rPr>
+        <w:rFonts w:ascii="Symbol" w:hAnsi="Symbol" w:hint="default"/>
+      </w:rPr>
+    </w:lvl>
+    <w:lvl w:ilvl="1" w:tplc="04090003" w:tentative="1">
+      <w:start w:val="1"/>
+      <w:numFmt w:val="bullet"/>
+      <w:lvlText w:val="o"/>
+      <w:lvlJc w:val="left"/>
+      <w:pPr>
+        <w:ind w:left="1440" w:hanging="360"/>
+      </w:pPr>
+      <w:rPr>
+        <w:rFonts w:ascii="Courier New" w:hAnsi="Courier New" w:cs="Courier New" w:hint="default"/>
+      </w:rPr>
+    </w:lvl>
+    <w:lvl w:ilvl="2" w:tplc="04090005" w:tentative="1">
+      <w:start w:val="1"/>
+      <w:numFmt w:val="bullet"/>
+      <w:lvlText w:val=""/>
+      <w:lvlJc w:val="left"/>
+      <w:pPr>
+        <w:ind w:left="2160" w:hanging="360"/>
+      </w:pPr>
+      <w:rPr>
+        <w:rFonts w:ascii="Wingdings" w:hAnsi="Wingdings" w:hint="default"/>
+      </w:rPr>
+    </w:lvl>
+    <w:lvl w:ilvl="3" w:tplc="04090001" w:tentative="1">
+      <w:start w:val="1"/>
+      <w:numFmt w:val="bullet"/>
+      <w:lvlText w:val=""/>
+      <w:lvlJc w:val="left"/>
+      <w:pPr>
+        <w:ind w:left="2880" w:hanging="360"/>
+      </w:pPr>
+      <w:rPr>
+        <w:rFonts w:ascii="Symbol" w:hAnsi="Symbol" w:hint="default"/>
+      </w:rPr>
+    </w:lvl>
+    <w:lvl w:ilvl="4" w:tplc="04090003" w:tentative="1">
+      <w:start w:val="1"/>
+      <w:numFmt w:val="bullet"/>
+      <w:lvlText w:val="o"/>
+      <w:lvlJc w:val="left"/>
+      <w:pPr>
+        <w:ind w:left="3600" w:hanging="360"/>
+      </w:pPr>
+      <w:rPr>
+        <w:rFonts w:ascii="Courier New" w:hAnsi="Courier New" w:cs="Courier New" w:hint="default"/>
+      </w:rPr>
+    </w:lvl>
+    <w:lvl w:ilvl="5" w:tplc="04090005" w:tentative="1">
+      <w:start w:val="1"/>
+      <w:numFmt w:val="bullet"/>
+      <w:lvlText w:val=""/>
+      <w:lvlJc w:val="left"/>
+      <w:pPr>
+        <w:ind w:left="4320" w:hanging="360"/>
+      </w:pPr>
+      <w:rPr>
+        <w:rFonts w:ascii="Wingdings" w:hAnsi="Wingdings" w:hint="default"/>
+      </w:rPr>
+    </w:lvl>
+    <w:lvl w:ilvl="6" w:tplc="04090001" w:tentative="1">
+      <w:start w:val="1"/>
+      <w:numFmt w:val="bullet"/>
+      <w:lvlText w:val=""/>
+      <w:lvlJc w:val="left"/>
+      <w:pPr>
+        <w:ind w:left="5040" w:hanging="360"/>
+      </w:pPr>
+      <w:rPr>
+        <w:rFonts w:ascii="Symbol" w:hAnsi="Symbol" w:hint="default"/>
+      </w:rPr>
+    </w:lvl>
+    <w:lvl w:ilvl="7" w:tplc="04090003" w:tentative="1">
+      <w:start w:val="1"/>
+      <w:numFmt w:val="bullet"/>
+      <w:lvlText w:val="o"/>
+      <w:lvlJc w:val="left"/>
+      <w:pPr>
+        <w:ind w:left="5760" w:hanging="360"/>
+      </w:pPr>
+      <w:rPr>
+        <w:rFonts w:ascii="Courier New" w:hAnsi="Courier New" w:cs="Courier New" w:hint="default"/>
+      </w:rPr>
+    </w:lvl>
+    <w:lvl w:ilvl="8" w:tplc="04090005" w:tentative="1">
+      <w:start w:val="1"/>
+      <w:numFmt w:val="bullet"/>
+      <w:lvlText w:val=""/>
+      <w:lvlJc w:val="left"/>
+      <w:pPr>
+        <w:ind w:left="6480" w:hanging="360"/>
+      </w:pPr>
+      <w:rPr>
+        <w:rFonts w:ascii="Wingdings" w:hAnsi="Wingdings" w:hint="default"/>
+      </w:rPr>
+    </w:lvl>
+  </w:abstractNum>
+  <w:abstractNum w:abstractNumId="28" w15:restartNumberingAfterBreak="0">
     <w:nsid w:val="70D205C7"/>
     <w:multiLevelType w:val="hybridMultilevel"/>
     <w:tmpl w:val="BED6A5D0"/>
@@ -8402,7 +9641,7 @@
       </w:rPr>
     </w:lvl>
   </w:abstractNum>
-  <w:abstractNum w:abstractNumId="22" w15:restartNumberingAfterBreak="0">
+  <w:abstractNum w:abstractNumId="29" w15:restartNumberingAfterBreak="0">
     <w:nsid w:val="7A927E79"/>
     <w:multiLevelType w:val="hybridMultilevel"/>
     <w:tmpl w:val="EBC695FA"/>
@@ -8516,7 +9755,7 @@
     </w:lvl>
   </w:abstractNum>
   <w:num w:numId="1">
-    <w:abstractNumId w:val="18"/>
+    <w:abstractNumId w:val="23"/>
   </w:num>
   <w:num w:numId="2">
     <w:abstractNumId w:val="2"/>
@@ -8534,13 +9773,13 @@
     <w:abstractNumId w:val="12"/>
   </w:num>
   <w:num w:numId="7">
-    <w:abstractNumId w:val="19"/>
+    <w:abstractNumId w:val="24"/>
   </w:num>
   <w:num w:numId="8">
     <w:abstractNumId w:val="3"/>
   </w:num>
   <w:num w:numId="9">
-    <w:abstractNumId w:val="17"/>
+    <w:abstractNumId w:val="21"/>
   </w:num>
   <w:num w:numId="10">
     <w:abstractNumId w:val="5"/>
@@ -8549,7 +9788,7 @@
     <w:abstractNumId w:val="11"/>
   </w:num>
   <w:num w:numId="12">
-    <w:abstractNumId w:val="15"/>
+    <w:abstractNumId w:val="16"/>
   </w:num>
   <w:num w:numId="13">
     <w:abstractNumId w:val="9"/>
@@ -8558,10 +9797,10 @@
     <w:abstractNumId w:val="1"/>
   </w:num>
   <w:num w:numId="15">
-    <w:abstractNumId w:val="20"/>
+    <w:abstractNumId w:val="25"/>
   </w:num>
   <w:num w:numId="16">
-    <w:abstractNumId w:val="22"/>
+    <w:abstractNumId w:val="29"/>
   </w:num>
   <w:num w:numId="17">
     <w:abstractNumId w:val="10"/>
@@ -8579,10 +9818,31 @@
     <w:abstractNumId w:val="14"/>
   </w:num>
   <w:num w:numId="22">
-    <w:abstractNumId w:val="21"/>
+    <w:abstractNumId w:val="28"/>
   </w:num>
   <w:num w:numId="23">
-    <w:abstractNumId w:val="16"/>
+    <w:abstractNumId w:val="20"/>
+  </w:num>
+  <w:num w:numId="24">
+    <w:abstractNumId w:val="22"/>
+  </w:num>
+  <w:num w:numId="25">
+    <w:abstractNumId w:val="19"/>
+  </w:num>
+  <w:num w:numId="26">
+    <w:abstractNumId w:val="26"/>
+  </w:num>
+  <w:num w:numId="27">
+    <w:abstractNumId w:val="17"/>
+  </w:num>
+  <w:num w:numId="28">
+    <w:abstractNumId w:val="15"/>
+  </w:num>
+  <w:num w:numId="29">
+    <w:abstractNumId w:val="18"/>
+  </w:num>
+  <w:num w:numId="30">
+    <w:abstractNumId w:val="27"/>
   </w:num>
   <w:numIdMacAtCleanup w:val="22"/>
 </w:numbering>
@@ -10234,12 +11494,12 @@
   </w:compat>
   <w:rsids>
     <w:rsidRoot w:val="002C6016"/>
+    <w:rsid w:val="00170C0A"/>
     <w:rsid w:val="001D5D6B"/>
     <w:rsid w:val="002C6016"/>
     <w:rsid w:val="002D065A"/>
     <w:rsid w:val="00712E6F"/>
     <w:rsid w:val="00F86CD7"/>
-    <w:rsid w:val="00FE5AC4"/>
   </w:rsids>
   <m:mathPr>
     <m:mathFont m:val="Cambria Math"/>

</xml_diff>